<commit_message>
release-cit-2.0.7: Updating Kilo and Liberty documentation.
</commit_message>
<xml_diff>
--- a/Openstack-Kilo-CIT-patch/ReleaseNotes_Kilo.docx
+++ b/Openstack-Kilo-CIT-patch/ReleaseNotes_Kilo.docx
@@ -1,6 +1,6 @@
 
 <file path=word/document.xml><?xml version="1.0" encoding="utf-8"?>
-<w:document xmlns:wpc="http://schemas.microsoft.com/office/word/2010/wordprocessingCanvas" xmlns:mc="http://schemas.openxmlformats.org/markup-compatibility/2006" xmlns:o="urn:schemas-microsoft-com:office:office" xmlns:r="http://schemas.openxmlformats.org/officeDocument/2006/relationships" xmlns:m="http://schemas.openxmlformats.org/officeDocument/2006/math" xmlns:v="urn:schemas-microsoft-com:vml" xmlns:wp14="http://schemas.microsoft.com/office/word/2010/wordprocessingDrawing" xmlns:wp="http://schemas.openxmlformats.org/drawingml/2006/wordprocessingDrawing" xmlns:w10="urn:schemas-microsoft-com:office:word" xmlns:w="http://schemas.openxmlformats.org/wordprocessingml/2006/main" xmlns:w14="http://schemas.microsoft.com/office/word/2010/wordml" xmlns:wpg="http://schemas.microsoft.com/office/word/2010/wordprocessingGroup" xmlns:wpi="http://schemas.microsoft.com/office/word/2010/wordprocessingInk" xmlns:wne="http://schemas.microsoft.com/office/word/2006/wordml" xmlns:wps="http://schemas.microsoft.com/office/word/2010/wordprocessingShape" mc:Ignorable="w14 wp14">
+<w:document xmlns:wpc="http://schemas.microsoft.com/office/word/2010/wordprocessingCanvas" xmlns:mc="http://schemas.openxmlformats.org/markup-compatibility/2006" xmlns:o="urn:schemas-microsoft-com:office:office" xmlns:r="http://schemas.openxmlformats.org/officeDocument/2006/relationships" xmlns:m="http://schemas.openxmlformats.org/officeDocument/2006/math" xmlns:v="urn:schemas-microsoft-com:vml" xmlns:wp14="http://schemas.microsoft.com/office/word/2010/wordprocessingDrawing" xmlns:wp="http://schemas.openxmlformats.org/drawingml/2006/wordprocessingDrawing" xmlns:w10="urn:schemas-microsoft-com:office:word" xmlns:w="http://schemas.openxmlformats.org/wordprocessingml/2006/main" xmlns:w14="http://schemas.microsoft.com/office/word/2010/wordml" xmlns:w15="http://schemas.microsoft.com/office/word/2012/wordml" xmlns:wpg="http://schemas.microsoft.com/office/word/2010/wordprocessingGroup" xmlns:wpi="http://schemas.microsoft.com/office/word/2010/wordprocessingInk" xmlns:wne="http://schemas.microsoft.com/office/word/2006/wordml" xmlns:wps="http://schemas.microsoft.com/office/word/2010/wordprocessingShape" mc:Ignorable="w14 w15 wp14">
   <w:body>
     <w:p>
       <w:pPr>
@@ -23,7 +23,7 @@
     </w:p>
     <w:tbl>
       <w:tblPr>
-        <w:tblStyle w:val="GridTable4Accent5"/>
+        <w:tblStyle w:val="GridTable4-Accent51"/>
         <w:tblW w:w="0" w:type="auto"/>
         <w:tblLook w:val="04A0" w:firstRow="1" w:lastRow="0" w:firstColumn="1" w:lastColumn="0" w:noHBand="0" w:noVBand="1"/>
       </w:tblPr>
@@ -222,7 +222,21 @@
         <w:rPr>
           <w:rFonts w:asciiTheme="majorHAnsi" w:hAnsiTheme="majorHAnsi"/>
         </w:rPr>
-        <w:t>CIT2.06 instance up and running</w:t>
+        <w:t>CIT2.0</w:t>
+      </w:r>
+      <w:r>
+        <w:rPr>
+          <w:rFonts w:asciiTheme="majorHAnsi" w:hAnsiTheme="majorHAnsi"/>
+        </w:rPr>
+        <w:t>.7</w:t>
+      </w:r>
+      <w:bookmarkStart w:id="0" w:name="_GoBack"/>
+      <w:bookmarkEnd w:id="0"/>
+      <w:r>
+        <w:rPr>
+          <w:rFonts w:asciiTheme="majorHAnsi" w:hAnsiTheme="majorHAnsi"/>
+        </w:rPr>
+        <w:t xml:space="preserve"> instance up and running</w:t>
       </w:r>
     </w:p>
     <w:p>
@@ -279,21 +293,7 @@
         <w:rPr>
           <w:rFonts w:asciiTheme="majorHAnsi" w:hAnsiTheme="majorHAnsi"/>
         </w:rPr>
-        <w:t xml:space="preserve">Access to </w:t>
-      </w:r>
-      <w:proofErr w:type="spellStart"/>
-      <w:r>
-        <w:rPr>
-          <w:rFonts w:asciiTheme="majorHAnsi" w:hAnsiTheme="majorHAnsi"/>
-        </w:rPr>
-        <w:t>Openstack</w:t>
-      </w:r>
-      <w:proofErr w:type="spellEnd"/>
-      <w:r>
-        <w:rPr>
-          <w:rFonts w:asciiTheme="majorHAnsi" w:hAnsiTheme="majorHAnsi"/>
-        </w:rPr>
-        <w:t xml:space="preserve"> Extension script "Openstack-Kilo-CIT-patch.tgz"</w:t>
+        <w:t>Access to Openstack Extension script "Openstack-Kilo-CIT-patch.tgz"</w:t>
       </w:r>
     </w:p>
     <w:p>
@@ -312,21 +312,7 @@
         <w:rPr>
           <w:rFonts w:asciiTheme="majorHAnsi" w:hAnsiTheme="majorHAnsi"/>
         </w:rPr>
-        <w:t xml:space="preserve">Remove </w:t>
-      </w:r>
-      <w:proofErr w:type="spellStart"/>
-      <w:r>
-        <w:rPr>
-          <w:rFonts w:asciiTheme="majorHAnsi" w:hAnsiTheme="majorHAnsi"/>
-        </w:rPr>
-        <w:t>Openstack</w:t>
-      </w:r>
-      <w:proofErr w:type="spellEnd"/>
-      <w:r>
-        <w:rPr>
-          <w:rFonts w:asciiTheme="majorHAnsi" w:hAnsiTheme="majorHAnsi"/>
-        </w:rPr>
-        <w:t xml:space="preserve"> horizon themes. </w:t>
+        <w:t xml:space="preserve">Remove Openstack horizon themes. </w:t>
       </w:r>
     </w:p>
     <w:p>
@@ -336,8 +322,6 @@
       <w:r>
         <w:t>Installation Steps:</w:t>
       </w:r>
-      <w:bookmarkStart w:id="0" w:name="_GoBack"/>
-      <w:bookmarkEnd w:id="0"/>
     </w:p>
     <w:p>
       <w:pPr>
@@ -355,21 +339,7 @@
         <w:rPr>
           <w:rFonts w:asciiTheme="majorHAnsi" w:hAnsiTheme="majorHAnsi"/>
         </w:rPr>
-        <w:t xml:space="preserve">Download and copy the </w:t>
-      </w:r>
-      <w:proofErr w:type="spellStart"/>
-      <w:r>
-        <w:rPr>
-          <w:rFonts w:asciiTheme="majorHAnsi" w:hAnsiTheme="majorHAnsi"/>
-        </w:rPr>
-        <w:t>exention</w:t>
-      </w:r>
-      <w:proofErr w:type="spellEnd"/>
-      <w:r>
-        <w:rPr>
-          <w:rFonts w:asciiTheme="majorHAnsi" w:hAnsiTheme="majorHAnsi"/>
-        </w:rPr>
-        <w:t xml:space="preserve"> file to "/root/" directory</w:t>
+        <w:t>Download and copy the exention file to "/root/" directory</w:t>
       </w:r>
     </w:p>
     <w:p>
@@ -386,23 +356,7 @@
           <w:rFonts w:asciiTheme="majorHAnsi" w:hAnsiTheme="majorHAnsi" w:cs="Intel Clear"/>
           <w:i/>
         </w:rPr>
-        <w:t xml:space="preserve">$ </w:t>
-      </w:r>
-      <w:proofErr w:type="spellStart"/>
-      <w:r>
-        <w:rPr>
-          <w:rFonts w:asciiTheme="majorHAnsi" w:hAnsiTheme="majorHAnsi" w:cs="Intel Clear"/>
-          <w:i/>
-        </w:rPr>
-        <w:t>untar</w:t>
-      </w:r>
-      <w:proofErr w:type="spellEnd"/>
-      <w:r>
-        <w:rPr>
-          <w:rFonts w:asciiTheme="majorHAnsi" w:hAnsiTheme="majorHAnsi" w:cs="Intel Clear"/>
-          <w:i/>
-        </w:rPr>
-        <w:t xml:space="preserve"> the file "Openstack-Kilo-CIT-patch.tgz"</w:t>
+        <w:t>$ untar the file "Openstack-Kilo-CIT-patch.tgz"</w:t>
       </w:r>
     </w:p>
     <w:p>
@@ -417,21 +371,7 @@
         <w:rPr>
           <w:rFonts w:asciiTheme="majorHAnsi" w:hAnsiTheme="majorHAnsi"/>
         </w:rPr>
-        <w:t xml:space="preserve">$ tar </w:t>
-      </w:r>
-      <w:proofErr w:type="spellStart"/>
-      <w:r>
-        <w:rPr>
-          <w:rFonts w:asciiTheme="majorHAnsi" w:hAnsiTheme="majorHAnsi"/>
-        </w:rPr>
-        <w:t>xvzf</w:t>
-      </w:r>
-      <w:proofErr w:type="spellEnd"/>
-      <w:r>
-        <w:rPr>
-          <w:rFonts w:asciiTheme="majorHAnsi" w:hAnsiTheme="majorHAnsi"/>
-        </w:rPr>
-        <w:t xml:space="preserve"> Openstack-Kilo-CIT-patch.tgz</w:t>
+        <w:t>$ tar xvzf Openstack-Kilo-CIT-patch.tgz</w:t>
       </w:r>
     </w:p>
     <w:p>
@@ -467,19 +407,11 @@
         </w:rPr>
         <w:t xml:space="preserve">$ "cd </w:t>
       </w:r>
-      <w:proofErr w:type="spellStart"/>
       <w:r>
         <w:rPr>
           <w:rFonts w:asciiTheme="majorHAnsi" w:hAnsiTheme="majorHAnsi"/>
         </w:rPr>
-        <w:t>Openstack</w:t>
-      </w:r>
-      <w:proofErr w:type="spellEnd"/>
-      <w:r>
-        <w:rPr>
-          <w:rFonts w:asciiTheme="majorHAnsi" w:hAnsiTheme="majorHAnsi"/>
-        </w:rPr>
-        <w:t xml:space="preserve">-Kilo-CIT-patch </w:t>
+        <w:t xml:space="preserve">Openstack-Kilo-CIT-patch </w:t>
       </w:r>
       <w:r>
         <w:rPr>
@@ -504,21 +436,7 @@
         <w:rPr>
           <w:rFonts w:asciiTheme="majorHAnsi" w:hAnsiTheme="majorHAnsi"/>
         </w:rPr>
-        <w:t xml:space="preserve">Input the </w:t>
-      </w:r>
-      <w:proofErr w:type="spellStart"/>
-      <w:r>
-        <w:rPr>
-          <w:rFonts w:asciiTheme="majorHAnsi" w:hAnsiTheme="majorHAnsi"/>
-        </w:rPr>
-        <w:t>Setup.cfg</w:t>
-      </w:r>
-      <w:proofErr w:type="spellEnd"/>
-      <w:r>
-        <w:rPr>
-          <w:rFonts w:asciiTheme="majorHAnsi" w:hAnsiTheme="majorHAnsi"/>
-        </w:rPr>
-        <w:t xml:space="preserve"> variable and Execute Setup Script</w:t>
+        <w:t>Input the Setup.cfg variable and Execute Setup Script</w:t>
       </w:r>
     </w:p>
     <w:p>
@@ -533,35 +451,7 @@
         <w:rPr>
           <w:rFonts w:asciiTheme="majorHAnsi" w:hAnsiTheme="majorHAnsi"/>
         </w:rPr>
-        <w:t xml:space="preserve">$ </w:t>
-      </w:r>
-      <w:proofErr w:type="gramStart"/>
-      <w:r>
-        <w:rPr>
-          <w:rFonts w:asciiTheme="majorHAnsi" w:hAnsiTheme="majorHAnsi"/>
-        </w:rPr>
-        <w:t>vi</w:t>
-      </w:r>
-      <w:proofErr w:type="gramEnd"/>
-      <w:r>
-        <w:rPr>
-          <w:rFonts w:asciiTheme="majorHAnsi" w:hAnsiTheme="majorHAnsi"/>
-        </w:rPr>
-        <w:t xml:space="preserve"> </w:t>
-      </w:r>
-      <w:proofErr w:type="spellStart"/>
-      <w:r>
-        <w:rPr>
-          <w:rFonts w:asciiTheme="majorHAnsi" w:hAnsiTheme="majorHAnsi"/>
-        </w:rPr>
-        <w:t>setup.cfg</w:t>
-      </w:r>
-      <w:proofErr w:type="spellEnd"/>
-      <w:r>
-        <w:rPr>
-          <w:rFonts w:asciiTheme="majorHAnsi" w:hAnsiTheme="majorHAnsi"/>
-        </w:rPr>
-        <w:t xml:space="preserve">   </w:t>
+        <w:t xml:space="preserve">$ vi setup.cfg   </w:t>
       </w:r>
     </w:p>
     <w:p>
@@ -595,23 +485,7 @@
           <w:rFonts w:asciiTheme="majorHAnsi" w:hAnsiTheme="majorHAnsi"/>
           <w:highlight w:val="lightGray"/>
         </w:rPr>
-        <w:t>CIT_PORT</w:t>
-      </w:r>
-      <w:proofErr w:type="gramStart"/>
-      <w:r>
-        <w:rPr>
-          <w:rFonts w:asciiTheme="majorHAnsi" w:hAnsiTheme="majorHAnsi"/>
-          <w:highlight w:val="lightGray"/>
-        </w:rPr>
-        <w:t>=  &lt;</w:t>
-      </w:r>
-      <w:proofErr w:type="gramEnd"/>
-      <w:r>
-        <w:rPr>
-          <w:rFonts w:asciiTheme="majorHAnsi" w:hAnsiTheme="majorHAnsi"/>
-          <w:highlight w:val="lightGray"/>
-        </w:rPr>
-        <w:t>8443 –Tomcat &gt;</w:t>
+        <w:t>CIT_PORT=  &lt;8443 –Tomcat &gt;</w:t>
       </w:r>
     </w:p>
     <w:p>
@@ -628,26 +502,8 @@
           <w:rFonts w:asciiTheme="majorHAnsi" w:hAnsiTheme="majorHAnsi"/>
           <w:highlight w:val="lightGray"/>
         </w:rPr>
-        <w:t>CIT_AUTH_BLOB=</w:t>
+        <w:t>CIT_AUTH_BLOB=admin:password</w:t>
       </w:r>
-      <w:proofErr w:type="spellStart"/>
-      <w:r>
-        <w:rPr>
-          <w:rFonts w:asciiTheme="majorHAnsi" w:hAnsiTheme="majorHAnsi"/>
-          <w:highlight w:val="lightGray"/>
-        </w:rPr>
-        <w:t>admin</w:t>
-      </w:r>
-      <w:proofErr w:type="gramStart"/>
-      <w:r>
-        <w:rPr>
-          <w:rFonts w:asciiTheme="majorHAnsi" w:hAnsiTheme="majorHAnsi"/>
-          <w:highlight w:val="lightGray"/>
-        </w:rPr>
-        <w:t>:password</w:t>
-      </w:r>
-      <w:proofErr w:type="spellEnd"/>
-      <w:proofErr w:type="gramEnd"/>
     </w:p>
     <w:p>
       <w:pPr>
@@ -678,8 +534,8 @@
       </w:r>
     </w:p>
     <w:sectPr>
-      <w:headerReference w:type="default" r:id="rId8"/>
-      <w:footerReference w:type="default" r:id="rId9"/>
+      <w:headerReference w:type="default" r:id="rId7"/>
+      <w:footerReference w:type="default" r:id="rId8"/>
       <w:pgSz w:w="12240" w:h="15840"/>
       <w:pgMar w:top="1440" w:right="1440" w:bottom="1440" w:left="1440" w:header="720" w:footer="720" w:gutter="0"/>
       <w:cols w:space="720"/>
@@ -690,7 +546,7 @@
 </file>
 
 <file path=word/endnotes.xml><?xml version="1.0" encoding="utf-8"?>
-<w:endnotes xmlns:wpc="http://schemas.microsoft.com/office/word/2010/wordprocessingCanvas" xmlns:mc="http://schemas.openxmlformats.org/markup-compatibility/2006" xmlns:o="urn:schemas-microsoft-com:office:office" xmlns:r="http://schemas.openxmlformats.org/officeDocument/2006/relationships" xmlns:m="http://schemas.openxmlformats.org/officeDocument/2006/math" xmlns:v="urn:schemas-microsoft-com:vml" xmlns:wp14="http://schemas.microsoft.com/office/word/2010/wordprocessingDrawing" xmlns:wp="http://schemas.openxmlformats.org/drawingml/2006/wordprocessingDrawing" xmlns:w10="urn:schemas-microsoft-com:office:word" xmlns:w="http://schemas.openxmlformats.org/wordprocessingml/2006/main" xmlns:w14="http://schemas.microsoft.com/office/word/2010/wordml" xmlns:wpg="http://schemas.microsoft.com/office/word/2010/wordprocessingGroup" xmlns:wpi="http://schemas.microsoft.com/office/word/2010/wordprocessingInk" xmlns:wne="http://schemas.microsoft.com/office/word/2006/wordml" xmlns:wps="http://schemas.microsoft.com/office/word/2010/wordprocessingShape" mc:Ignorable="w14 wp14">
+<w:endnotes xmlns:wpc="http://schemas.microsoft.com/office/word/2010/wordprocessingCanvas" xmlns:mc="http://schemas.openxmlformats.org/markup-compatibility/2006" xmlns:o="urn:schemas-microsoft-com:office:office" xmlns:r="http://schemas.openxmlformats.org/officeDocument/2006/relationships" xmlns:m="http://schemas.openxmlformats.org/officeDocument/2006/math" xmlns:v="urn:schemas-microsoft-com:vml" xmlns:wp14="http://schemas.microsoft.com/office/word/2010/wordprocessingDrawing" xmlns:wp="http://schemas.openxmlformats.org/drawingml/2006/wordprocessingDrawing" xmlns:w10="urn:schemas-microsoft-com:office:word" xmlns:w="http://schemas.openxmlformats.org/wordprocessingml/2006/main" xmlns:w14="http://schemas.microsoft.com/office/word/2010/wordml" xmlns:w15="http://schemas.microsoft.com/office/word/2012/wordml" xmlns:wpg="http://schemas.microsoft.com/office/word/2010/wordprocessingGroup" xmlns:wpi="http://schemas.microsoft.com/office/word/2010/wordprocessingInk" xmlns:wne="http://schemas.microsoft.com/office/word/2006/wordml" xmlns:wps="http://schemas.microsoft.com/office/word/2010/wordprocessingShape" mc:Ignorable="w14 w15 wp14">
   <w:endnote w:type="separator" w:id="-1">
     <w:p>
       <w:pPr>
@@ -715,7 +571,7 @@
 </file>
 
 <file path=word/footer1.xml><?xml version="1.0" encoding="utf-8"?>
-<w:ftr xmlns:wpc="http://schemas.microsoft.com/office/word/2010/wordprocessingCanvas" xmlns:mc="http://schemas.openxmlformats.org/markup-compatibility/2006" xmlns:o="urn:schemas-microsoft-com:office:office" xmlns:r="http://schemas.openxmlformats.org/officeDocument/2006/relationships" xmlns:m="http://schemas.openxmlformats.org/officeDocument/2006/math" xmlns:v="urn:schemas-microsoft-com:vml" xmlns:wp14="http://schemas.microsoft.com/office/word/2010/wordprocessingDrawing" xmlns:wp="http://schemas.openxmlformats.org/drawingml/2006/wordprocessingDrawing" xmlns:w10="urn:schemas-microsoft-com:office:word" xmlns:w="http://schemas.openxmlformats.org/wordprocessingml/2006/main" xmlns:w14="http://schemas.microsoft.com/office/word/2010/wordml" xmlns:wpg="http://schemas.microsoft.com/office/word/2010/wordprocessingGroup" xmlns:wpi="http://schemas.microsoft.com/office/word/2010/wordprocessingInk" xmlns:wne="http://schemas.microsoft.com/office/word/2006/wordml" xmlns:wps="http://schemas.microsoft.com/office/word/2010/wordprocessingShape" mc:Ignorable="w14 wp14">
+<w:ftr xmlns:wpc="http://schemas.microsoft.com/office/word/2010/wordprocessingCanvas" xmlns:mc="http://schemas.openxmlformats.org/markup-compatibility/2006" xmlns:o="urn:schemas-microsoft-com:office:office" xmlns:r="http://schemas.openxmlformats.org/officeDocument/2006/relationships" xmlns:m="http://schemas.openxmlformats.org/officeDocument/2006/math" xmlns:v="urn:schemas-microsoft-com:vml" xmlns:wp14="http://schemas.microsoft.com/office/word/2010/wordprocessingDrawing" xmlns:wp="http://schemas.openxmlformats.org/drawingml/2006/wordprocessingDrawing" xmlns:w10="urn:schemas-microsoft-com:office:word" xmlns:w="http://schemas.openxmlformats.org/wordprocessingml/2006/main" xmlns:w14="http://schemas.microsoft.com/office/word/2010/wordml" xmlns:w15="http://schemas.microsoft.com/office/word/2012/wordml" xmlns:wpg="http://schemas.microsoft.com/office/word/2010/wordprocessingGroup" xmlns:wpi="http://schemas.microsoft.com/office/word/2010/wordprocessingInk" xmlns:wne="http://schemas.microsoft.com/office/word/2006/wordml" xmlns:wps="http://schemas.microsoft.com/office/word/2010/wordprocessingShape" mc:Ignorable="w14 w15 wp14">
   <w:tbl>
     <w:tblPr>
       <w:tblW w:w="5000" w:type="pct"/>
@@ -922,7 +778,7 @@
 </file>
 
 <file path=word/footnotes.xml><?xml version="1.0" encoding="utf-8"?>
-<w:footnotes xmlns:wpc="http://schemas.microsoft.com/office/word/2010/wordprocessingCanvas" xmlns:mc="http://schemas.openxmlformats.org/markup-compatibility/2006" xmlns:o="urn:schemas-microsoft-com:office:office" xmlns:r="http://schemas.openxmlformats.org/officeDocument/2006/relationships" xmlns:m="http://schemas.openxmlformats.org/officeDocument/2006/math" xmlns:v="urn:schemas-microsoft-com:vml" xmlns:wp14="http://schemas.microsoft.com/office/word/2010/wordprocessingDrawing" xmlns:wp="http://schemas.openxmlformats.org/drawingml/2006/wordprocessingDrawing" xmlns:w10="urn:schemas-microsoft-com:office:word" xmlns:w="http://schemas.openxmlformats.org/wordprocessingml/2006/main" xmlns:w14="http://schemas.microsoft.com/office/word/2010/wordml" xmlns:wpg="http://schemas.microsoft.com/office/word/2010/wordprocessingGroup" xmlns:wpi="http://schemas.microsoft.com/office/word/2010/wordprocessingInk" xmlns:wne="http://schemas.microsoft.com/office/word/2006/wordml" xmlns:wps="http://schemas.microsoft.com/office/word/2010/wordprocessingShape" mc:Ignorable="w14 wp14">
+<w:footnotes xmlns:wpc="http://schemas.microsoft.com/office/word/2010/wordprocessingCanvas" xmlns:mc="http://schemas.openxmlformats.org/markup-compatibility/2006" xmlns:o="urn:schemas-microsoft-com:office:office" xmlns:r="http://schemas.openxmlformats.org/officeDocument/2006/relationships" xmlns:m="http://schemas.openxmlformats.org/officeDocument/2006/math" xmlns:v="urn:schemas-microsoft-com:vml" xmlns:wp14="http://schemas.microsoft.com/office/word/2010/wordprocessingDrawing" xmlns:wp="http://schemas.openxmlformats.org/drawingml/2006/wordprocessingDrawing" xmlns:w10="urn:schemas-microsoft-com:office:word" xmlns:w="http://schemas.openxmlformats.org/wordprocessingml/2006/main" xmlns:w14="http://schemas.microsoft.com/office/word/2010/wordml" xmlns:w15="http://schemas.microsoft.com/office/word/2012/wordml" xmlns:wpg="http://schemas.microsoft.com/office/word/2010/wordprocessingGroup" xmlns:wpi="http://schemas.microsoft.com/office/word/2010/wordprocessingInk" xmlns:wne="http://schemas.microsoft.com/office/word/2006/wordml" xmlns:wps="http://schemas.microsoft.com/office/word/2010/wordprocessingShape" mc:Ignorable="w14 w15 wp14">
   <w:footnote w:type="separator" w:id="-1">
     <w:p>
       <w:pPr>
@@ -947,7 +803,7 @@
 </file>
 
 <file path=word/header1.xml><?xml version="1.0" encoding="utf-8"?>
-<w:hdr xmlns:wpc="http://schemas.microsoft.com/office/word/2010/wordprocessingCanvas" xmlns:mc="http://schemas.openxmlformats.org/markup-compatibility/2006" xmlns:o="urn:schemas-microsoft-com:office:office" xmlns:r="http://schemas.openxmlformats.org/officeDocument/2006/relationships" xmlns:m="http://schemas.openxmlformats.org/officeDocument/2006/math" xmlns:v="urn:schemas-microsoft-com:vml" xmlns:wp14="http://schemas.microsoft.com/office/word/2010/wordprocessingDrawing" xmlns:wp="http://schemas.openxmlformats.org/drawingml/2006/wordprocessingDrawing" xmlns:w10="urn:schemas-microsoft-com:office:word" xmlns:w="http://schemas.openxmlformats.org/wordprocessingml/2006/main" xmlns:w14="http://schemas.microsoft.com/office/word/2010/wordml" xmlns:wpg="http://schemas.microsoft.com/office/word/2010/wordprocessingGroup" xmlns:wpi="http://schemas.microsoft.com/office/word/2010/wordprocessingInk" xmlns:wne="http://schemas.microsoft.com/office/word/2006/wordml" xmlns:wps="http://schemas.microsoft.com/office/word/2010/wordprocessingShape" mc:Ignorable="w14 wp14">
+<w:hdr xmlns:wpc="http://schemas.microsoft.com/office/word/2010/wordprocessingCanvas" xmlns:mc="http://schemas.openxmlformats.org/markup-compatibility/2006" xmlns:o="urn:schemas-microsoft-com:office:office" xmlns:r="http://schemas.openxmlformats.org/officeDocument/2006/relationships" xmlns:m="http://schemas.openxmlformats.org/officeDocument/2006/math" xmlns:v="urn:schemas-microsoft-com:vml" xmlns:wp14="http://schemas.microsoft.com/office/word/2010/wordprocessingDrawing" xmlns:wp="http://schemas.openxmlformats.org/drawingml/2006/wordprocessingDrawing" xmlns:w10="urn:schemas-microsoft-com:office:word" xmlns:w="http://schemas.openxmlformats.org/wordprocessingml/2006/main" xmlns:w14="http://schemas.microsoft.com/office/word/2010/wordml" xmlns:w15="http://schemas.microsoft.com/office/word/2012/wordml" xmlns:wpg="http://schemas.microsoft.com/office/word/2010/wordprocessingGroup" xmlns:wpi="http://schemas.microsoft.com/office/word/2010/wordprocessingInk" xmlns:wne="http://schemas.microsoft.com/office/word/2006/wordml" xmlns:wps="http://schemas.microsoft.com/office/word/2010/wordprocessingShape" mc:Ignorable="w14 w15 wp14">
   <w:p>
     <w:pPr>
       <w:pStyle w:val="Header"/>
@@ -1075,7 +931,7 @@
             </wp:anchor>
           </w:drawing>
         </mc:Choice>
-        <mc:Fallback xmlns:w15="http://schemas.microsoft.com/office/word/2012/wordml">
+        <mc:Fallback>
           <w:pict>
             <v:rect id="Rectangle 197" o:spid="_x0000_s1026" style="position:absolute;margin-left:0;margin-top:0;width:468.5pt;height:21.3pt;z-index:-251657216;visibility:visible;mso-wrap-style:square;mso-width-percent:1000;mso-height-percent:27;mso-top-percent:45;mso-wrap-distance-left:9.35pt;mso-wrap-distance-top:0;mso-wrap-distance-right:9.35pt;mso-wrap-distance-bottom:0;mso-position-horizontal:center;mso-position-horizontal-relative:margin;mso-position-vertical-relative:page;mso-width-percent:1000;mso-height-percent:27;mso-top-percent:45;mso-width-relative:margin;mso-height-relative:page;v-text-anchor:middle" o:gfxdata="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" o:allowoverlap="f" fillcolor="#5b9bd5 [3204]" stroked="f" strokeweight="1pt">
               <v:textbox style="mso-fit-shape-to-text:t">
@@ -1130,7 +986,7 @@
 </file>
 
 <file path=word/numbering.xml><?xml version="1.0" encoding="utf-8"?>
-<w:numbering xmlns:wpc="http://schemas.microsoft.com/office/word/2010/wordprocessingCanvas" xmlns:mc="http://schemas.openxmlformats.org/markup-compatibility/2006" xmlns:o="urn:schemas-microsoft-com:office:office" xmlns:r="http://schemas.openxmlformats.org/officeDocument/2006/relationships" xmlns:m="http://schemas.openxmlformats.org/officeDocument/2006/math" xmlns:v="urn:schemas-microsoft-com:vml" xmlns:wp14="http://schemas.microsoft.com/office/word/2010/wordprocessingDrawing" xmlns:wp="http://schemas.openxmlformats.org/drawingml/2006/wordprocessingDrawing" xmlns:w10="urn:schemas-microsoft-com:office:word" xmlns:w="http://schemas.openxmlformats.org/wordprocessingml/2006/main" xmlns:w14="http://schemas.microsoft.com/office/word/2010/wordml" xmlns:wpg="http://schemas.microsoft.com/office/word/2010/wordprocessingGroup" xmlns:wpi="http://schemas.microsoft.com/office/word/2010/wordprocessingInk" xmlns:wne="http://schemas.microsoft.com/office/word/2006/wordml" xmlns:wps="http://schemas.microsoft.com/office/word/2010/wordprocessingShape" mc:Ignorable="w14 wp14">
+<w:numbering xmlns:wpc="http://schemas.microsoft.com/office/word/2010/wordprocessingCanvas" xmlns:mc="http://schemas.openxmlformats.org/markup-compatibility/2006" xmlns:o="urn:schemas-microsoft-com:office:office" xmlns:r="http://schemas.openxmlformats.org/officeDocument/2006/relationships" xmlns:m="http://schemas.openxmlformats.org/officeDocument/2006/math" xmlns:v="urn:schemas-microsoft-com:vml" xmlns:wp14="http://schemas.microsoft.com/office/word/2010/wordprocessingDrawing" xmlns:wp="http://schemas.openxmlformats.org/drawingml/2006/wordprocessingDrawing" xmlns:w10="urn:schemas-microsoft-com:office:word" xmlns:w="http://schemas.openxmlformats.org/wordprocessingml/2006/main" xmlns:w14="http://schemas.microsoft.com/office/word/2010/wordml" xmlns:w15="http://schemas.microsoft.com/office/word/2012/wordml" xmlns:wpg="http://schemas.microsoft.com/office/word/2010/wordprocessingGroup" xmlns:wpi="http://schemas.microsoft.com/office/word/2010/wordprocessingInk" xmlns:wne="http://schemas.microsoft.com/office/word/2006/wordml" xmlns:wps="http://schemas.microsoft.com/office/word/2010/wordprocessingShape" mc:Ignorable="w14 w15 wp14">
   <w:abstractNum w:abstractNumId="0">
     <w:nsid w:val="0AE060DA"/>
     <w:multiLevelType w:val="hybridMultilevel"/>
@@ -1599,7 +1455,7 @@
 </file>
 
 <file path=word/styles.xml><?xml version="1.0" encoding="utf-8"?>
-<w:styles xmlns:mc="http://schemas.openxmlformats.org/markup-compatibility/2006" xmlns:r="http://schemas.openxmlformats.org/officeDocument/2006/relationships" xmlns:w="http://schemas.openxmlformats.org/wordprocessingml/2006/main" xmlns:w14="http://schemas.microsoft.com/office/word/2010/wordml" mc:Ignorable="w14">
+<w:styles xmlns:mc="http://schemas.openxmlformats.org/markup-compatibility/2006" xmlns:r="http://schemas.openxmlformats.org/officeDocument/2006/relationships" xmlns:w="http://schemas.openxmlformats.org/wordprocessingml/2006/main" xmlns:w14="http://schemas.microsoft.com/office/word/2010/wordml" xmlns:w15="http://schemas.microsoft.com/office/word/2012/wordml" mc:Ignorable="w14 w15">
   <w:docDefaults>
     <w:rPrDefault>
       <w:rPr>
@@ -1615,144 +1471,378 @@
       </w:pPr>
     </w:pPrDefault>
   </w:docDefaults>
-  <w:latentStyles w:defLockedState="0" w:defUIPriority="99" w:defSemiHidden="1" w:defUnhideWhenUsed="1" w:defQFormat="0" w:count="267">
-    <w:lsdException w:name="Normal" w:semiHidden="0" w:uiPriority="0" w:unhideWhenUsed="0" w:qFormat="1"/>
-    <w:lsdException w:name="heading 1" w:semiHidden="0" w:uiPriority="9" w:unhideWhenUsed="0" w:qFormat="1"/>
-    <w:lsdException w:name="heading 2" w:uiPriority="9" w:qFormat="1"/>
-    <w:lsdException w:name="heading 3" w:uiPriority="9" w:qFormat="1"/>
-    <w:lsdException w:name="heading 4" w:uiPriority="9" w:qFormat="1"/>
-    <w:lsdException w:name="heading 5" w:uiPriority="9" w:qFormat="1"/>
-    <w:lsdException w:name="heading 6" w:uiPriority="9" w:qFormat="1"/>
-    <w:lsdException w:name="heading 7" w:uiPriority="9" w:qFormat="1"/>
-    <w:lsdException w:name="heading 8" w:uiPriority="9" w:qFormat="1"/>
-    <w:lsdException w:name="heading 9" w:uiPriority="9" w:qFormat="1"/>
-    <w:lsdException w:name="toc 1" w:uiPriority="39"/>
-    <w:lsdException w:name="toc 2" w:uiPriority="39"/>
-    <w:lsdException w:name="toc 3" w:uiPriority="39"/>
-    <w:lsdException w:name="toc 4" w:uiPriority="39"/>
-    <w:lsdException w:name="toc 5" w:uiPriority="39"/>
-    <w:lsdException w:name="toc 6" w:uiPriority="39"/>
-    <w:lsdException w:name="toc 7" w:uiPriority="39"/>
-    <w:lsdException w:name="toc 8" w:uiPriority="39"/>
-    <w:lsdException w:name="toc 9" w:uiPriority="39"/>
-    <w:lsdException w:name="caption" w:uiPriority="35" w:qFormat="1"/>
-    <w:lsdException w:name="Title" w:semiHidden="0" w:uiPriority="10" w:unhideWhenUsed="0" w:qFormat="1"/>
-    <w:lsdException w:name="Default Paragraph Font" w:uiPriority="1"/>
-    <w:lsdException w:name="Subtitle" w:semiHidden="0" w:uiPriority="11" w:unhideWhenUsed="0" w:qFormat="1"/>
-    <w:lsdException w:name="Strong" w:semiHidden="0" w:uiPriority="22" w:unhideWhenUsed="0" w:qFormat="1"/>
-    <w:lsdException w:name="Emphasis" w:semiHidden="0" w:uiPriority="20" w:unhideWhenUsed="0" w:qFormat="1"/>
-    <w:lsdException w:name="Table Grid" w:semiHidden="0" w:uiPriority="39" w:unhideWhenUsed="0"/>
-    <w:lsdException w:name="Placeholder Text" w:unhideWhenUsed="0"/>
-    <w:lsdException w:name="No Spacing" w:semiHidden="0" w:uiPriority="1" w:unhideWhenUsed="0" w:qFormat="1"/>
-    <w:lsdException w:name="Light Shading" w:semiHidden="0" w:uiPriority="60" w:unhideWhenUsed="0"/>
-    <w:lsdException w:name="Light List" w:semiHidden="0" w:uiPriority="61" w:unhideWhenUsed="0"/>
-    <w:lsdException w:name="Light Grid" w:semiHidden="0" w:uiPriority="62" w:unhideWhenUsed="0"/>
-    <w:lsdException w:name="Medium Shading 1" w:semiHidden="0" w:uiPriority="63" w:unhideWhenUsed="0"/>
-    <w:lsdException w:name="Medium Shading 2" w:semiHidden="0" w:uiPriority="64" w:unhideWhenUsed="0"/>
-    <w:lsdException w:name="Medium List 1" w:semiHidden="0" w:uiPriority="65" w:unhideWhenUsed="0"/>
-    <w:lsdException w:name="Medium List 2" w:semiHidden="0" w:uiPriority="66" w:unhideWhenUsed="0"/>
-    <w:lsdException w:name="Medium Grid 1" w:semiHidden="0" w:uiPriority="67" w:unhideWhenUsed="0"/>
-    <w:lsdException w:name="Medium Grid 2" w:semiHidden="0" w:uiPriority="68" w:unhideWhenUsed="0"/>
-    <w:lsdException w:name="Medium Grid 3" w:semiHidden="0" w:uiPriority="69" w:unhideWhenUsed="0"/>
-    <w:lsdException w:name="Dark List" w:semiHidden="0" w:uiPriority="70" w:unhideWhenUsed="0"/>
-    <w:lsdException w:name="Colorful Shading" w:semiHidden="0" w:uiPriority="71" w:unhideWhenUsed="0"/>
-    <w:lsdException w:name="Colorful List" w:semiHidden="0" w:uiPriority="72" w:unhideWhenUsed="0"/>
-    <w:lsdException w:name="Colorful Grid" w:semiHidden="0" w:uiPriority="73" w:unhideWhenUsed="0"/>
-    <w:lsdException w:name="Light Shading Accent 1" w:semiHidden="0" w:uiPriority="60" w:unhideWhenUsed="0"/>
-    <w:lsdException w:name="Light List Accent 1" w:semiHidden="0" w:uiPriority="61" w:unhideWhenUsed="0"/>
-    <w:lsdException w:name="Light Grid Accent 1" w:semiHidden="0" w:uiPriority="62" w:unhideWhenUsed="0"/>
-    <w:lsdException w:name="Medium Shading 1 Accent 1" w:semiHidden="0" w:uiPriority="63" w:unhideWhenUsed="0"/>
-    <w:lsdException w:name="Medium Shading 2 Accent 1" w:semiHidden="0" w:uiPriority="64" w:unhideWhenUsed="0"/>
-    <w:lsdException w:name="Medium List 1 Accent 1" w:semiHidden="0" w:uiPriority="65" w:unhideWhenUsed="0"/>
-    <w:lsdException w:name="Revision" w:unhideWhenUsed="0"/>
-    <w:lsdException w:name="List Paragraph" w:semiHidden="0" w:uiPriority="34" w:unhideWhenUsed="0" w:qFormat="1"/>
-    <w:lsdException w:name="Quote" w:semiHidden="0" w:uiPriority="29" w:unhideWhenUsed="0" w:qFormat="1"/>
-    <w:lsdException w:name="Intense Quote" w:semiHidden="0" w:uiPriority="30" w:unhideWhenUsed="0" w:qFormat="1"/>
-    <w:lsdException w:name="Medium List 2 Accent 1" w:semiHidden="0" w:uiPriority="66" w:unhideWhenUsed="0"/>
-    <w:lsdException w:name="Medium Grid 1 Accent 1" w:semiHidden="0" w:uiPriority="67" w:unhideWhenUsed="0"/>
-    <w:lsdException w:name="Medium Grid 2 Accent 1" w:semiHidden="0" w:uiPriority="68" w:unhideWhenUsed="0"/>
-    <w:lsdException w:name="Medium Grid 3 Accent 1" w:semiHidden="0" w:uiPriority="69" w:unhideWhenUsed="0"/>
-    <w:lsdException w:name="Dark List Accent 1" w:semiHidden="0" w:uiPriority="70" w:unhideWhenUsed="0"/>
-    <w:lsdException w:name="Colorful Shading Accent 1" w:semiHidden="0" w:uiPriority="71" w:unhideWhenUsed="0"/>
-    <w:lsdException w:name="Colorful List Accent 1" w:semiHidden="0" w:uiPriority="72" w:unhideWhenUsed="0"/>
-    <w:lsdException w:name="Colorful Grid Accent 1" w:semiHidden="0" w:uiPriority="73" w:unhideWhenUsed="0"/>
-    <w:lsdException w:name="Light Shading Accent 2" w:semiHidden="0" w:uiPriority="60" w:unhideWhenUsed="0"/>
-    <w:lsdException w:name="Light List Accent 2" w:semiHidden="0" w:uiPriority="61" w:unhideWhenUsed="0"/>
-    <w:lsdException w:name="Light Grid Accent 2" w:semiHidden="0" w:uiPriority="62" w:unhideWhenUsed="0"/>
-    <w:lsdException w:name="Medium Shading 1 Accent 2" w:semiHidden="0" w:uiPriority="63" w:unhideWhenUsed="0"/>
-    <w:lsdException w:name="Medium Shading 2 Accent 2" w:semiHidden="0" w:uiPriority="64" w:unhideWhenUsed="0"/>
-    <w:lsdException w:name="Medium List 1 Accent 2" w:semiHidden="0" w:uiPriority="65" w:unhideWhenUsed="0"/>
-    <w:lsdException w:name="Medium List 2 Accent 2" w:semiHidden="0" w:uiPriority="66" w:unhideWhenUsed="0"/>
-    <w:lsdException w:name="Medium Grid 1 Accent 2" w:semiHidden="0" w:uiPriority="67" w:unhideWhenUsed="0"/>
-    <w:lsdException w:name="Medium Grid 2 Accent 2" w:semiHidden="0" w:uiPriority="68" w:unhideWhenUsed="0"/>
-    <w:lsdException w:name="Medium Grid 3 Accent 2" w:semiHidden="0" w:uiPriority="69" w:unhideWhenUsed="0"/>
-    <w:lsdException w:name="Dark List Accent 2" w:semiHidden="0" w:uiPriority="70" w:unhideWhenUsed="0"/>
-    <w:lsdException w:name="Colorful Shading Accent 2" w:semiHidden="0" w:uiPriority="71" w:unhideWhenUsed="0"/>
-    <w:lsdException w:name="Colorful List Accent 2" w:semiHidden="0" w:uiPriority="72" w:unhideWhenUsed="0"/>
-    <w:lsdException w:name="Colorful Grid Accent 2" w:semiHidden="0" w:uiPriority="73" w:unhideWhenUsed="0"/>
-    <w:lsdException w:name="Light Shading Accent 3" w:semiHidden="0" w:uiPriority="60" w:unhideWhenUsed="0"/>
-    <w:lsdException w:name="Light List Accent 3" w:semiHidden="0" w:uiPriority="61" w:unhideWhenUsed="0"/>
-    <w:lsdException w:name="Light Grid Accent 3" w:semiHidden="0" w:uiPriority="62" w:unhideWhenUsed="0"/>
-    <w:lsdException w:name="Medium Shading 1 Accent 3" w:semiHidden="0" w:uiPriority="63" w:unhideWhenUsed="0"/>
-    <w:lsdException w:name="Medium Shading 2 Accent 3" w:semiHidden="0" w:uiPriority="64" w:unhideWhenUsed="0"/>
-    <w:lsdException w:name="Medium List 1 Accent 3" w:semiHidden="0" w:uiPriority="65" w:unhideWhenUsed="0"/>
-    <w:lsdException w:name="Medium List 2 Accent 3" w:semiHidden="0" w:uiPriority="66" w:unhideWhenUsed="0"/>
-    <w:lsdException w:name="Medium Grid 1 Accent 3" w:semiHidden="0" w:uiPriority="67" w:unhideWhenUsed="0"/>
-    <w:lsdException w:name="Medium Grid 2 Accent 3" w:semiHidden="0" w:uiPriority="68" w:unhideWhenUsed="0"/>
-    <w:lsdException w:name="Medium Grid 3 Accent 3" w:semiHidden="0" w:uiPriority="69" w:unhideWhenUsed="0"/>
-    <w:lsdException w:name="Dark List Accent 3" w:semiHidden="0" w:uiPriority="70" w:unhideWhenUsed="0"/>
-    <w:lsdException w:name="Colorful Shading Accent 3" w:semiHidden="0" w:uiPriority="71" w:unhideWhenUsed="0"/>
-    <w:lsdException w:name="Colorful List Accent 3" w:semiHidden="0" w:uiPriority="72" w:unhideWhenUsed="0"/>
-    <w:lsdException w:name="Colorful Grid Accent 3" w:semiHidden="0" w:uiPriority="73" w:unhideWhenUsed="0"/>
-    <w:lsdException w:name="Light Shading Accent 4" w:semiHidden="0" w:uiPriority="60" w:unhideWhenUsed="0"/>
-    <w:lsdException w:name="Light List Accent 4" w:semiHidden="0" w:uiPriority="61" w:unhideWhenUsed="0"/>
-    <w:lsdException w:name="Light Grid Accent 4" w:semiHidden="0" w:uiPriority="62" w:unhideWhenUsed="0"/>
-    <w:lsdException w:name="Medium Shading 1 Accent 4" w:semiHidden="0" w:uiPriority="63" w:unhideWhenUsed="0"/>
-    <w:lsdException w:name="Medium Shading 2 Accent 4" w:semiHidden="0" w:uiPriority="64" w:unhideWhenUsed="0"/>
-    <w:lsdException w:name="Medium List 1 Accent 4" w:semiHidden="0" w:uiPriority="65" w:unhideWhenUsed="0"/>
-    <w:lsdException w:name="Medium List 2 Accent 4" w:semiHidden="0" w:uiPriority="66" w:unhideWhenUsed="0"/>
-    <w:lsdException w:name="Medium Grid 1 Accent 4" w:semiHidden="0" w:uiPriority="67" w:unhideWhenUsed="0"/>
-    <w:lsdException w:name="Medium Grid 2 Accent 4" w:semiHidden="0" w:uiPriority="68" w:unhideWhenUsed="0"/>
-    <w:lsdException w:name="Medium Grid 3 Accent 4" w:semiHidden="0" w:uiPriority="69" w:unhideWhenUsed="0"/>
-    <w:lsdException w:name="Dark List Accent 4" w:semiHidden="0" w:uiPriority="70" w:unhideWhenUsed="0"/>
-    <w:lsdException w:name="Colorful Shading Accent 4" w:semiHidden="0" w:uiPriority="71" w:unhideWhenUsed="0"/>
-    <w:lsdException w:name="Colorful List Accent 4" w:semiHidden="0" w:uiPriority="72" w:unhideWhenUsed="0"/>
-    <w:lsdException w:name="Colorful Grid Accent 4" w:semiHidden="0" w:uiPriority="73" w:unhideWhenUsed="0"/>
-    <w:lsdException w:name="Light Shading Accent 5" w:semiHidden="0" w:uiPriority="60" w:unhideWhenUsed="0"/>
-    <w:lsdException w:name="Light List Accent 5" w:semiHidden="0" w:uiPriority="61" w:unhideWhenUsed="0"/>
-    <w:lsdException w:name="Light Grid Accent 5" w:semiHidden="0" w:uiPriority="62" w:unhideWhenUsed="0"/>
-    <w:lsdException w:name="Medium Shading 1 Accent 5" w:semiHidden="0" w:uiPriority="63" w:unhideWhenUsed="0"/>
-    <w:lsdException w:name="Medium Shading 2 Accent 5" w:semiHidden="0" w:uiPriority="64" w:unhideWhenUsed="0"/>
-    <w:lsdException w:name="Medium List 1 Accent 5" w:semiHidden="0" w:uiPriority="65" w:unhideWhenUsed="0"/>
-    <w:lsdException w:name="Medium List 2 Accent 5" w:semiHidden="0" w:uiPriority="66" w:unhideWhenUsed="0"/>
-    <w:lsdException w:name="Medium Grid 1 Accent 5" w:semiHidden="0" w:uiPriority="67" w:unhideWhenUsed="0"/>
-    <w:lsdException w:name="Medium Grid 2 Accent 5" w:semiHidden="0" w:uiPriority="68" w:unhideWhenUsed="0"/>
-    <w:lsdException w:name="Medium Grid 3 Accent 5" w:semiHidden="0" w:uiPriority="69" w:unhideWhenUsed="0"/>
-    <w:lsdException w:name="Dark List Accent 5" w:semiHidden="0" w:uiPriority="70" w:unhideWhenUsed="0"/>
-    <w:lsdException w:name="Colorful Shading Accent 5" w:semiHidden="0" w:uiPriority="71" w:unhideWhenUsed="0"/>
-    <w:lsdException w:name="Colorful List Accent 5" w:semiHidden="0" w:uiPriority="72" w:unhideWhenUsed="0"/>
-    <w:lsdException w:name="Colorful Grid Accent 5" w:semiHidden="0" w:uiPriority="73" w:unhideWhenUsed="0"/>
-    <w:lsdException w:name="Light Shading Accent 6" w:semiHidden="0" w:uiPriority="60" w:unhideWhenUsed="0"/>
-    <w:lsdException w:name="Light List Accent 6" w:semiHidden="0" w:uiPriority="61" w:unhideWhenUsed="0"/>
-    <w:lsdException w:name="Light Grid Accent 6" w:semiHidden="0" w:uiPriority="62" w:unhideWhenUsed="0"/>
-    <w:lsdException w:name="Medium Shading 1 Accent 6" w:semiHidden="0" w:uiPriority="63" w:unhideWhenUsed="0"/>
-    <w:lsdException w:name="Medium Shading 2 Accent 6" w:semiHidden="0" w:uiPriority="64" w:unhideWhenUsed="0"/>
-    <w:lsdException w:name="Medium List 1 Accent 6" w:semiHidden="0" w:uiPriority="65" w:unhideWhenUsed="0"/>
-    <w:lsdException w:name="Medium List 2 Accent 6" w:semiHidden="0" w:uiPriority="66" w:unhideWhenUsed="0"/>
-    <w:lsdException w:name="Medium Grid 1 Accent 6" w:semiHidden="0" w:uiPriority="67" w:unhideWhenUsed="0"/>
-    <w:lsdException w:name="Medium Grid 2 Accent 6" w:semiHidden="0" w:uiPriority="68" w:unhideWhenUsed="0"/>
-    <w:lsdException w:name="Medium Grid 3 Accent 6" w:semiHidden="0" w:uiPriority="69" w:unhideWhenUsed="0"/>
-    <w:lsdException w:name="Dark List Accent 6" w:semiHidden="0" w:uiPriority="70" w:unhideWhenUsed="0"/>
-    <w:lsdException w:name="Colorful Shading Accent 6" w:semiHidden="0" w:uiPriority="71" w:unhideWhenUsed="0"/>
-    <w:lsdException w:name="Colorful List Accent 6" w:semiHidden="0" w:uiPriority="72" w:unhideWhenUsed="0"/>
-    <w:lsdException w:name="Colorful Grid Accent 6" w:semiHidden="0" w:uiPriority="73" w:unhideWhenUsed="0"/>
-    <w:lsdException w:name="Subtle Emphasis" w:semiHidden="0" w:uiPriority="19" w:unhideWhenUsed="0" w:qFormat="1"/>
-    <w:lsdException w:name="Intense Emphasis" w:semiHidden="0" w:uiPriority="21" w:unhideWhenUsed="0" w:qFormat="1"/>
-    <w:lsdException w:name="Subtle Reference" w:semiHidden="0" w:uiPriority="31" w:unhideWhenUsed="0" w:qFormat="1"/>
-    <w:lsdException w:name="Intense Reference" w:semiHidden="0" w:uiPriority="32" w:unhideWhenUsed="0" w:qFormat="1"/>
-    <w:lsdException w:name="Book Title" w:semiHidden="0" w:uiPriority="33" w:unhideWhenUsed="0" w:qFormat="1"/>
-    <w:lsdException w:name="Bibliography" w:uiPriority="37"/>
-    <w:lsdException w:name="TOC Heading" w:uiPriority="39" w:qFormat="1"/>
+  <w:latentStyles w:defLockedState="0" w:defUIPriority="99" w:defSemiHidden="0" w:defUnhideWhenUsed="0" w:defQFormat="0" w:count="371">
+    <w:lsdException w:name="Normal" w:uiPriority="0" w:qFormat="1"/>
+    <w:lsdException w:name="heading 1" w:uiPriority="9" w:qFormat="1"/>
+    <w:lsdException w:name="heading 2" w:semiHidden="1" w:uiPriority="9" w:unhideWhenUsed="1" w:qFormat="1"/>
+    <w:lsdException w:name="heading 3" w:semiHidden="1" w:uiPriority="9" w:unhideWhenUsed="1" w:qFormat="1"/>
+    <w:lsdException w:name="heading 4" w:semiHidden="1" w:uiPriority="9" w:unhideWhenUsed="1" w:qFormat="1"/>
+    <w:lsdException w:name="heading 5" w:semiHidden="1" w:uiPriority="9" w:unhideWhenUsed="1" w:qFormat="1"/>
+    <w:lsdException w:name="heading 6" w:semiHidden="1" w:uiPriority="9" w:unhideWhenUsed="1" w:qFormat="1"/>
+    <w:lsdException w:name="heading 7" w:semiHidden="1" w:uiPriority="9" w:unhideWhenUsed="1" w:qFormat="1"/>
+    <w:lsdException w:name="heading 8" w:semiHidden="1" w:uiPriority="9" w:unhideWhenUsed="1" w:qFormat="1"/>
+    <w:lsdException w:name="heading 9" w:semiHidden="1" w:uiPriority="9" w:unhideWhenUsed="1" w:qFormat="1"/>
+    <w:lsdException w:name="index 1" w:semiHidden="1" w:unhideWhenUsed="1"/>
+    <w:lsdException w:name="index 2" w:semiHidden="1" w:unhideWhenUsed="1"/>
+    <w:lsdException w:name="index 3" w:semiHidden="1" w:unhideWhenUsed="1"/>
+    <w:lsdException w:name="index 4" w:semiHidden="1" w:unhideWhenUsed="1"/>
+    <w:lsdException w:name="index 5" w:semiHidden="1" w:unhideWhenUsed="1"/>
+    <w:lsdException w:name="index 6" w:semiHidden="1" w:unhideWhenUsed="1"/>
+    <w:lsdException w:name="index 7" w:semiHidden="1" w:unhideWhenUsed="1"/>
+    <w:lsdException w:name="index 8" w:semiHidden="1" w:unhideWhenUsed="1"/>
+    <w:lsdException w:name="index 9" w:semiHidden="1" w:unhideWhenUsed="1"/>
+    <w:lsdException w:name="toc 1" w:semiHidden="1" w:uiPriority="39" w:unhideWhenUsed="1"/>
+    <w:lsdException w:name="toc 2" w:semiHidden="1" w:uiPriority="39" w:unhideWhenUsed="1"/>
+    <w:lsdException w:name="toc 3" w:semiHidden="1" w:uiPriority="39" w:unhideWhenUsed="1"/>
+    <w:lsdException w:name="toc 4" w:semiHidden="1" w:uiPriority="39" w:unhideWhenUsed="1"/>
+    <w:lsdException w:name="toc 5" w:semiHidden="1" w:uiPriority="39" w:unhideWhenUsed="1"/>
+    <w:lsdException w:name="toc 6" w:semiHidden="1" w:uiPriority="39" w:unhideWhenUsed="1"/>
+    <w:lsdException w:name="toc 7" w:semiHidden="1" w:uiPriority="39" w:unhideWhenUsed="1"/>
+    <w:lsdException w:name="toc 8" w:semiHidden="1" w:uiPriority="39" w:unhideWhenUsed="1"/>
+    <w:lsdException w:name="toc 9" w:semiHidden="1" w:uiPriority="39" w:unhideWhenUsed="1"/>
+    <w:lsdException w:name="Normal Indent" w:semiHidden="1" w:unhideWhenUsed="1"/>
+    <w:lsdException w:name="footnote text" w:semiHidden="1" w:unhideWhenUsed="1"/>
+    <w:lsdException w:name="annotation text" w:semiHidden="1" w:unhideWhenUsed="1"/>
+    <w:lsdException w:name="header" w:semiHidden="1" w:unhideWhenUsed="1"/>
+    <w:lsdException w:name="footer" w:semiHidden="1" w:unhideWhenUsed="1"/>
+    <w:lsdException w:name="index heading" w:semiHidden="1" w:unhideWhenUsed="1"/>
+    <w:lsdException w:name="caption" w:semiHidden="1" w:uiPriority="35" w:unhideWhenUsed="1" w:qFormat="1"/>
+    <w:lsdException w:name="table of figures" w:semiHidden="1" w:unhideWhenUsed="1"/>
+    <w:lsdException w:name="envelope address" w:semiHidden="1" w:unhideWhenUsed="1"/>
+    <w:lsdException w:name="envelope return" w:semiHidden="1" w:unhideWhenUsed="1"/>
+    <w:lsdException w:name="footnote reference" w:semiHidden="1" w:unhideWhenUsed="1"/>
+    <w:lsdException w:name="annotation reference" w:semiHidden="1" w:unhideWhenUsed="1"/>
+    <w:lsdException w:name="line number" w:semiHidden="1" w:unhideWhenUsed="1"/>
+    <w:lsdException w:name="page number" w:semiHidden="1" w:unhideWhenUsed="1"/>
+    <w:lsdException w:name="endnote reference" w:semiHidden="1" w:unhideWhenUsed="1"/>
+    <w:lsdException w:name="endnote text" w:semiHidden="1" w:unhideWhenUsed="1"/>
+    <w:lsdException w:name="table of authorities" w:semiHidden="1" w:unhideWhenUsed="1"/>
+    <w:lsdException w:name="macro" w:semiHidden="1" w:unhideWhenUsed="1"/>
+    <w:lsdException w:name="toa heading" w:semiHidden="1" w:unhideWhenUsed="1"/>
+    <w:lsdException w:name="List" w:semiHidden="1" w:unhideWhenUsed="1"/>
+    <w:lsdException w:name="List Bullet" w:semiHidden="1" w:unhideWhenUsed="1"/>
+    <w:lsdException w:name="List Number" w:semiHidden="1" w:unhideWhenUsed="1"/>
+    <w:lsdException w:name="List 2" w:semiHidden="1" w:unhideWhenUsed="1"/>
+    <w:lsdException w:name="List 3" w:semiHidden="1" w:unhideWhenUsed="1"/>
+    <w:lsdException w:name="List 4" w:semiHidden="1" w:unhideWhenUsed="1"/>
+    <w:lsdException w:name="List 5" w:semiHidden="1" w:unhideWhenUsed="1"/>
+    <w:lsdException w:name="List Bullet 2" w:semiHidden="1" w:unhideWhenUsed="1"/>
+    <w:lsdException w:name="List Bullet 3" w:semiHidden="1" w:unhideWhenUsed="1"/>
+    <w:lsdException w:name="List Bullet 4" w:semiHidden="1" w:unhideWhenUsed="1"/>
+    <w:lsdException w:name="List Bullet 5" w:semiHidden="1" w:unhideWhenUsed="1"/>
+    <w:lsdException w:name="List Number 2" w:semiHidden="1" w:unhideWhenUsed="1"/>
+    <w:lsdException w:name="List Number 3" w:semiHidden="1" w:unhideWhenUsed="1"/>
+    <w:lsdException w:name="List Number 4" w:semiHidden="1" w:unhideWhenUsed="1"/>
+    <w:lsdException w:name="List Number 5" w:semiHidden="1" w:unhideWhenUsed="1"/>
+    <w:lsdException w:name="Title" w:uiPriority="10" w:qFormat="1"/>
+    <w:lsdException w:name="Closing" w:semiHidden="1" w:unhideWhenUsed="1"/>
+    <w:lsdException w:name="Signature" w:semiHidden="1" w:unhideWhenUsed="1"/>
+    <w:lsdException w:name="Default Paragraph Font" w:semiHidden="1" w:uiPriority="1" w:unhideWhenUsed="1"/>
+    <w:lsdException w:name="Body Text" w:semiHidden="1" w:unhideWhenUsed="1"/>
+    <w:lsdException w:name="Body Text Indent" w:semiHidden="1" w:unhideWhenUsed="1"/>
+    <w:lsdException w:name="List Continue" w:semiHidden="1" w:unhideWhenUsed="1"/>
+    <w:lsdException w:name="List Continue 2" w:semiHidden="1" w:unhideWhenUsed="1"/>
+    <w:lsdException w:name="List Continue 3" w:semiHidden="1" w:unhideWhenUsed="1"/>
+    <w:lsdException w:name="List Continue 4" w:semiHidden="1" w:unhideWhenUsed="1"/>
+    <w:lsdException w:name="List Continue 5" w:semiHidden="1" w:unhideWhenUsed="1"/>
+    <w:lsdException w:name="Message Header" w:semiHidden="1" w:unhideWhenUsed="1"/>
+    <w:lsdException w:name="Subtitle" w:uiPriority="11" w:qFormat="1"/>
+    <w:lsdException w:name="Salutation" w:semiHidden="1" w:unhideWhenUsed="1"/>
+    <w:lsdException w:name="Date" w:semiHidden="1" w:unhideWhenUsed="1"/>
+    <w:lsdException w:name="Body Text First Indent" w:semiHidden="1" w:unhideWhenUsed="1"/>
+    <w:lsdException w:name="Body Text First Indent 2" w:semiHidden="1" w:unhideWhenUsed="1"/>
+    <w:lsdException w:name="Note Heading" w:semiHidden="1" w:unhideWhenUsed="1"/>
+    <w:lsdException w:name="Body Text 2" w:semiHidden="1" w:unhideWhenUsed="1"/>
+    <w:lsdException w:name="Body Text 3" w:semiHidden="1" w:unhideWhenUsed="1"/>
+    <w:lsdException w:name="Body Text Indent 2" w:semiHidden="1" w:unhideWhenUsed="1"/>
+    <w:lsdException w:name="Body Text Indent 3" w:semiHidden="1" w:unhideWhenUsed="1"/>
+    <w:lsdException w:name="Block Text" w:semiHidden="1" w:unhideWhenUsed="1"/>
+    <w:lsdException w:name="Hyperlink" w:semiHidden="1" w:unhideWhenUsed="1"/>
+    <w:lsdException w:name="FollowedHyperlink" w:semiHidden="1" w:unhideWhenUsed="1"/>
+    <w:lsdException w:name="Strong" w:uiPriority="22" w:qFormat="1"/>
+    <w:lsdException w:name="Emphasis" w:uiPriority="20" w:qFormat="1"/>
+    <w:lsdException w:name="Document Map" w:semiHidden="1" w:unhideWhenUsed="1"/>
+    <w:lsdException w:name="Plain Text" w:semiHidden="1" w:unhideWhenUsed="1"/>
+    <w:lsdException w:name="E-mail Signature" w:semiHidden="1" w:unhideWhenUsed="1"/>
+    <w:lsdException w:name="HTML Top of Form" w:semiHidden="1" w:unhideWhenUsed="1"/>
+    <w:lsdException w:name="HTML Bottom of Form" w:semiHidden="1" w:unhideWhenUsed="1"/>
+    <w:lsdException w:name="Normal (Web)" w:semiHidden="1" w:unhideWhenUsed="1"/>
+    <w:lsdException w:name="HTML Acronym" w:semiHidden="1" w:unhideWhenUsed="1"/>
+    <w:lsdException w:name="HTML Address" w:semiHidden="1" w:unhideWhenUsed="1"/>
+    <w:lsdException w:name="HTML Cite" w:semiHidden="1" w:unhideWhenUsed="1"/>
+    <w:lsdException w:name="HTML Code" w:semiHidden="1" w:unhideWhenUsed="1"/>
+    <w:lsdException w:name="HTML Definition" w:semiHidden="1" w:unhideWhenUsed="1"/>
+    <w:lsdException w:name="HTML Keyboard" w:semiHidden="1" w:unhideWhenUsed="1"/>
+    <w:lsdException w:name="HTML Preformatted" w:semiHidden="1" w:unhideWhenUsed="1"/>
+    <w:lsdException w:name="HTML Sample" w:semiHidden="1" w:unhideWhenUsed="1"/>
+    <w:lsdException w:name="HTML Typewriter" w:semiHidden="1" w:unhideWhenUsed="1"/>
+    <w:lsdException w:name="HTML Variable" w:semiHidden="1" w:unhideWhenUsed="1"/>
+    <w:lsdException w:name="Normal Table" w:semiHidden="1" w:unhideWhenUsed="1"/>
+    <w:lsdException w:name="annotation subject" w:semiHidden="1" w:unhideWhenUsed="1"/>
+    <w:lsdException w:name="No List" w:semiHidden="1" w:unhideWhenUsed="1"/>
+    <w:lsdException w:name="Outline List 1" w:semiHidden="1" w:unhideWhenUsed="1"/>
+    <w:lsdException w:name="Outline List 2" w:semiHidden="1" w:unhideWhenUsed="1"/>
+    <w:lsdException w:name="Outline List 3" w:semiHidden="1" w:unhideWhenUsed="1"/>
+    <w:lsdException w:name="Table Simple 1" w:semiHidden="1" w:unhideWhenUsed="1"/>
+    <w:lsdException w:name="Table Simple 2" w:semiHidden="1" w:unhideWhenUsed="1"/>
+    <w:lsdException w:name="Table Simple 3" w:semiHidden="1" w:unhideWhenUsed="1"/>
+    <w:lsdException w:name="Table Classic 1" w:semiHidden="1" w:unhideWhenUsed="1"/>
+    <w:lsdException w:name="Table Classic 2" w:semiHidden="1" w:unhideWhenUsed="1"/>
+    <w:lsdException w:name="Table Classic 3" w:semiHidden="1" w:unhideWhenUsed="1"/>
+    <w:lsdException w:name="Table Classic 4" w:semiHidden="1" w:unhideWhenUsed="1"/>
+    <w:lsdException w:name="Table Colorful 1" w:semiHidden="1" w:unhideWhenUsed="1"/>
+    <w:lsdException w:name="Table Colorful 2" w:semiHidden="1" w:unhideWhenUsed="1"/>
+    <w:lsdException w:name="Table Colorful 3" w:semiHidden="1" w:unhideWhenUsed="1"/>
+    <w:lsdException w:name="Table Columns 1" w:semiHidden="1" w:unhideWhenUsed="1"/>
+    <w:lsdException w:name="Table Columns 2" w:semiHidden="1" w:unhideWhenUsed="1"/>
+    <w:lsdException w:name="Table Columns 3" w:semiHidden="1" w:unhideWhenUsed="1"/>
+    <w:lsdException w:name="Table Columns 4" w:semiHidden="1" w:unhideWhenUsed="1"/>
+    <w:lsdException w:name="Table Columns 5" w:semiHidden="1" w:unhideWhenUsed="1"/>
+    <w:lsdException w:name="Table Grid 1" w:semiHidden="1" w:unhideWhenUsed="1"/>
+    <w:lsdException w:name="Table Grid 2" w:semiHidden="1" w:unhideWhenUsed="1"/>
+    <w:lsdException w:name="Table Grid 3" w:semiHidden="1" w:unhideWhenUsed="1"/>
+    <w:lsdException w:name="Table Grid 4" w:semiHidden="1" w:unhideWhenUsed="1"/>
+    <w:lsdException w:name="Table Grid 5" w:semiHidden="1" w:unhideWhenUsed="1"/>
+    <w:lsdException w:name="Table Grid 6" w:semiHidden="1" w:unhideWhenUsed="1"/>
+    <w:lsdException w:name="Table Grid 7" w:semiHidden="1" w:unhideWhenUsed="1"/>
+    <w:lsdException w:name="Table Grid 8" w:semiHidden="1" w:unhideWhenUsed="1"/>
+    <w:lsdException w:name="Table List 1" w:semiHidden="1" w:unhideWhenUsed="1"/>
+    <w:lsdException w:name="Table List 2" w:semiHidden="1" w:unhideWhenUsed="1"/>
+    <w:lsdException w:name="Table List 3" w:semiHidden="1" w:unhideWhenUsed="1"/>
+    <w:lsdException w:name="Table List 4" w:semiHidden="1" w:unhideWhenUsed="1"/>
+    <w:lsdException w:name="Table List 5" w:semiHidden="1" w:unhideWhenUsed="1"/>
+    <w:lsdException w:name="Table List 6" w:semiHidden="1" w:unhideWhenUsed="1"/>
+    <w:lsdException w:name="Table List 7" w:semiHidden="1" w:unhideWhenUsed="1"/>
+    <w:lsdException w:name="Table List 8" w:semiHidden="1" w:unhideWhenUsed="1"/>
+    <w:lsdException w:name="Table 3D effects 1" w:semiHidden="1" w:unhideWhenUsed="1"/>
+    <w:lsdException w:name="Table 3D effects 2" w:semiHidden="1" w:unhideWhenUsed="1"/>
+    <w:lsdException w:name="Table 3D effects 3" w:semiHidden="1" w:unhideWhenUsed="1"/>
+    <w:lsdException w:name="Table Contemporary" w:semiHidden="1" w:unhideWhenUsed="1"/>
+    <w:lsdException w:name="Table Elegant" w:semiHidden="1" w:unhideWhenUsed="1"/>
+    <w:lsdException w:name="Table Professional" w:semiHidden="1" w:unhideWhenUsed="1"/>
+    <w:lsdException w:name="Table Subtle 1" w:semiHidden="1" w:unhideWhenUsed="1"/>
+    <w:lsdException w:name="Table Subtle 2" w:semiHidden="1" w:unhideWhenUsed="1"/>
+    <w:lsdException w:name="Table Web 1" w:semiHidden="1" w:unhideWhenUsed="1"/>
+    <w:lsdException w:name="Table Web 2" w:semiHidden="1" w:unhideWhenUsed="1"/>
+    <w:lsdException w:name="Table Web 3" w:semiHidden="1" w:unhideWhenUsed="1"/>
+    <w:lsdException w:name="Balloon Text" w:semiHidden="1" w:unhideWhenUsed="1"/>
+    <w:lsdException w:name="Table Grid" w:uiPriority="39"/>
+    <w:lsdException w:name="Table Theme" w:semiHidden="1" w:unhideWhenUsed="1"/>
+    <w:lsdException w:name="Placeholder Text" w:semiHidden="1"/>
+    <w:lsdException w:name="No Spacing" w:uiPriority="1" w:qFormat="1"/>
+    <w:lsdException w:name="Light Shading" w:uiPriority="60"/>
+    <w:lsdException w:name="Light List" w:uiPriority="61"/>
+    <w:lsdException w:name="Light Grid" w:uiPriority="62"/>
+    <w:lsdException w:name="Medium Shading 1" w:uiPriority="63"/>
+    <w:lsdException w:name="Medium Shading 2" w:uiPriority="64"/>
+    <w:lsdException w:name="Medium List 1" w:uiPriority="65"/>
+    <w:lsdException w:name="Medium List 2" w:uiPriority="66"/>
+    <w:lsdException w:name="Medium Grid 1" w:uiPriority="67"/>
+    <w:lsdException w:name="Medium Grid 2" w:uiPriority="68"/>
+    <w:lsdException w:name="Medium Grid 3" w:uiPriority="69"/>
+    <w:lsdException w:name="Dark List" w:uiPriority="70"/>
+    <w:lsdException w:name="Colorful Shading" w:uiPriority="71"/>
+    <w:lsdException w:name="Colorful List" w:uiPriority="72"/>
+    <w:lsdException w:name="Colorful Grid" w:uiPriority="73"/>
+    <w:lsdException w:name="Light Shading Accent 1" w:uiPriority="60"/>
+    <w:lsdException w:name="Light List Accent 1" w:uiPriority="61"/>
+    <w:lsdException w:name="Light Grid Accent 1" w:uiPriority="62"/>
+    <w:lsdException w:name="Medium Shading 1 Accent 1" w:uiPriority="63"/>
+    <w:lsdException w:name="Medium Shading 2 Accent 1" w:uiPriority="64"/>
+    <w:lsdException w:name="Medium List 1 Accent 1" w:uiPriority="65"/>
+    <w:lsdException w:name="Revision" w:semiHidden="1"/>
+    <w:lsdException w:name="List Paragraph" w:uiPriority="34" w:qFormat="1"/>
+    <w:lsdException w:name="Quote" w:uiPriority="29" w:qFormat="1"/>
+    <w:lsdException w:name="Intense Quote" w:uiPriority="30" w:qFormat="1"/>
+    <w:lsdException w:name="Medium List 2 Accent 1" w:uiPriority="66"/>
+    <w:lsdException w:name="Medium Grid 1 Accent 1" w:uiPriority="67"/>
+    <w:lsdException w:name="Medium Grid 2 Accent 1" w:uiPriority="68"/>
+    <w:lsdException w:name="Medium Grid 3 Accent 1" w:uiPriority="69"/>
+    <w:lsdException w:name="Dark List Accent 1" w:uiPriority="70"/>
+    <w:lsdException w:name="Colorful Shading Accent 1" w:uiPriority="71"/>
+    <w:lsdException w:name="Colorful List Accent 1" w:uiPriority="72"/>
+    <w:lsdException w:name="Colorful Grid Accent 1" w:uiPriority="73"/>
+    <w:lsdException w:name="Light Shading Accent 2" w:uiPriority="60"/>
+    <w:lsdException w:name="Light List Accent 2" w:uiPriority="61"/>
+    <w:lsdException w:name="Light Grid Accent 2" w:uiPriority="62"/>
+    <w:lsdException w:name="Medium Shading 1 Accent 2" w:uiPriority="63"/>
+    <w:lsdException w:name="Medium Shading 2 Accent 2" w:uiPriority="64"/>
+    <w:lsdException w:name="Medium List 1 Accent 2" w:uiPriority="65"/>
+    <w:lsdException w:name="Medium List 2 Accent 2" w:uiPriority="66"/>
+    <w:lsdException w:name="Medium Grid 1 Accent 2" w:uiPriority="67"/>
+    <w:lsdException w:name="Medium Grid 2 Accent 2" w:uiPriority="68"/>
+    <w:lsdException w:name="Medium Grid 3 Accent 2" w:uiPriority="69"/>
+    <w:lsdException w:name="Dark List Accent 2" w:uiPriority="70"/>
+    <w:lsdException w:name="Colorful Shading Accent 2" w:uiPriority="71"/>
+    <w:lsdException w:name="Colorful List Accent 2" w:uiPriority="72"/>
+    <w:lsdException w:name="Colorful Grid Accent 2" w:uiPriority="73"/>
+    <w:lsdException w:name="Light Shading Accent 3" w:uiPriority="60"/>
+    <w:lsdException w:name="Light List Accent 3" w:uiPriority="61"/>
+    <w:lsdException w:name="Light Grid Accent 3" w:uiPriority="62"/>
+    <w:lsdException w:name="Medium Shading 1 Accent 3" w:uiPriority="63"/>
+    <w:lsdException w:name="Medium Shading 2 Accent 3" w:uiPriority="64"/>
+    <w:lsdException w:name="Medium List 1 Accent 3" w:uiPriority="65"/>
+    <w:lsdException w:name="Medium List 2 Accent 3" w:uiPriority="66"/>
+    <w:lsdException w:name="Medium Grid 1 Accent 3" w:uiPriority="67"/>
+    <w:lsdException w:name="Medium Grid 2 Accent 3" w:uiPriority="68"/>
+    <w:lsdException w:name="Medium Grid 3 Accent 3" w:uiPriority="69"/>
+    <w:lsdException w:name="Dark List Accent 3" w:uiPriority="70"/>
+    <w:lsdException w:name="Colorful Shading Accent 3" w:uiPriority="71"/>
+    <w:lsdException w:name="Colorful List Accent 3" w:uiPriority="72"/>
+    <w:lsdException w:name="Colorful Grid Accent 3" w:uiPriority="73"/>
+    <w:lsdException w:name="Light Shading Accent 4" w:uiPriority="60"/>
+    <w:lsdException w:name="Light List Accent 4" w:uiPriority="61"/>
+    <w:lsdException w:name="Light Grid Accent 4" w:uiPriority="62"/>
+    <w:lsdException w:name="Medium Shading 1 Accent 4" w:uiPriority="63"/>
+    <w:lsdException w:name="Medium Shading 2 Accent 4" w:uiPriority="64"/>
+    <w:lsdException w:name="Medium List 1 Accent 4" w:uiPriority="65"/>
+    <w:lsdException w:name="Medium List 2 Accent 4" w:uiPriority="66"/>
+    <w:lsdException w:name="Medium Grid 1 Accent 4" w:uiPriority="67"/>
+    <w:lsdException w:name="Medium Grid 2 Accent 4" w:uiPriority="68"/>
+    <w:lsdException w:name="Medium Grid 3 Accent 4" w:uiPriority="69"/>
+    <w:lsdException w:name="Dark List Accent 4" w:uiPriority="70"/>
+    <w:lsdException w:name="Colorful Shading Accent 4" w:uiPriority="71"/>
+    <w:lsdException w:name="Colorful List Accent 4" w:uiPriority="72"/>
+    <w:lsdException w:name="Colorful Grid Accent 4" w:uiPriority="73"/>
+    <w:lsdException w:name="Light Shading Accent 5" w:uiPriority="60"/>
+    <w:lsdException w:name="Light List Accent 5" w:uiPriority="61"/>
+    <w:lsdException w:name="Light Grid Accent 5" w:uiPriority="62"/>
+    <w:lsdException w:name="Medium Shading 1 Accent 5" w:uiPriority="63"/>
+    <w:lsdException w:name="Medium Shading 2 Accent 5" w:uiPriority="64"/>
+    <w:lsdException w:name="Medium List 1 Accent 5" w:uiPriority="65"/>
+    <w:lsdException w:name="Medium List 2 Accent 5" w:uiPriority="66"/>
+    <w:lsdException w:name="Medium Grid 1 Accent 5" w:uiPriority="67"/>
+    <w:lsdException w:name="Medium Grid 2 Accent 5" w:uiPriority="68"/>
+    <w:lsdException w:name="Medium Grid 3 Accent 5" w:uiPriority="69"/>
+    <w:lsdException w:name="Dark List Accent 5" w:uiPriority="70"/>
+    <w:lsdException w:name="Colorful Shading Accent 5" w:uiPriority="71"/>
+    <w:lsdException w:name="Colorful List Accent 5" w:uiPriority="72"/>
+    <w:lsdException w:name="Colorful Grid Accent 5" w:uiPriority="73"/>
+    <w:lsdException w:name="Light Shading Accent 6" w:uiPriority="60"/>
+    <w:lsdException w:name="Light List Accent 6" w:uiPriority="61"/>
+    <w:lsdException w:name="Light Grid Accent 6" w:uiPriority="62"/>
+    <w:lsdException w:name="Medium Shading 1 Accent 6" w:uiPriority="63"/>
+    <w:lsdException w:name="Medium Shading 2 Accent 6" w:uiPriority="64"/>
+    <w:lsdException w:name="Medium List 1 Accent 6" w:uiPriority="65"/>
+    <w:lsdException w:name="Medium List 2 Accent 6" w:uiPriority="66"/>
+    <w:lsdException w:name="Medium Grid 1 Accent 6" w:uiPriority="67"/>
+    <w:lsdException w:name="Medium Grid 2 Accent 6" w:uiPriority="68"/>
+    <w:lsdException w:name="Medium Grid 3 Accent 6" w:uiPriority="69"/>
+    <w:lsdException w:name="Dark List Accent 6" w:uiPriority="70"/>
+    <w:lsdException w:name="Colorful Shading Accent 6" w:uiPriority="71"/>
+    <w:lsdException w:name="Colorful List Accent 6" w:uiPriority="72"/>
+    <w:lsdException w:name="Colorful Grid Accent 6" w:uiPriority="73"/>
+    <w:lsdException w:name="Subtle Emphasis" w:uiPriority="19" w:qFormat="1"/>
+    <w:lsdException w:name="Intense Emphasis" w:uiPriority="21" w:qFormat="1"/>
+    <w:lsdException w:name="Subtle Reference" w:uiPriority="31" w:qFormat="1"/>
+    <w:lsdException w:name="Intense Reference" w:uiPriority="32" w:qFormat="1"/>
+    <w:lsdException w:name="Book Title" w:uiPriority="33" w:qFormat="1"/>
+    <w:lsdException w:name="Bibliography" w:semiHidden="1" w:uiPriority="37" w:unhideWhenUsed="1"/>
+    <w:lsdException w:name="TOC Heading" w:semiHidden="1" w:uiPriority="39" w:unhideWhenUsed="1" w:qFormat="1"/>
+    <w:lsdException w:name="Plain Table 1" w:uiPriority="41"/>
+    <w:lsdException w:name="Plain Table 2" w:uiPriority="42"/>
+    <w:lsdException w:name="Plain Table 3" w:uiPriority="43"/>
+    <w:lsdException w:name="Plain Table 4" w:uiPriority="44"/>
+    <w:lsdException w:name="Plain Table 5" w:uiPriority="45"/>
+    <w:lsdException w:name="Grid Table Light" w:uiPriority="40"/>
+    <w:lsdException w:name="Grid Table 1 Light" w:uiPriority="46"/>
+    <w:lsdException w:name="Grid Table 2" w:uiPriority="47"/>
+    <w:lsdException w:name="Grid Table 3" w:uiPriority="48"/>
+    <w:lsdException w:name="Grid Table 4" w:uiPriority="49"/>
+    <w:lsdException w:name="Grid Table 5 Dark" w:uiPriority="50"/>
+    <w:lsdException w:name="Grid Table 6 Colorful" w:uiPriority="51"/>
+    <w:lsdException w:name="Grid Table 7 Colorful" w:uiPriority="52"/>
+    <w:lsdException w:name="Grid Table 1 Light Accent 1" w:uiPriority="46"/>
+    <w:lsdException w:name="Grid Table 2 Accent 1" w:uiPriority="47"/>
+    <w:lsdException w:name="Grid Table 3 Accent 1" w:uiPriority="48"/>
+    <w:lsdException w:name="Grid Table 4 Accent 1" w:uiPriority="49"/>
+    <w:lsdException w:name="Grid Table 5 Dark Accent 1" w:uiPriority="50"/>
+    <w:lsdException w:name="Grid Table 6 Colorful Accent 1" w:uiPriority="51"/>
+    <w:lsdException w:name="Grid Table 7 Colorful Accent 1" w:uiPriority="52"/>
+    <w:lsdException w:name="Grid Table 1 Light Accent 2" w:uiPriority="46"/>
+    <w:lsdException w:name="Grid Table 2 Accent 2" w:uiPriority="47"/>
+    <w:lsdException w:name="Grid Table 3 Accent 2" w:uiPriority="48"/>
+    <w:lsdException w:name="Grid Table 4 Accent 2" w:uiPriority="49"/>
+    <w:lsdException w:name="Grid Table 5 Dark Accent 2" w:uiPriority="50"/>
+    <w:lsdException w:name="Grid Table 6 Colorful Accent 2" w:uiPriority="51"/>
+    <w:lsdException w:name="Grid Table 7 Colorful Accent 2" w:uiPriority="52"/>
+    <w:lsdException w:name="Grid Table 1 Light Accent 3" w:uiPriority="46"/>
+    <w:lsdException w:name="Grid Table 2 Accent 3" w:uiPriority="47"/>
+    <w:lsdException w:name="Grid Table 3 Accent 3" w:uiPriority="48"/>
+    <w:lsdException w:name="Grid Table 4 Accent 3" w:uiPriority="49"/>
+    <w:lsdException w:name="Grid Table 5 Dark Accent 3" w:uiPriority="50"/>
+    <w:lsdException w:name="Grid Table 6 Colorful Accent 3" w:uiPriority="51"/>
+    <w:lsdException w:name="Grid Table 7 Colorful Accent 3" w:uiPriority="52"/>
+    <w:lsdException w:name="Grid Table 1 Light Accent 4" w:uiPriority="46"/>
+    <w:lsdException w:name="Grid Table 2 Accent 4" w:uiPriority="47"/>
+    <w:lsdException w:name="Grid Table 3 Accent 4" w:uiPriority="48"/>
+    <w:lsdException w:name="Grid Table 4 Accent 4" w:uiPriority="49"/>
+    <w:lsdException w:name="Grid Table 5 Dark Accent 4" w:uiPriority="50"/>
+    <w:lsdException w:name="Grid Table 6 Colorful Accent 4" w:uiPriority="51"/>
+    <w:lsdException w:name="Grid Table 7 Colorful Accent 4" w:uiPriority="52"/>
+    <w:lsdException w:name="Grid Table 1 Light Accent 5" w:uiPriority="46"/>
+    <w:lsdException w:name="Grid Table 2 Accent 5" w:uiPriority="47"/>
+    <w:lsdException w:name="Grid Table 3 Accent 5" w:uiPriority="48"/>
+    <w:lsdException w:name="Grid Table 4 Accent 5" w:uiPriority="49"/>
+    <w:lsdException w:name="Grid Table 5 Dark Accent 5" w:uiPriority="50"/>
+    <w:lsdException w:name="Grid Table 6 Colorful Accent 5" w:uiPriority="51"/>
+    <w:lsdException w:name="Grid Table 7 Colorful Accent 5" w:uiPriority="52"/>
+    <w:lsdException w:name="Grid Table 1 Light Accent 6" w:uiPriority="46"/>
+    <w:lsdException w:name="Grid Table 2 Accent 6" w:uiPriority="47"/>
+    <w:lsdException w:name="Grid Table 3 Accent 6" w:uiPriority="48"/>
+    <w:lsdException w:name="Grid Table 4 Accent 6" w:uiPriority="49"/>
+    <w:lsdException w:name="Grid Table 5 Dark Accent 6" w:uiPriority="50"/>
+    <w:lsdException w:name="Grid Table 6 Colorful Accent 6" w:uiPriority="51"/>
+    <w:lsdException w:name="Grid Table 7 Colorful Accent 6" w:uiPriority="52"/>
+    <w:lsdException w:name="List Table 1 Light" w:uiPriority="46"/>
+    <w:lsdException w:name="List Table 2" w:uiPriority="47"/>
+    <w:lsdException w:name="List Table 3" w:uiPriority="48"/>
+    <w:lsdException w:name="List Table 4" w:uiPriority="49"/>
+    <w:lsdException w:name="List Table 5 Dark" w:uiPriority="50"/>
+    <w:lsdException w:name="List Table 6 Colorful" w:uiPriority="51"/>
+    <w:lsdException w:name="List Table 7 Colorful" w:uiPriority="52"/>
+    <w:lsdException w:name="List Table 1 Light Accent 1" w:uiPriority="46"/>
+    <w:lsdException w:name="List Table 2 Accent 1" w:uiPriority="47"/>
+    <w:lsdException w:name="List Table 3 Accent 1" w:uiPriority="48"/>
+    <w:lsdException w:name="List Table 4 Accent 1" w:uiPriority="49"/>
+    <w:lsdException w:name="List Table 5 Dark Accent 1" w:uiPriority="50"/>
+    <w:lsdException w:name="List Table 6 Colorful Accent 1" w:uiPriority="51"/>
+    <w:lsdException w:name="List Table 7 Colorful Accent 1" w:uiPriority="52"/>
+    <w:lsdException w:name="List Table 1 Light Accent 2" w:uiPriority="46"/>
+    <w:lsdException w:name="List Table 2 Accent 2" w:uiPriority="47"/>
+    <w:lsdException w:name="List Table 3 Accent 2" w:uiPriority="48"/>
+    <w:lsdException w:name="List Table 4 Accent 2" w:uiPriority="49"/>
+    <w:lsdException w:name="List Table 5 Dark Accent 2" w:uiPriority="50"/>
+    <w:lsdException w:name="List Table 6 Colorful Accent 2" w:uiPriority="51"/>
+    <w:lsdException w:name="List Table 7 Colorful Accent 2" w:uiPriority="52"/>
+    <w:lsdException w:name="List Table 1 Light Accent 3" w:uiPriority="46"/>
+    <w:lsdException w:name="List Table 2 Accent 3" w:uiPriority="47"/>
+    <w:lsdException w:name="List Table 3 Accent 3" w:uiPriority="48"/>
+    <w:lsdException w:name="List Table 4 Accent 3" w:uiPriority="49"/>
+    <w:lsdException w:name="List Table 5 Dark Accent 3" w:uiPriority="50"/>
+    <w:lsdException w:name="List Table 6 Colorful Accent 3" w:uiPriority="51"/>
+    <w:lsdException w:name="List Table 7 Colorful Accent 3" w:uiPriority="52"/>
+    <w:lsdException w:name="List Table 1 Light Accent 4" w:uiPriority="46"/>
+    <w:lsdException w:name="List Table 2 Accent 4" w:uiPriority="47"/>
+    <w:lsdException w:name="List Table 3 Accent 4" w:uiPriority="48"/>
+    <w:lsdException w:name="List Table 4 Accent 4" w:uiPriority="49"/>
+    <w:lsdException w:name="List Table 5 Dark Accent 4" w:uiPriority="50"/>
+    <w:lsdException w:name="List Table 6 Colorful Accent 4" w:uiPriority="51"/>
+    <w:lsdException w:name="List Table 7 Colorful Accent 4" w:uiPriority="52"/>
+    <w:lsdException w:name="List Table 1 Light Accent 5" w:uiPriority="46"/>
+    <w:lsdException w:name="List Table 2 Accent 5" w:uiPriority="47"/>
+    <w:lsdException w:name="List Table 3 Accent 5" w:uiPriority="48"/>
+    <w:lsdException w:name="List Table 4 Accent 5" w:uiPriority="49"/>
+    <w:lsdException w:name="List Table 5 Dark Accent 5" w:uiPriority="50"/>
+    <w:lsdException w:name="List Table 6 Colorful Accent 5" w:uiPriority="51"/>
+    <w:lsdException w:name="List Table 7 Colorful Accent 5" w:uiPriority="52"/>
+    <w:lsdException w:name="List Table 1 Light Accent 6" w:uiPriority="46"/>
+    <w:lsdException w:name="List Table 2 Accent 6" w:uiPriority="47"/>
+    <w:lsdException w:name="List Table 3 Accent 6" w:uiPriority="48"/>
+    <w:lsdException w:name="List Table 4 Accent 6" w:uiPriority="49"/>
+    <w:lsdException w:name="List Table 5 Dark Accent 6" w:uiPriority="50"/>
+    <w:lsdException w:name="List Table 6 Colorful Accent 6" w:uiPriority="51"/>
+    <w:lsdException w:name="List Table 7 Colorful Accent 6" w:uiPriority="52"/>
   </w:latentStyles>
   <w:style w:type="paragraph" w:default="1" w:styleId="Normal">
     <w:name w:val="Normal"/>
@@ -1945,503 +2035,8 @@
       <w:color w:val="2E74B5" w:themeColor="accent1" w:themeShade="BF"/>
     </w:rPr>
   </w:style>
-  <w:style w:type="table" w:customStyle="1" w:styleId="GridTable4Accent5">
-    <w:name w:val="Grid Table 4 Accent 5"/>
-    <w:basedOn w:val="TableNormal"/>
-    <w:uiPriority w:val="49"/>
-    <w:rsid w:val="002A76A5"/>
-    <w:pPr>
-      <w:spacing w:after="0" w:line="240" w:lineRule="auto"/>
-    </w:pPr>
-    <w:tblPr>
-      <w:tblStyleRowBandSize w:val="1"/>
-      <w:tblStyleColBandSize w:val="1"/>
-      <w:tblBorders>
-        <w:top w:val="single" w:sz="4" w:space="0" w:color="8EAADB" w:themeColor="accent5" w:themeTint="99"/>
-        <w:left w:val="single" w:sz="4" w:space="0" w:color="8EAADB" w:themeColor="accent5" w:themeTint="99"/>
-        <w:bottom w:val="single" w:sz="4" w:space="0" w:color="8EAADB" w:themeColor="accent5" w:themeTint="99"/>
-        <w:right w:val="single" w:sz="4" w:space="0" w:color="8EAADB" w:themeColor="accent5" w:themeTint="99"/>
-        <w:insideH w:val="single" w:sz="4" w:space="0" w:color="8EAADB" w:themeColor="accent5" w:themeTint="99"/>
-        <w:insideV w:val="single" w:sz="4" w:space="0" w:color="8EAADB" w:themeColor="accent5" w:themeTint="99"/>
-      </w:tblBorders>
-    </w:tblPr>
-    <w:tblStylePr w:type="firstRow">
-      <w:rPr>
-        <w:b/>
-        <w:bCs/>
-        <w:color w:val="FFFFFF" w:themeColor="background1"/>
-      </w:rPr>
-      <w:tblPr/>
-      <w:tcPr>
-        <w:tcBorders>
-          <w:top w:val="single" w:sz="4" w:space="0" w:color="4472C4" w:themeColor="accent5"/>
-          <w:left w:val="single" w:sz="4" w:space="0" w:color="4472C4" w:themeColor="accent5"/>
-          <w:bottom w:val="single" w:sz="4" w:space="0" w:color="4472C4" w:themeColor="accent5"/>
-          <w:right w:val="single" w:sz="4" w:space="0" w:color="4472C4" w:themeColor="accent5"/>
-          <w:insideH w:val="nil"/>
-          <w:insideV w:val="nil"/>
-        </w:tcBorders>
-        <w:shd w:val="clear" w:color="auto" w:fill="4472C4" w:themeFill="accent5"/>
-      </w:tcPr>
-    </w:tblStylePr>
-    <w:tblStylePr w:type="lastRow">
-      <w:rPr>
-        <w:b/>
-        <w:bCs/>
-      </w:rPr>
-      <w:tblPr/>
-      <w:tcPr>
-        <w:tcBorders>
-          <w:top w:val="double" w:sz="4" w:space="0" w:color="4472C4" w:themeColor="accent5"/>
-        </w:tcBorders>
-      </w:tcPr>
-    </w:tblStylePr>
-    <w:tblStylePr w:type="firstCol">
-      <w:rPr>
-        <w:b/>
-        <w:bCs/>
-      </w:rPr>
-    </w:tblStylePr>
-    <w:tblStylePr w:type="lastCol">
-      <w:rPr>
-        <w:b/>
-        <w:bCs/>
-      </w:rPr>
-    </w:tblStylePr>
-    <w:tblStylePr w:type="band1Vert">
-      <w:tblPr/>
-      <w:tcPr>
-        <w:shd w:val="clear" w:color="auto" w:fill="D9E2F3" w:themeFill="accent5" w:themeFillTint="33"/>
-      </w:tcPr>
-    </w:tblStylePr>
-    <w:tblStylePr w:type="band1Horz">
-      <w:tblPr/>
-      <w:tcPr>
-        <w:shd w:val="clear" w:color="auto" w:fill="D9E2F3" w:themeFill="accent5" w:themeFillTint="33"/>
-      </w:tcPr>
-    </w:tblStylePr>
-  </w:style>
-  <w:style w:type="character" w:customStyle="1" w:styleId="Heading1Char">
-    <w:name w:val="Heading 1 Char"/>
-    <w:basedOn w:val="DefaultParagraphFont"/>
-    <w:link w:val="Heading1"/>
-    <w:uiPriority w:val="9"/>
-    <w:rsid w:val="002A76A5"/>
-    <w:rPr>
-      <w:rFonts w:asciiTheme="majorHAnsi" w:eastAsiaTheme="majorEastAsia" w:hAnsiTheme="majorHAnsi" w:cstheme="majorBidi"/>
-      <w:color w:val="2E74B5" w:themeColor="accent1" w:themeShade="BF"/>
-      <w:sz w:val="32"/>
-      <w:szCs w:val="32"/>
-    </w:rPr>
-  </w:style>
-  <w:style w:type="character" w:customStyle="1" w:styleId="Heading2Char">
-    <w:name w:val="Heading 2 Char"/>
-    <w:basedOn w:val="DefaultParagraphFont"/>
-    <w:link w:val="Heading2"/>
-    <w:uiPriority w:val="9"/>
-    <w:rsid w:val="002A76A5"/>
-    <w:rPr>
-      <w:rFonts w:asciiTheme="majorHAnsi" w:eastAsiaTheme="majorEastAsia" w:hAnsiTheme="majorHAnsi" w:cstheme="majorBidi"/>
-      <w:color w:val="2E74B5" w:themeColor="accent1" w:themeShade="BF"/>
-      <w:sz w:val="26"/>
-      <w:szCs w:val="26"/>
-    </w:rPr>
-  </w:style>
-  <w:style w:type="character" w:customStyle="1" w:styleId="Heading3Char">
-    <w:name w:val="Heading 3 Char"/>
-    <w:basedOn w:val="DefaultParagraphFont"/>
-    <w:link w:val="Heading3"/>
-    <w:uiPriority w:val="9"/>
-    <w:rsid w:val="002A76A5"/>
-    <w:rPr>
-      <w:rFonts w:asciiTheme="majorHAnsi" w:eastAsiaTheme="majorEastAsia" w:hAnsiTheme="majorHAnsi" w:cstheme="majorBidi"/>
-      <w:color w:val="1F4D78" w:themeColor="accent1" w:themeShade="7F"/>
-      <w:sz w:val="24"/>
-      <w:szCs w:val="24"/>
-    </w:rPr>
-  </w:style>
-  <w:style w:type="paragraph" w:styleId="BalloonText">
-    <w:name w:val="Balloon Text"/>
-    <w:basedOn w:val="Normal"/>
-    <w:link w:val="BalloonTextChar"/>
-    <w:uiPriority w:val="99"/>
-    <w:semiHidden/>
-    <w:unhideWhenUsed/>
-    <w:rsid w:val="007006A6"/>
-    <w:pPr>
-      <w:spacing w:after="0" w:line="240" w:lineRule="auto"/>
-    </w:pPr>
-    <w:rPr>
-      <w:rFonts w:ascii="Tahoma" w:hAnsi="Tahoma" w:cs="Tahoma"/>
-      <w:sz w:val="16"/>
-      <w:szCs w:val="16"/>
-    </w:rPr>
-  </w:style>
-  <w:style w:type="character" w:customStyle="1" w:styleId="BalloonTextChar">
-    <w:name w:val="Balloon Text Char"/>
-    <w:basedOn w:val="DefaultParagraphFont"/>
-    <w:link w:val="BalloonText"/>
-    <w:uiPriority w:val="99"/>
-    <w:semiHidden/>
-    <w:rsid w:val="007006A6"/>
-    <w:rPr>
-      <w:rFonts w:ascii="Tahoma" w:hAnsi="Tahoma" w:cs="Tahoma"/>
-      <w:sz w:val="16"/>
-      <w:szCs w:val="16"/>
-    </w:rPr>
-  </w:style>
-</w:styles>
-</file>
-
-<file path=word/stylesWithEffects.xml><?xml version="1.0" encoding="utf-8"?>
-<w:styles xmlns:wpc="http://schemas.microsoft.com/office/word/2010/wordprocessingCanvas" xmlns:mc="http://schemas.openxmlformats.org/markup-compatibility/2006" xmlns:o="urn:schemas-microsoft-com:office:office" xmlns:r="http://schemas.openxmlformats.org/officeDocument/2006/relationships" xmlns:m="http://schemas.openxmlformats.org/officeDocument/2006/math" xmlns:v="urn:schemas-microsoft-com:vml" xmlns:wp14="http://schemas.microsoft.com/office/word/2010/wordprocessingDrawing" xmlns:wp="http://schemas.openxmlformats.org/drawingml/2006/wordprocessingDrawing" xmlns:w10="urn:schemas-microsoft-com:office:word" xmlns:w="http://schemas.openxmlformats.org/wordprocessingml/2006/main" xmlns:w14="http://schemas.microsoft.com/office/word/2010/wordml" xmlns:wpg="http://schemas.microsoft.com/office/word/2010/wordprocessingGroup" xmlns:wpi="http://schemas.microsoft.com/office/word/2010/wordprocessingInk" xmlns:wne="http://schemas.microsoft.com/office/word/2006/wordml" xmlns:wps="http://schemas.microsoft.com/office/word/2010/wordprocessingShape" mc:Ignorable="w14 wp14">
-  <w:docDefaults>
-    <w:rPrDefault>
-      <w:rPr>
-        <w:rFonts w:asciiTheme="minorHAnsi" w:eastAsiaTheme="minorHAnsi" w:hAnsiTheme="minorHAnsi" w:cstheme="minorBidi"/>
-        <w:sz w:val="22"/>
-        <w:szCs w:val="22"/>
-        <w:lang w:val="en-US" w:eastAsia="en-US" w:bidi="ar-SA"/>
-      </w:rPr>
-    </w:rPrDefault>
-    <w:pPrDefault>
-      <w:pPr>
-        <w:spacing w:after="160" w:line="259" w:lineRule="auto"/>
-      </w:pPr>
-    </w:pPrDefault>
-  </w:docDefaults>
-  <w:latentStyles w:defLockedState="0" w:defUIPriority="99" w:defSemiHidden="1" w:defUnhideWhenUsed="1" w:defQFormat="0" w:count="267">
-    <w:lsdException w:name="Normal" w:semiHidden="0" w:uiPriority="0" w:unhideWhenUsed="0" w:qFormat="1"/>
-    <w:lsdException w:name="heading 1" w:semiHidden="0" w:uiPriority="9" w:unhideWhenUsed="0" w:qFormat="1"/>
-    <w:lsdException w:name="heading 2" w:uiPriority="9" w:qFormat="1"/>
-    <w:lsdException w:name="heading 3" w:uiPriority="9" w:qFormat="1"/>
-    <w:lsdException w:name="heading 4" w:uiPriority="9" w:qFormat="1"/>
-    <w:lsdException w:name="heading 5" w:uiPriority="9" w:qFormat="1"/>
-    <w:lsdException w:name="heading 6" w:uiPriority="9" w:qFormat="1"/>
-    <w:lsdException w:name="heading 7" w:uiPriority="9" w:qFormat="1"/>
-    <w:lsdException w:name="heading 8" w:uiPriority="9" w:qFormat="1"/>
-    <w:lsdException w:name="heading 9" w:uiPriority="9" w:qFormat="1"/>
-    <w:lsdException w:name="toc 1" w:uiPriority="39"/>
-    <w:lsdException w:name="toc 2" w:uiPriority="39"/>
-    <w:lsdException w:name="toc 3" w:uiPriority="39"/>
-    <w:lsdException w:name="toc 4" w:uiPriority="39"/>
-    <w:lsdException w:name="toc 5" w:uiPriority="39"/>
-    <w:lsdException w:name="toc 6" w:uiPriority="39"/>
-    <w:lsdException w:name="toc 7" w:uiPriority="39"/>
-    <w:lsdException w:name="toc 8" w:uiPriority="39"/>
-    <w:lsdException w:name="toc 9" w:uiPriority="39"/>
-    <w:lsdException w:name="caption" w:uiPriority="35" w:qFormat="1"/>
-    <w:lsdException w:name="Title" w:semiHidden="0" w:uiPriority="10" w:unhideWhenUsed="0" w:qFormat="1"/>
-    <w:lsdException w:name="Default Paragraph Font" w:uiPriority="1"/>
-    <w:lsdException w:name="Subtitle" w:semiHidden="0" w:uiPriority="11" w:unhideWhenUsed="0" w:qFormat="1"/>
-    <w:lsdException w:name="Strong" w:semiHidden="0" w:uiPriority="22" w:unhideWhenUsed="0" w:qFormat="1"/>
-    <w:lsdException w:name="Emphasis" w:semiHidden="0" w:uiPriority="20" w:unhideWhenUsed="0" w:qFormat="1"/>
-    <w:lsdException w:name="Table Grid" w:semiHidden="0" w:uiPriority="39" w:unhideWhenUsed="0"/>
-    <w:lsdException w:name="Placeholder Text" w:unhideWhenUsed="0"/>
-    <w:lsdException w:name="No Spacing" w:semiHidden="0" w:uiPriority="1" w:unhideWhenUsed="0" w:qFormat="1"/>
-    <w:lsdException w:name="Light Shading" w:semiHidden="0" w:uiPriority="60" w:unhideWhenUsed="0"/>
-    <w:lsdException w:name="Light List" w:semiHidden="0" w:uiPriority="61" w:unhideWhenUsed="0"/>
-    <w:lsdException w:name="Light Grid" w:semiHidden="0" w:uiPriority="62" w:unhideWhenUsed="0"/>
-    <w:lsdException w:name="Medium Shading 1" w:semiHidden="0" w:uiPriority="63" w:unhideWhenUsed="0"/>
-    <w:lsdException w:name="Medium Shading 2" w:semiHidden="0" w:uiPriority="64" w:unhideWhenUsed="0"/>
-    <w:lsdException w:name="Medium List 1" w:semiHidden="0" w:uiPriority="65" w:unhideWhenUsed="0"/>
-    <w:lsdException w:name="Medium List 2" w:semiHidden="0" w:uiPriority="66" w:unhideWhenUsed="0"/>
-    <w:lsdException w:name="Medium Grid 1" w:semiHidden="0" w:uiPriority="67" w:unhideWhenUsed="0"/>
-    <w:lsdException w:name="Medium Grid 2" w:semiHidden="0" w:uiPriority="68" w:unhideWhenUsed="0"/>
-    <w:lsdException w:name="Medium Grid 3" w:semiHidden="0" w:uiPriority="69" w:unhideWhenUsed="0"/>
-    <w:lsdException w:name="Dark List" w:semiHidden="0" w:uiPriority="70" w:unhideWhenUsed="0"/>
-    <w:lsdException w:name="Colorful Shading" w:semiHidden="0" w:uiPriority="71" w:unhideWhenUsed="0"/>
-    <w:lsdException w:name="Colorful List" w:semiHidden="0" w:uiPriority="72" w:unhideWhenUsed="0"/>
-    <w:lsdException w:name="Colorful Grid" w:semiHidden="0" w:uiPriority="73" w:unhideWhenUsed="0"/>
-    <w:lsdException w:name="Light Shading Accent 1" w:semiHidden="0" w:uiPriority="60" w:unhideWhenUsed="0"/>
-    <w:lsdException w:name="Light List Accent 1" w:semiHidden="0" w:uiPriority="61" w:unhideWhenUsed="0"/>
-    <w:lsdException w:name="Light Grid Accent 1" w:semiHidden="0" w:uiPriority="62" w:unhideWhenUsed="0"/>
-    <w:lsdException w:name="Medium Shading 1 Accent 1" w:semiHidden="0" w:uiPriority="63" w:unhideWhenUsed="0"/>
-    <w:lsdException w:name="Medium Shading 2 Accent 1" w:semiHidden="0" w:uiPriority="64" w:unhideWhenUsed="0"/>
-    <w:lsdException w:name="Medium List 1 Accent 1" w:semiHidden="0" w:uiPriority="65" w:unhideWhenUsed="0"/>
-    <w:lsdException w:name="Revision" w:unhideWhenUsed="0"/>
-    <w:lsdException w:name="List Paragraph" w:semiHidden="0" w:uiPriority="34" w:unhideWhenUsed="0" w:qFormat="1"/>
-    <w:lsdException w:name="Quote" w:semiHidden="0" w:uiPriority="29" w:unhideWhenUsed="0" w:qFormat="1"/>
-    <w:lsdException w:name="Intense Quote" w:semiHidden="0" w:uiPriority="30" w:unhideWhenUsed="0" w:qFormat="1"/>
-    <w:lsdException w:name="Medium List 2 Accent 1" w:semiHidden="0" w:uiPriority="66" w:unhideWhenUsed="0"/>
-    <w:lsdException w:name="Medium Grid 1 Accent 1" w:semiHidden="0" w:uiPriority="67" w:unhideWhenUsed="0"/>
-    <w:lsdException w:name="Medium Grid 2 Accent 1" w:semiHidden="0" w:uiPriority="68" w:unhideWhenUsed="0"/>
-    <w:lsdException w:name="Medium Grid 3 Accent 1" w:semiHidden="0" w:uiPriority="69" w:unhideWhenUsed="0"/>
-    <w:lsdException w:name="Dark List Accent 1" w:semiHidden="0" w:uiPriority="70" w:unhideWhenUsed="0"/>
-    <w:lsdException w:name="Colorful Shading Accent 1" w:semiHidden="0" w:uiPriority="71" w:unhideWhenUsed="0"/>
-    <w:lsdException w:name="Colorful List Accent 1" w:semiHidden="0" w:uiPriority="72" w:unhideWhenUsed="0"/>
-    <w:lsdException w:name="Colorful Grid Accent 1" w:semiHidden="0" w:uiPriority="73" w:unhideWhenUsed="0"/>
-    <w:lsdException w:name="Light Shading Accent 2" w:semiHidden="0" w:uiPriority="60" w:unhideWhenUsed="0"/>
-    <w:lsdException w:name="Light List Accent 2" w:semiHidden="0" w:uiPriority="61" w:unhideWhenUsed="0"/>
-    <w:lsdException w:name="Light Grid Accent 2" w:semiHidden="0" w:uiPriority="62" w:unhideWhenUsed="0"/>
-    <w:lsdException w:name="Medium Shading 1 Accent 2" w:semiHidden="0" w:uiPriority="63" w:unhideWhenUsed="0"/>
-    <w:lsdException w:name="Medium Shading 2 Accent 2" w:semiHidden="0" w:uiPriority="64" w:unhideWhenUsed="0"/>
-    <w:lsdException w:name="Medium List 1 Accent 2" w:semiHidden="0" w:uiPriority="65" w:unhideWhenUsed="0"/>
-    <w:lsdException w:name="Medium List 2 Accent 2" w:semiHidden="0" w:uiPriority="66" w:unhideWhenUsed="0"/>
-    <w:lsdException w:name="Medium Grid 1 Accent 2" w:semiHidden="0" w:uiPriority="67" w:unhideWhenUsed="0"/>
-    <w:lsdException w:name="Medium Grid 2 Accent 2" w:semiHidden="0" w:uiPriority="68" w:unhideWhenUsed="0"/>
-    <w:lsdException w:name="Medium Grid 3 Accent 2" w:semiHidden="0" w:uiPriority="69" w:unhideWhenUsed="0"/>
-    <w:lsdException w:name="Dark List Accent 2" w:semiHidden="0" w:uiPriority="70" w:unhideWhenUsed="0"/>
-    <w:lsdException w:name="Colorful Shading Accent 2" w:semiHidden="0" w:uiPriority="71" w:unhideWhenUsed="0"/>
-    <w:lsdException w:name="Colorful List Accent 2" w:semiHidden="0" w:uiPriority="72" w:unhideWhenUsed="0"/>
-    <w:lsdException w:name="Colorful Grid Accent 2" w:semiHidden="0" w:uiPriority="73" w:unhideWhenUsed="0"/>
-    <w:lsdException w:name="Light Shading Accent 3" w:semiHidden="0" w:uiPriority="60" w:unhideWhenUsed="0"/>
-    <w:lsdException w:name="Light List Accent 3" w:semiHidden="0" w:uiPriority="61" w:unhideWhenUsed="0"/>
-    <w:lsdException w:name="Light Grid Accent 3" w:semiHidden="0" w:uiPriority="62" w:unhideWhenUsed="0"/>
-    <w:lsdException w:name="Medium Shading 1 Accent 3" w:semiHidden="0" w:uiPriority="63" w:unhideWhenUsed="0"/>
-    <w:lsdException w:name="Medium Shading 2 Accent 3" w:semiHidden="0" w:uiPriority="64" w:unhideWhenUsed="0"/>
-    <w:lsdException w:name="Medium List 1 Accent 3" w:semiHidden="0" w:uiPriority="65" w:unhideWhenUsed="0"/>
-    <w:lsdException w:name="Medium List 2 Accent 3" w:semiHidden="0" w:uiPriority="66" w:unhideWhenUsed="0"/>
-    <w:lsdException w:name="Medium Grid 1 Accent 3" w:semiHidden="0" w:uiPriority="67" w:unhideWhenUsed="0"/>
-    <w:lsdException w:name="Medium Grid 2 Accent 3" w:semiHidden="0" w:uiPriority="68" w:unhideWhenUsed="0"/>
-    <w:lsdException w:name="Medium Grid 3 Accent 3" w:semiHidden="0" w:uiPriority="69" w:unhideWhenUsed="0"/>
-    <w:lsdException w:name="Dark List Accent 3" w:semiHidden="0" w:uiPriority="70" w:unhideWhenUsed="0"/>
-    <w:lsdException w:name="Colorful Shading Accent 3" w:semiHidden="0" w:uiPriority="71" w:unhideWhenUsed="0"/>
-    <w:lsdException w:name="Colorful List Accent 3" w:semiHidden="0" w:uiPriority="72" w:unhideWhenUsed="0"/>
-    <w:lsdException w:name="Colorful Grid Accent 3" w:semiHidden="0" w:uiPriority="73" w:unhideWhenUsed="0"/>
-    <w:lsdException w:name="Light Shading Accent 4" w:semiHidden="0" w:uiPriority="60" w:unhideWhenUsed="0"/>
-    <w:lsdException w:name="Light List Accent 4" w:semiHidden="0" w:uiPriority="61" w:unhideWhenUsed="0"/>
-    <w:lsdException w:name="Light Grid Accent 4" w:semiHidden="0" w:uiPriority="62" w:unhideWhenUsed="0"/>
-    <w:lsdException w:name="Medium Shading 1 Accent 4" w:semiHidden="0" w:uiPriority="63" w:unhideWhenUsed="0"/>
-    <w:lsdException w:name="Medium Shading 2 Accent 4" w:semiHidden="0" w:uiPriority="64" w:unhideWhenUsed="0"/>
-    <w:lsdException w:name="Medium List 1 Accent 4" w:semiHidden="0" w:uiPriority="65" w:unhideWhenUsed="0"/>
-    <w:lsdException w:name="Medium List 2 Accent 4" w:semiHidden="0" w:uiPriority="66" w:unhideWhenUsed="0"/>
-    <w:lsdException w:name="Medium Grid 1 Accent 4" w:semiHidden="0" w:uiPriority="67" w:unhideWhenUsed="0"/>
-    <w:lsdException w:name="Medium Grid 2 Accent 4" w:semiHidden="0" w:uiPriority="68" w:unhideWhenUsed="0"/>
-    <w:lsdException w:name="Medium Grid 3 Accent 4" w:semiHidden="0" w:uiPriority="69" w:unhideWhenUsed="0"/>
-    <w:lsdException w:name="Dark List Accent 4" w:semiHidden="0" w:uiPriority="70" w:unhideWhenUsed="0"/>
-    <w:lsdException w:name="Colorful Shading Accent 4" w:semiHidden="0" w:uiPriority="71" w:unhideWhenUsed="0"/>
-    <w:lsdException w:name="Colorful List Accent 4" w:semiHidden="0" w:uiPriority="72" w:unhideWhenUsed="0"/>
-    <w:lsdException w:name="Colorful Grid Accent 4" w:semiHidden="0" w:uiPriority="73" w:unhideWhenUsed="0"/>
-    <w:lsdException w:name="Light Shading Accent 5" w:semiHidden="0" w:uiPriority="60" w:unhideWhenUsed="0"/>
-    <w:lsdException w:name="Light List Accent 5" w:semiHidden="0" w:uiPriority="61" w:unhideWhenUsed="0"/>
-    <w:lsdException w:name="Light Grid Accent 5" w:semiHidden="0" w:uiPriority="62" w:unhideWhenUsed="0"/>
-    <w:lsdException w:name="Medium Shading 1 Accent 5" w:semiHidden="0" w:uiPriority="63" w:unhideWhenUsed="0"/>
-    <w:lsdException w:name="Medium Shading 2 Accent 5" w:semiHidden="0" w:uiPriority="64" w:unhideWhenUsed="0"/>
-    <w:lsdException w:name="Medium List 1 Accent 5" w:semiHidden="0" w:uiPriority="65" w:unhideWhenUsed="0"/>
-    <w:lsdException w:name="Medium List 2 Accent 5" w:semiHidden="0" w:uiPriority="66" w:unhideWhenUsed="0"/>
-    <w:lsdException w:name="Medium Grid 1 Accent 5" w:semiHidden="0" w:uiPriority="67" w:unhideWhenUsed="0"/>
-    <w:lsdException w:name="Medium Grid 2 Accent 5" w:semiHidden="0" w:uiPriority="68" w:unhideWhenUsed="0"/>
-    <w:lsdException w:name="Medium Grid 3 Accent 5" w:semiHidden="0" w:uiPriority="69" w:unhideWhenUsed="0"/>
-    <w:lsdException w:name="Dark List Accent 5" w:semiHidden="0" w:uiPriority="70" w:unhideWhenUsed="0"/>
-    <w:lsdException w:name="Colorful Shading Accent 5" w:semiHidden="0" w:uiPriority="71" w:unhideWhenUsed="0"/>
-    <w:lsdException w:name="Colorful List Accent 5" w:semiHidden="0" w:uiPriority="72" w:unhideWhenUsed="0"/>
-    <w:lsdException w:name="Colorful Grid Accent 5" w:semiHidden="0" w:uiPriority="73" w:unhideWhenUsed="0"/>
-    <w:lsdException w:name="Light Shading Accent 6" w:semiHidden="0" w:uiPriority="60" w:unhideWhenUsed="0"/>
-    <w:lsdException w:name="Light List Accent 6" w:semiHidden="0" w:uiPriority="61" w:unhideWhenUsed="0"/>
-    <w:lsdException w:name="Light Grid Accent 6" w:semiHidden="0" w:uiPriority="62" w:unhideWhenUsed="0"/>
-    <w:lsdException w:name="Medium Shading 1 Accent 6" w:semiHidden="0" w:uiPriority="63" w:unhideWhenUsed="0"/>
-    <w:lsdException w:name="Medium Shading 2 Accent 6" w:semiHidden="0" w:uiPriority="64" w:unhideWhenUsed="0"/>
-    <w:lsdException w:name="Medium List 1 Accent 6" w:semiHidden="0" w:uiPriority="65" w:unhideWhenUsed="0"/>
-    <w:lsdException w:name="Medium List 2 Accent 6" w:semiHidden="0" w:uiPriority="66" w:unhideWhenUsed="0"/>
-    <w:lsdException w:name="Medium Grid 1 Accent 6" w:semiHidden="0" w:uiPriority="67" w:unhideWhenUsed="0"/>
-    <w:lsdException w:name="Medium Grid 2 Accent 6" w:semiHidden="0" w:uiPriority="68" w:unhideWhenUsed="0"/>
-    <w:lsdException w:name="Medium Grid 3 Accent 6" w:semiHidden="0" w:uiPriority="69" w:unhideWhenUsed="0"/>
-    <w:lsdException w:name="Dark List Accent 6" w:semiHidden="0" w:uiPriority="70" w:unhideWhenUsed="0"/>
-    <w:lsdException w:name="Colorful Shading Accent 6" w:semiHidden="0" w:uiPriority="71" w:unhideWhenUsed="0"/>
-    <w:lsdException w:name="Colorful List Accent 6" w:semiHidden="0" w:uiPriority="72" w:unhideWhenUsed="0"/>
-    <w:lsdException w:name="Colorful Grid Accent 6" w:semiHidden="0" w:uiPriority="73" w:unhideWhenUsed="0"/>
-    <w:lsdException w:name="Subtle Emphasis" w:semiHidden="0" w:uiPriority="19" w:unhideWhenUsed="0" w:qFormat="1"/>
-    <w:lsdException w:name="Intense Emphasis" w:semiHidden="0" w:uiPriority="21" w:unhideWhenUsed="0" w:qFormat="1"/>
-    <w:lsdException w:name="Subtle Reference" w:semiHidden="0" w:uiPriority="31" w:unhideWhenUsed="0" w:qFormat="1"/>
-    <w:lsdException w:name="Intense Reference" w:semiHidden="0" w:uiPriority="32" w:unhideWhenUsed="0" w:qFormat="1"/>
-    <w:lsdException w:name="Book Title" w:semiHidden="0" w:uiPriority="33" w:unhideWhenUsed="0" w:qFormat="1"/>
-    <w:lsdException w:name="Bibliography" w:uiPriority="37"/>
-    <w:lsdException w:name="TOC Heading" w:uiPriority="39" w:qFormat="1"/>
-  </w:latentStyles>
-  <w:style w:type="paragraph" w:default="1" w:styleId="Normal">
-    <w:name w:val="Normal"/>
-    <w:qFormat/>
-  </w:style>
-  <w:style w:type="paragraph" w:styleId="Heading1">
-    <w:name w:val="heading 1"/>
-    <w:basedOn w:val="Normal"/>
-    <w:next w:val="Normal"/>
-    <w:link w:val="Heading1Char"/>
-    <w:uiPriority w:val="9"/>
-    <w:qFormat/>
-    <w:rsid w:val="002A76A5"/>
-    <w:pPr>
-      <w:keepNext/>
-      <w:keepLines/>
-      <w:spacing w:before="240" w:after="0"/>
-      <w:outlineLvl w:val="0"/>
-    </w:pPr>
-    <w:rPr>
-      <w:rFonts w:asciiTheme="majorHAnsi" w:eastAsiaTheme="majorEastAsia" w:hAnsiTheme="majorHAnsi" w:cstheme="majorBidi"/>
-      <w:color w:val="2E74B5" w:themeColor="accent1" w:themeShade="BF"/>
-      <w:sz w:val="32"/>
-      <w:szCs w:val="32"/>
-    </w:rPr>
-  </w:style>
-  <w:style w:type="paragraph" w:styleId="Heading2">
-    <w:name w:val="heading 2"/>
-    <w:basedOn w:val="Normal"/>
-    <w:next w:val="Normal"/>
-    <w:link w:val="Heading2Char"/>
-    <w:uiPriority w:val="9"/>
-    <w:unhideWhenUsed/>
-    <w:qFormat/>
-    <w:rsid w:val="002A76A5"/>
-    <w:pPr>
-      <w:keepNext/>
-      <w:keepLines/>
-      <w:spacing w:before="40" w:after="0"/>
-      <w:outlineLvl w:val="1"/>
-    </w:pPr>
-    <w:rPr>
-      <w:rFonts w:asciiTheme="majorHAnsi" w:eastAsiaTheme="majorEastAsia" w:hAnsiTheme="majorHAnsi" w:cstheme="majorBidi"/>
-      <w:color w:val="2E74B5" w:themeColor="accent1" w:themeShade="BF"/>
-      <w:sz w:val="26"/>
-      <w:szCs w:val="26"/>
-    </w:rPr>
-  </w:style>
-  <w:style w:type="paragraph" w:styleId="Heading3">
-    <w:name w:val="heading 3"/>
-    <w:basedOn w:val="Normal"/>
-    <w:next w:val="Normal"/>
-    <w:link w:val="Heading3Char"/>
-    <w:uiPriority w:val="9"/>
-    <w:unhideWhenUsed/>
-    <w:qFormat/>
-    <w:rsid w:val="002A76A5"/>
-    <w:pPr>
-      <w:keepNext/>
-      <w:keepLines/>
-      <w:spacing w:before="40" w:after="0"/>
-      <w:outlineLvl w:val="2"/>
-    </w:pPr>
-    <w:rPr>
-      <w:rFonts w:asciiTheme="majorHAnsi" w:eastAsiaTheme="majorEastAsia" w:hAnsiTheme="majorHAnsi" w:cstheme="majorBidi"/>
-      <w:color w:val="1F4D78" w:themeColor="accent1" w:themeShade="7F"/>
-      <w:sz w:val="24"/>
-      <w:szCs w:val="24"/>
-    </w:rPr>
-  </w:style>
-  <w:style w:type="paragraph" w:styleId="Heading5">
-    <w:name w:val="heading 5"/>
-    <w:basedOn w:val="Normal"/>
-    <w:next w:val="Normal"/>
-    <w:link w:val="Heading5Char"/>
-    <w:uiPriority w:val="9"/>
-    <w:unhideWhenUsed/>
-    <w:qFormat/>
-    <w:rsid w:val="002A76A5"/>
-    <w:pPr>
-      <w:keepNext/>
-      <w:keepLines/>
-      <w:spacing w:before="40" w:after="0"/>
-      <w:outlineLvl w:val="4"/>
-    </w:pPr>
-    <w:rPr>
-      <w:rFonts w:asciiTheme="majorHAnsi" w:eastAsiaTheme="majorEastAsia" w:hAnsiTheme="majorHAnsi" w:cstheme="majorBidi"/>
-      <w:color w:val="2E74B5" w:themeColor="accent1" w:themeShade="BF"/>
-    </w:rPr>
-  </w:style>
-  <w:style w:type="character" w:default="1" w:styleId="DefaultParagraphFont">
-    <w:name w:val="Default Paragraph Font"/>
-    <w:uiPriority w:val="1"/>
-    <w:semiHidden/>
-    <w:unhideWhenUsed/>
-  </w:style>
-  <w:style w:type="table" w:default="1" w:styleId="TableNormal">
-    <w:name w:val="Normal Table"/>
-    <w:uiPriority w:val="99"/>
-    <w:semiHidden/>
-    <w:unhideWhenUsed/>
-    <w:tblPr>
-      <w:tblInd w:w="0" w:type="dxa"/>
-      <w:tblCellMar>
-        <w:top w:w="0" w:type="dxa"/>
-        <w:left w:w="108" w:type="dxa"/>
-        <w:bottom w:w="0" w:type="dxa"/>
-        <w:right w:w="108" w:type="dxa"/>
-      </w:tblCellMar>
-    </w:tblPr>
-  </w:style>
-  <w:style w:type="numbering" w:default="1" w:styleId="NoList">
-    <w:name w:val="No List"/>
-    <w:uiPriority w:val="99"/>
-    <w:semiHidden/>
-    <w:unhideWhenUsed/>
-  </w:style>
-  <w:style w:type="paragraph" w:styleId="Header">
-    <w:name w:val="header"/>
-    <w:basedOn w:val="Normal"/>
-    <w:link w:val="HeaderChar"/>
-    <w:uiPriority w:val="99"/>
-    <w:unhideWhenUsed/>
-    <w:rsid w:val="00DD319A"/>
-    <w:pPr>
-      <w:tabs>
-        <w:tab w:val="center" w:pos="4680"/>
-        <w:tab w:val="right" w:pos="9360"/>
-      </w:tabs>
-      <w:spacing w:after="0" w:line="240" w:lineRule="auto"/>
-    </w:pPr>
-  </w:style>
-  <w:style w:type="character" w:customStyle="1" w:styleId="HeaderChar">
-    <w:name w:val="Header Char"/>
-    <w:basedOn w:val="DefaultParagraphFont"/>
-    <w:link w:val="Header"/>
-    <w:uiPriority w:val="99"/>
-    <w:rsid w:val="00DD319A"/>
-  </w:style>
-  <w:style w:type="paragraph" w:styleId="Footer">
-    <w:name w:val="footer"/>
-    <w:basedOn w:val="Normal"/>
-    <w:link w:val="FooterChar"/>
-    <w:uiPriority w:val="99"/>
-    <w:unhideWhenUsed/>
-    <w:rsid w:val="00DD319A"/>
-    <w:pPr>
-      <w:tabs>
-        <w:tab w:val="center" w:pos="4680"/>
-        <w:tab w:val="right" w:pos="9360"/>
-      </w:tabs>
-      <w:spacing w:after="0" w:line="240" w:lineRule="auto"/>
-    </w:pPr>
-  </w:style>
-  <w:style w:type="character" w:customStyle="1" w:styleId="FooterChar">
-    <w:name w:val="Footer Char"/>
-    <w:basedOn w:val="DefaultParagraphFont"/>
-    <w:link w:val="Footer"/>
-    <w:uiPriority w:val="99"/>
-    <w:rsid w:val="00DD319A"/>
-  </w:style>
-  <w:style w:type="paragraph" w:styleId="NoSpacing">
-    <w:name w:val="No Spacing"/>
-    <w:uiPriority w:val="1"/>
-    <w:qFormat/>
-    <w:rsid w:val="00DD319A"/>
-    <w:pPr>
-      <w:spacing w:after="0" w:line="240" w:lineRule="auto"/>
-    </w:pPr>
-  </w:style>
-  <w:style w:type="paragraph" w:styleId="ListParagraph">
-    <w:name w:val="List Paragraph"/>
-    <w:basedOn w:val="Normal"/>
-    <w:uiPriority w:val="34"/>
-    <w:qFormat/>
-    <w:rsid w:val="00DD319A"/>
-    <w:pPr>
-      <w:ind w:left="720"/>
-      <w:contextualSpacing/>
-    </w:pPr>
-  </w:style>
-  <w:style w:type="character" w:customStyle="1" w:styleId="Heading5Char">
-    <w:name w:val="Heading 5 Char"/>
-    <w:basedOn w:val="DefaultParagraphFont"/>
-    <w:link w:val="Heading5"/>
-    <w:uiPriority w:val="9"/>
-    <w:rsid w:val="002A76A5"/>
-    <w:rPr>
-      <w:rFonts w:asciiTheme="majorHAnsi" w:eastAsiaTheme="majorEastAsia" w:hAnsiTheme="majorHAnsi" w:cstheme="majorBidi"/>
-      <w:color w:val="2E74B5" w:themeColor="accent1" w:themeShade="BF"/>
-    </w:rPr>
-  </w:style>
-  <w:style w:type="table" w:customStyle="1" w:styleId="GridTable4Accent5">
-    <w:name w:val="Grid Table 4 Accent 5"/>
+  <w:style w:type="table" w:customStyle="1" w:styleId="GridTable4-Accent51">
+    <w:name w:val="Grid Table 4 - Accent 51"/>
     <w:basedOn w:val="TableNormal"/>
     <w:uiPriority w:val="49"/>
     <w:rsid w:val="002A76A5"/>
@@ -2589,7 +2184,7 @@
 </file>
 
 <file path=word/glossary/document.xml><?xml version="1.0" encoding="utf-8"?>
-<w:glossaryDocument xmlns:wpc="http://schemas.microsoft.com/office/word/2010/wordprocessingCanvas" xmlns:mc="http://schemas.openxmlformats.org/markup-compatibility/2006" xmlns:o="urn:schemas-microsoft-com:office:office" xmlns:r="http://schemas.openxmlformats.org/officeDocument/2006/relationships" xmlns:m="http://schemas.openxmlformats.org/officeDocument/2006/math" xmlns:v="urn:schemas-microsoft-com:vml" xmlns:wp14="http://schemas.microsoft.com/office/word/2010/wordprocessingDrawing" xmlns:wp="http://schemas.openxmlformats.org/drawingml/2006/wordprocessingDrawing" xmlns:w10="urn:schemas-microsoft-com:office:word" xmlns:w="http://schemas.openxmlformats.org/wordprocessingml/2006/main" xmlns:w14="http://schemas.microsoft.com/office/word/2010/wordml" xmlns:wpg="http://schemas.microsoft.com/office/word/2010/wordprocessingGroup" xmlns:wpi="http://schemas.microsoft.com/office/word/2010/wordprocessingInk" xmlns:wne="http://schemas.microsoft.com/office/word/2006/wordml" xmlns:wps="http://schemas.microsoft.com/office/word/2010/wordprocessingShape" mc:Ignorable="w14 wp14">
+<w:glossaryDocument xmlns:wpc="http://schemas.microsoft.com/office/word/2010/wordprocessingCanvas" xmlns:mc="http://schemas.openxmlformats.org/markup-compatibility/2006" xmlns:o="urn:schemas-microsoft-com:office:office" xmlns:r="http://schemas.openxmlformats.org/officeDocument/2006/relationships" xmlns:m="http://schemas.openxmlformats.org/officeDocument/2006/math" xmlns:v="urn:schemas-microsoft-com:vml" xmlns:wp14="http://schemas.microsoft.com/office/word/2010/wordprocessingDrawing" xmlns:wp="http://schemas.openxmlformats.org/drawingml/2006/wordprocessingDrawing" xmlns:w10="urn:schemas-microsoft-com:office:word" xmlns:w="http://schemas.openxmlformats.org/wordprocessingml/2006/main" xmlns:w14="http://schemas.microsoft.com/office/word/2010/wordml" xmlns:w15="http://schemas.microsoft.com/office/word/2012/wordml" xmlns:wpg="http://schemas.microsoft.com/office/word/2010/wordprocessingGroup" xmlns:wpi="http://schemas.microsoft.com/office/word/2010/wordprocessingInk" xmlns:wne="http://schemas.microsoft.com/office/word/2006/wordml" xmlns:wps="http://schemas.microsoft.com/office/word/2010/wordprocessingShape" mc:Ignorable="w14 w15 wp14">
   <w:docParts>
     <w:docPart>
       <w:docPartPr>
@@ -2625,7 +2220,7 @@
 </file>
 
 <file path=word/glossary/fontTable.xml><?xml version="1.0" encoding="utf-8"?>
-<w:fonts xmlns:mc="http://schemas.openxmlformats.org/markup-compatibility/2006" xmlns:r="http://schemas.openxmlformats.org/officeDocument/2006/relationships" xmlns:w="http://schemas.openxmlformats.org/wordprocessingml/2006/main" xmlns:w14="http://schemas.microsoft.com/office/word/2010/wordml" mc:Ignorable="w14">
+<w:fonts xmlns:mc="http://schemas.openxmlformats.org/markup-compatibility/2006" xmlns:r="http://schemas.openxmlformats.org/officeDocument/2006/relationships" xmlns:w="http://schemas.openxmlformats.org/wordprocessingml/2006/main" xmlns:w14="http://schemas.microsoft.com/office/word/2010/wordml" xmlns:w15="http://schemas.microsoft.com/office/word/2012/wordml" mc:Ignorable="w14 w15">
   <w:font w:name="Symbol">
     <w:panose1 w:val="05050102010706020507"/>
     <w:charset w:val="02"/>
@@ -2638,7 +2233,7 @@
     <w:charset w:val="00"/>
     <w:family w:val="roman"/>
     <w:pitch w:val="variable"/>
-    <w:sig w:usb0="E0002AFF" w:usb1="C0007841" w:usb2="00000009" w:usb3="00000000" w:csb0="000001FF" w:csb1="00000000"/>
+    <w:sig w:usb0="E0002EFF" w:usb1="C0007843" w:usb2="00000009" w:usb3="00000000" w:csb0="000001FF" w:csb1="00000000"/>
   </w:font>
   <w:font w:name="Courier New">
     <w:panose1 w:val="02070309020205020404"/>
@@ -2682,18 +2277,11 @@
     <w:pitch w:val="variable"/>
     <w:sig w:usb0="800000EF" w:usb1="4000205B" w:usb2="00000000" w:usb3="00000000" w:csb0="00000093" w:csb1="00000000"/>
   </w:font>
-  <w:font w:name="Cambria">
-    <w:panose1 w:val="02040503050406030204"/>
-    <w:charset w:val="00"/>
-    <w:family w:val="roman"/>
-    <w:pitch w:val="variable"/>
-    <w:sig w:usb0="E00002FF" w:usb1="400004FF" w:usb2="00000000" w:usb3="00000000" w:csb0="0000019F" w:csb1="00000000"/>
-  </w:font>
 </w:fonts>
 </file>
 
 <file path=word/glossary/settings.xml><?xml version="1.0" encoding="utf-8"?>
-<w:settings xmlns:mc="http://schemas.openxmlformats.org/markup-compatibility/2006" xmlns:o="urn:schemas-microsoft-com:office:office" xmlns:r="http://schemas.openxmlformats.org/officeDocument/2006/relationships" xmlns:m="http://schemas.openxmlformats.org/officeDocument/2006/math" xmlns:v="urn:schemas-microsoft-com:vml" xmlns:w10="urn:schemas-microsoft-com:office:word" xmlns:w="http://schemas.openxmlformats.org/wordprocessingml/2006/main" xmlns:w14="http://schemas.microsoft.com/office/word/2010/wordml" xmlns:sl="http://schemas.openxmlformats.org/schemaLibrary/2006/main" mc:Ignorable="w14">
+<w:settings xmlns:mc="http://schemas.openxmlformats.org/markup-compatibility/2006" xmlns:o="urn:schemas-microsoft-com:office:office" xmlns:r="http://schemas.openxmlformats.org/officeDocument/2006/relationships" xmlns:m="http://schemas.openxmlformats.org/officeDocument/2006/math" xmlns:v="urn:schemas-microsoft-com:vml" xmlns:w10="urn:schemas-microsoft-com:office:word" xmlns:w="http://schemas.openxmlformats.org/wordprocessingml/2006/main" xmlns:w14="http://schemas.microsoft.com/office/word/2010/wordml" xmlns:w15="http://schemas.microsoft.com/office/word/2012/wordml" xmlns:sl="http://schemas.openxmlformats.org/schemaLibrary/2006/main" mc:Ignorable="w14 w15">
   <w:view w:val="normal"/>
   <w:revisionView w:markup="0" w:comments="0" w:insDel="0" w:formatting="0" w:inkAnnotations="0"/>
   <w:defaultTabStop w:val="720"/>
@@ -2708,6 +2296,7 @@
   <w:rsids>
     <w:rsidRoot w:val="00FF5A07"/>
     <w:rsid w:val="00293999"/>
+    <w:rsid w:val="00D92B04"/>
     <w:rsid w:val="00EB5BA9"/>
     <w:rsid w:val="00FF5A07"/>
   </w:rsids>
@@ -2732,7 +2321,7 @@
 </file>
 
 <file path=word/glossary/styles.xml><?xml version="1.0" encoding="utf-8"?>
-<w:styles xmlns:mc="http://schemas.openxmlformats.org/markup-compatibility/2006" xmlns:r="http://schemas.openxmlformats.org/officeDocument/2006/relationships" xmlns:w="http://schemas.openxmlformats.org/wordprocessingml/2006/main" xmlns:w14="http://schemas.microsoft.com/office/word/2010/wordml" mc:Ignorable="w14">
+<w:styles xmlns:mc="http://schemas.openxmlformats.org/markup-compatibility/2006" xmlns:r="http://schemas.openxmlformats.org/officeDocument/2006/relationships" xmlns:w="http://schemas.openxmlformats.org/wordprocessingml/2006/main" xmlns:w14="http://schemas.microsoft.com/office/word/2010/wordml" xmlns:w15="http://schemas.microsoft.com/office/word/2012/wordml" mc:Ignorable="w14 w15">
   <w:docDefaults>
     <w:rPrDefault>
       <w:rPr>
@@ -2748,364 +2337,378 @@
       </w:pPr>
     </w:pPrDefault>
   </w:docDefaults>
-  <w:latentStyles w:defLockedState="0" w:defUIPriority="99" w:defSemiHidden="1" w:defUnhideWhenUsed="1" w:defQFormat="0" w:count="267">
-    <w:lsdException w:name="Normal" w:semiHidden="0" w:uiPriority="0" w:unhideWhenUsed="0" w:qFormat="1"/>
-    <w:lsdException w:name="heading 1" w:semiHidden="0" w:uiPriority="9" w:unhideWhenUsed="0" w:qFormat="1"/>
-    <w:lsdException w:name="heading 2" w:uiPriority="9" w:qFormat="1"/>
-    <w:lsdException w:name="heading 3" w:uiPriority="9" w:qFormat="1"/>
-    <w:lsdException w:name="heading 4" w:uiPriority="9" w:qFormat="1"/>
-    <w:lsdException w:name="heading 5" w:uiPriority="9" w:qFormat="1"/>
-    <w:lsdException w:name="heading 6" w:uiPriority="9" w:qFormat="1"/>
-    <w:lsdException w:name="heading 7" w:uiPriority="9" w:qFormat="1"/>
-    <w:lsdException w:name="heading 8" w:uiPriority="9" w:qFormat="1"/>
-    <w:lsdException w:name="heading 9" w:uiPriority="9" w:qFormat="1"/>
-    <w:lsdException w:name="toc 1" w:uiPriority="39"/>
-    <w:lsdException w:name="toc 2" w:uiPriority="39"/>
-    <w:lsdException w:name="toc 3" w:uiPriority="39"/>
-    <w:lsdException w:name="toc 4" w:uiPriority="39"/>
-    <w:lsdException w:name="toc 5" w:uiPriority="39"/>
-    <w:lsdException w:name="toc 6" w:uiPriority="39"/>
-    <w:lsdException w:name="toc 7" w:uiPriority="39"/>
-    <w:lsdException w:name="toc 8" w:uiPriority="39"/>
-    <w:lsdException w:name="toc 9" w:uiPriority="39"/>
-    <w:lsdException w:name="caption" w:uiPriority="35" w:qFormat="1"/>
-    <w:lsdException w:name="Title" w:semiHidden="0" w:uiPriority="10" w:unhideWhenUsed="0" w:qFormat="1"/>
-    <w:lsdException w:name="Default Paragraph Font" w:uiPriority="1"/>
-    <w:lsdException w:name="Subtitle" w:semiHidden="0" w:uiPriority="11" w:unhideWhenUsed="0" w:qFormat="1"/>
-    <w:lsdException w:name="Strong" w:semiHidden="0" w:uiPriority="22" w:unhideWhenUsed="0" w:qFormat="1"/>
-    <w:lsdException w:name="Emphasis" w:semiHidden="0" w:uiPriority="20" w:unhideWhenUsed="0" w:qFormat="1"/>
-    <w:lsdException w:name="Table Grid" w:semiHidden="0" w:uiPriority="39" w:unhideWhenUsed="0"/>
-    <w:lsdException w:name="Placeholder Text" w:unhideWhenUsed="0"/>
-    <w:lsdException w:name="No Spacing" w:semiHidden="0" w:uiPriority="1" w:unhideWhenUsed="0" w:qFormat="1"/>
-    <w:lsdException w:name="Light Shading" w:semiHidden="0" w:uiPriority="60" w:unhideWhenUsed="0"/>
-    <w:lsdException w:name="Light List" w:semiHidden="0" w:uiPriority="61" w:unhideWhenUsed="0"/>
-    <w:lsdException w:name="Light Grid" w:semiHidden="0" w:uiPriority="62" w:unhideWhenUsed="0"/>
-    <w:lsdException w:name="Medium Shading 1" w:semiHidden="0" w:uiPriority="63" w:unhideWhenUsed="0"/>
-    <w:lsdException w:name="Medium Shading 2" w:semiHidden="0" w:uiPriority="64" w:unhideWhenUsed="0"/>
-    <w:lsdException w:name="Medium List 1" w:semiHidden="0" w:uiPriority="65" w:unhideWhenUsed="0"/>
-    <w:lsdException w:name="Medium List 2" w:semiHidden="0" w:uiPriority="66" w:unhideWhenUsed="0"/>
-    <w:lsdException w:name="Medium Grid 1" w:semiHidden="0" w:uiPriority="67" w:unhideWhenUsed="0"/>
-    <w:lsdException w:name="Medium Grid 2" w:semiHidden="0" w:uiPriority="68" w:unhideWhenUsed="0"/>
-    <w:lsdException w:name="Medium Grid 3" w:semiHidden="0" w:uiPriority="69" w:unhideWhenUsed="0"/>
-    <w:lsdException w:name="Dark List" w:semiHidden="0" w:uiPriority="70" w:unhideWhenUsed="0"/>
-    <w:lsdException w:name="Colorful Shading" w:semiHidden="0" w:uiPriority="71" w:unhideWhenUsed="0"/>
-    <w:lsdException w:name="Colorful List" w:semiHidden="0" w:uiPriority="72" w:unhideWhenUsed="0"/>
-    <w:lsdException w:name="Colorful Grid" w:semiHidden="0" w:uiPriority="73" w:unhideWhenUsed="0"/>
-    <w:lsdException w:name="Light Shading Accent 1" w:semiHidden="0" w:uiPriority="60" w:unhideWhenUsed="0"/>
-    <w:lsdException w:name="Light List Accent 1" w:semiHidden="0" w:uiPriority="61" w:unhideWhenUsed="0"/>
-    <w:lsdException w:name="Light Grid Accent 1" w:semiHidden="0" w:uiPriority="62" w:unhideWhenUsed="0"/>
-    <w:lsdException w:name="Medium Shading 1 Accent 1" w:semiHidden="0" w:uiPriority="63" w:unhideWhenUsed="0"/>
-    <w:lsdException w:name="Medium Shading 2 Accent 1" w:semiHidden="0" w:uiPriority="64" w:unhideWhenUsed="0"/>
-    <w:lsdException w:name="Medium List 1 Accent 1" w:semiHidden="0" w:uiPriority="65" w:unhideWhenUsed="0"/>
-    <w:lsdException w:name="Revision" w:unhideWhenUsed="0"/>
-    <w:lsdException w:name="List Paragraph" w:semiHidden="0" w:uiPriority="34" w:unhideWhenUsed="0" w:qFormat="1"/>
-    <w:lsdException w:name="Quote" w:semiHidden="0" w:uiPriority="29" w:unhideWhenUsed="0" w:qFormat="1"/>
-    <w:lsdException w:name="Intense Quote" w:semiHidden="0" w:uiPriority="30" w:unhideWhenUsed="0" w:qFormat="1"/>
-    <w:lsdException w:name="Medium List 2 Accent 1" w:semiHidden="0" w:uiPriority="66" w:unhideWhenUsed="0"/>
-    <w:lsdException w:name="Medium Grid 1 Accent 1" w:semiHidden="0" w:uiPriority="67" w:unhideWhenUsed="0"/>
-    <w:lsdException w:name="Medium Grid 2 Accent 1" w:semiHidden="0" w:uiPriority="68" w:unhideWhenUsed="0"/>
-    <w:lsdException w:name="Medium Grid 3 Accent 1" w:semiHidden="0" w:uiPriority="69" w:unhideWhenUsed="0"/>
-    <w:lsdException w:name="Dark List Accent 1" w:semiHidden="0" w:uiPriority="70" w:unhideWhenUsed="0"/>
-    <w:lsdException w:name="Colorful Shading Accent 1" w:semiHidden="0" w:uiPriority="71" w:unhideWhenUsed="0"/>
-    <w:lsdException w:name="Colorful List Accent 1" w:semiHidden="0" w:uiPriority="72" w:unhideWhenUsed="0"/>
-    <w:lsdException w:name="Colorful Grid Accent 1" w:semiHidden="0" w:uiPriority="73" w:unhideWhenUsed="0"/>
-    <w:lsdException w:name="Light Shading Accent 2" w:semiHidden="0" w:uiPriority="60" w:unhideWhenUsed="0"/>
-    <w:lsdException w:name="Light List Accent 2" w:semiHidden="0" w:uiPriority="61" w:unhideWhenUsed="0"/>
-    <w:lsdException w:name="Light Grid Accent 2" w:semiHidden="0" w:uiPriority="62" w:unhideWhenUsed="0"/>
-    <w:lsdException w:name="Medium Shading 1 Accent 2" w:semiHidden="0" w:uiPriority="63" w:unhideWhenUsed="0"/>
-    <w:lsdException w:name="Medium Shading 2 Accent 2" w:semiHidden="0" w:uiPriority="64" w:unhideWhenUsed="0"/>
-    <w:lsdException w:name="Medium List 1 Accent 2" w:semiHidden="0" w:uiPriority="65" w:unhideWhenUsed="0"/>
-    <w:lsdException w:name="Medium List 2 Accent 2" w:semiHidden="0" w:uiPriority="66" w:unhideWhenUsed="0"/>
-    <w:lsdException w:name="Medium Grid 1 Accent 2" w:semiHidden="0" w:uiPriority="67" w:unhideWhenUsed="0"/>
-    <w:lsdException w:name="Medium Grid 2 Accent 2" w:semiHidden="0" w:uiPriority="68" w:unhideWhenUsed="0"/>
-    <w:lsdException w:name="Medium Grid 3 Accent 2" w:semiHidden="0" w:uiPriority="69" w:unhideWhenUsed="0"/>
-    <w:lsdException w:name="Dark List Accent 2" w:semiHidden="0" w:uiPriority="70" w:unhideWhenUsed="0"/>
-    <w:lsdException w:name="Colorful Shading Accent 2" w:semiHidden="0" w:uiPriority="71" w:unhideWhenUsed="0"/>
-    <w:lsdException w:name="Colorful List Accent 2" w:semiHidden="0" w:uiPriority="72" w:unhideWhenUsed="0"/>
-    <w:lsdException w:name="Colorful Grid Accent 2" w:semiHidden="0" w:uiPriority="73" w:unhideWhenUsed="0"/>
-    <w:lsdException w:name="Light Shading Accent 3" w:semiHidden="0" w:uiPriority="60" w:unhideWhenUsed="0"/>
-    <w:lsdException w:name="Light List Accent 3" w:semiHidden="0" w:uiPriority="61" w:unhideWhenUsed="0"/>
-    <w:lsdException w:name="Light Grid Accent 3" w:semiHidden="0" w:uiPriority="62" w:unhideWhenUsed="0"/>
-    <w:lsdException w:name="Medium Shading 1 Accent 3" w:semiHidden="0" w:uiPriority="63" w:unhideWhenUsed="0"/>
-    <w:lsdException w:name="Medium Shading 2 Accent 3" w:semiHidden="0" w:uiPriority="64" w:unhideWhenUsed="0"/>
-    <w:lsdException w:name="Medium List 1 Accent 3" w:semiHidden="0" w:uiPriority="65" w:unhideWhenUsed="0"/>
-    <w:lsdException w:name="Medium List 2 Accent 3" w:semiHidden="0" w:uiPriority="66" w:unhideWhenUsed="0"/>
-    <w:lsdException w:name="Medium Grid 1 Accent 3" w:semiHidden="0" w:uiPriority="67" w:unhideWhenUsed="0"/>
-    <w:lsdException w:name="Medium Grid 2 Accent 3" w:semiHidden="0" w:uiPriority="68" w:unhideWhenUsed="0"/>
-    <w:lsdException w:name="Medium Grid 3 Accent 3" w:semiHidden="0" w:uiPriority="69" w:unhideWhenUsed="0"/>
-    <w:lsdException w:name="Dark List Accent 3" w:semiHidden="0" w:uiPriority="70" w:unhideWhenUsed="0"/>
-    <w:lsdException w:name="Colorful Shading Accent 3" w:semiHidden="0" w:uiPriority="71" w:unhideWhenUsed="0"/>
-    <w:lsdException w:name="Colorful List Accent 3" w:semiHidden="0" w:uiPriority="72" w:unhideWhenUsed="0"/>
-    <w:lsdException w:name="Colorful Grid Accent 3" w:semiHidden="0" w:uiPriority="73" w:unhideWhenUsed="0"/>
-    <w:lsdException w:name="Light Shading Accent 4" w:semiHidden="0" w:uiPriority="60" w:unhideWhenUsed="0"/>
-    <w:lsdException w:name="Light List Accent 4" w:semiHidden="0" w:uiPriority="61" w:unhideWhenUsed="0"/>
-    <w:lsdException w:name="Light Grid Accent 4" w:semiHidden="0" w:uiPriority="62" w:unhideWhenUsed="0"/>
-    <w:lsdException w:name="Medium Shading 1 Accent 4" w:semiHidden="0" w:uiPriority="63" w:unhideWhenUsed="0"/>
-    <w:lsdException w:name="Medium Shading 2 Accent 4" w:semiHidden="0" w:uiPriority="64" w:unhideWhenUsed="0"/>
-    <w:lsdException w:name="Medium List 1 Accent 4" w:semiHidden="0" w:uiPriority="65" w:unhideWhenUsed="0"/>
-    <w:lsdException w:name="Medium List 2 Accent 4" w:semiHidden="0" w:uiPriority="66" w:unhideWhenUsed="0"/>
-    <w:lsdException w:name="Medium Grid 1 Accent 4" w:semiHidden="0" w:uiPriority="67" w:unhideWhenUsed="0"/>
-    <w:lsdException w:name="Medium Grid 2 Accent 4" w:semiHidden="0" w:uiPriority="68" w:unhideWhenUsed="0"/>
-    <w:lsdException w:name="Medium Grid 3 Accent 4" w:semiHidden="0" w:uiPriority="69" w:unhideWhenUsed="0"/>
-    <w:lsdException w:name="Dark List Accent 4" w:semiHidden="0" w:uiPriority="70" w:unhideWhenUsed="0"/>
-    <w:lsdException w:name="Colorful Shading Accent 4" w:semiHidden="0" w:uiPriority="71" w:unhideWhenUsed="0"/>
-    <w:lsdException w:name="Colorful List Accent 4" w:semiHidden="0" w:uiPriority="72" w:unhideWhenUsed="0"/>
-    <w:lsdException w:name="Colorful Grid Accent 4" w:semiHidden="0" w:uiPriority="73" w:unhideWhenUsed="0"/>
-    <w:lsdException w:name="Light Shading Accent 5" w:semiHidden="0" w:uiPriority="60" w:unhideWhenUsed="0"/>
-    <w:lsdException w:name="Light List Accent 5" w:semiHidden="0" w:uiPriority="61" w:unhideWhenUsed="0"/>
-    <w:lsdException w:name="Light Grid Accent 5" w:semiHidden="0" w:uiPriority="62" w:unhideWhenUsed="0"/>
-    <w:lsdException w:name="Medium Shading 1 Accent 5" w:semiHidden="0" w:uiPriority="63" w:unhideWhenUsed="0"/>
-    <w:lsdException w:name="Medium Shading 2 Accent 5" w:semiHidden="0" w:uiPriority="64" w:unhideWhenUsed="0"/>
-    <w:lsdException w:name="Medium List 1 Accent 5" w:semiHidden="0" w:uiPriority="65" w:unhideWhenUsed="0"/>
-    <w:lsdException w:name="Medium List 2 Accent 5" w:semiHidden="0" w:uiPriority="66" w:unhideWhenUsed="0"/>
-    <w:lsdException w:name="Medium Grid 1 Accent 5" w:semiHidden="0" w:uiPriority="67" w:unhideWhenUsed="0"/>
-    <w:lsdException w:name="Medium Grid 2 Accent 5" w:semiHidden="0" w:uiPriority="68" w:unhideWhenUsed="0"/>
-    <w:lsdException w:name="Medium Grid 3 Accent 5" w:semiHidden="0" w:uiPriority="69" w:unhideWhenUsed="0"/>
-    <w:lsdException w:name="Dark List Accent 5" w:semiHidden="0" w:uiPriority="70" w:unhideWhenUsed="0"/>
-    <w:lsdException w:name="Colorful Shading Accent 5" w:semiHidden="0" w:uiPriority="71" w:unhideWhenUsed="0"/>
-    <w:lsdException w:name="Colorful List Accent 5" w:semiHidden="0" w:uiPriority="72" w:unhideWhenUsed="0"/>
-    <w:lsdException w:name="Colorful Grid Accent 5" w:semiHidden="0" w:uiPriority="73" w:unhideWhenUsed="0"/>
-    <w:lsdException w:name="Light Shading Accent 6" w:semiHidden="0" w:uiPriority="60" w:unhideWhenUsed="0"/>
-    <w:lsdException w:name="Light List Accent 6" w:semiHidden="0" w:uiPriority="61" w:unhideWhenUsed="0"/>
-    <w:lsdException w:name="Light Grid Accent 6" w:semiHidden="0" w:uiPriority="62" w:unhideWhenUsed="0"/>
-    <w:lsdException w:name="Medium Shading 1 Accent 6" w:semiHidden="0" w:uiPriority="63" w:unhideWhenUsed="0"/>
-    <w:lsdException w:name="Medium Shading 2 Accent 6" w:semiHidden="0" w:uiPriority="64" w:unhideWhenUsed="0"/>
-    <w:lsdException w:name="Medium List 1 Accent 6" w:semiHidden="0" w:uiPriority="65" w:unhideWhenUsed="0"/>
-    <w:lsdException w:name="Medium List 2 Accent 6" w:semiHidden="0" w:uiPriority="66" w:unhideWhenUsed="0"/>
-    <w:lsdException w:name="Medium Grid 1 Accent 6" w:semiHidden="0" w:uiPriority="67" w:unhideWhenUsed="0"/>
-    <w:lsdException w:name="Medium Grid 2 Accent 6" w:semiHidden="0" w:uiPriority="68" w:unhideWhenUsed="0"/>
-    <w:lsdException w:name="Medium Grid 3 Accent 6" w:semiHidden="0" w:uiPriority="69" w:unhideWhenUsed="0"/>
-    <w:lsdException w:name="Dark List Accent 6" w:semiHidden="0" w:uiPriority="70" w:unhideWhenUsed="0"/>
-    <w:lsdException w:name="Colorful Shading Accent 6" w:semiHidden="0" w:uiPriority="71" w:unhideWhenUsed="0"/>
-    <w:lsdException w:name="Colorful List Accent 6" w:semiHidden="0" w:uiPriority="72" w:unhideWhenUsed="0"/>
-    <w:lsdException w:name="Colorful Grid Accent 6" w:semiHidden="0" w:uiPriority="73" w:unhideWhenUsed="0"/>
-    <w:lsdException w:name="Subtle Emphasis" w:semiHidden="0" w:uiPriority="19" w:unhideWhenUsed="0" w:qFormat="1"/>
-    <w:lsdException w:name="Intense Emphasis" w:semiHidden="0" w:uiPriority="21" w:unhideWhenUsed="0" w:qFormat="1"/>
-    <w:lsdException w:name="Subtle Reference" w:semiHidden="0" w:uiPriority="31" w:unhideWhenUsed="0" w:qFormat="1"/>
-    <w:lsdException w:name="Intense Reference" w:semiHidden="0" w:uiPriority="32" w:unhideWhenUsed="0" w:qFormat="1"/>
-    <w:lsdException w:name="Book Title" w:semiHidden="0" w:uiPriority="33" w:unhideWhenUsed="0" w:qFormat="1"/>
-    <w:lsdException w:name="Bibliography" w:uiPriority="37"/>
-    <w:lsdException w:name="TOC Heading" w:uiPriority="39" w:qFormat="1"/>
-  </w:latentStyles>
-  <w:style w:type="paragraph" w:default="1" w:styleId="Normal">
-    <w:name w:val="Normal"/>
-    <w:qFormat/>
-  </w:style>
-  <w:style w:type="character" w:default="1" w:styleId="DefaultParagraphFont">
-    <w:name w:val="Default Paragraph Font"/>
-    <w:uiPriority w:val="1"/>
-    <w:semiHidden/>
-    <w:unhideWhenUsed/>
-  </w:style>
-  <w:style w:type="table" w:default="1" w:styleId="TableNormal">
-    <w:name w:val="Normal Table"/>
-    <w:uiPriority w:val="99"/>
-    <w:semiHidden/>
-    <w:unhideWhenUsed/>
-    <w:tblPr>
-      <w:tblInd w:w="0" w:type="dxa"/>
-      <w:tblCellMar>
-        <w:top w:w="0" w:type="dxa"/>
-        <w:left w:w="108" w:type="dxa"/>
-        <w:bottom w:w="0" w:type="dxa"/>
-        <w:right w:w="108" w:type="dxa"/>
-      </w:tblCellMar>
-    </w:tblPr>
-  </w:style>
-  <w:style w:type="numbering" w:default="1" w:styleId="NoList">
-    <w:name w:val="No List"/>
-    <w:uiPriority w:val="99"/>
-    <w:semiHidden/>
-    <w:unhideWhenUsed/>
-  </w:style>
-  <w:style w:type="paragraph" w:customStyle="1" w:styleId="4872F8378EFE45BBB7A7A69868840452">
-    <w:name w:val="4872F8378EFE45BBB7A7A69868840452"/>
-    <w:rsid w:val="00FF5A07"/>
-  </w:style>
-  <w:style w:type="paragraph" w:customStyle="1" w:styleId="654D17522E7C41359CA04CA441C8F30E">
-    <w:name w:val="654D17522E7C41359CA04CA441C8F30E"/>
-    <w:rsid w:val="00FF5A07"/>
-  </w:style>
-  <w:style w:type="paragraph" w:customStyle="1" w:styleId="2F8805E225B24D5096B10B06A7D1925E">
-    <w:name w:val="2F8805E225B24D5096B10B06A7D1925E"/>
-    <w:rsid w:val="00FF5A07"/>
-  </w:style>
-  <w:style w:type="character" w:styleId="PlaceholderText">
-    <w:name w:val="Placeholder Text"/>
-    <w:basedOn w:val="DefaultParagraphFont"/>
-    <w:uiPriority w:val="99"/>
-    <w:semiHidden/>
-    <w:rsid w:val="00FF5A07"/>
-    <w:rPr>
-      <w:color w:val="808080"/>
-    </w:rPr>
-  </w:style>
-  <w:style w:type="paragraph" w:customStyle="1" w:styleId="F31AAC5A75F14E54AAD61252D363965B">
-    <w:name w:val="F31AAC5A75F14E54AAD61252D363965B"/>
-    <w:rsid w:val="00FF5A07"/>
-  </w:style>
-  <w:style w:type="paragraph" w:customStyle="1" w:styleId="5865AC41236D463794397E9D2531EAA1">
-    <w:name w:val="5865AC41236D463794397E9D2531EAA1"/>
-    <w:rsid w:val="00FF5A07"/>
-  </w:style>
-</w:styles>
-</file>
-
-<file path=word/glossary/stylesWithEffects.xml><?xml version="1.0" encoding="utf-8"?>
-<w:styles xmlns:wpc="http://schemas.microsoft.com/office/word/2010/wordprocessingCanvas" xmlns:mc="http://schemas.openxmlformats.org/markup-compatibility/2006" xmlns:o="urn:schemas-microsoft-com:office:office" xmlns:r="http://schemas.openxmlformats.org/officeDocument/2006/relationships" xmlns:m="http://schemas.openxmlformats.org/officeDocument/2006/math" xmlns:v="urn:schemas-microsoft-com:vml" xmlns:wp14="http://schemas.microsoft.com/office/word/2010/wordprocessingDrawing" xmlns:wp="http://schemas.openxmlformats.org/drawingml/2006/wordprocessingDrawing" xmlns:w10="urn:schemas-microsoft-com:office:word" xmlns:w="http://schemas.openxmlformats.org/wordprocessingml/2006/main" xmlns:w14="http://schemas.microsoft.com/office/word/2010/wordml" xmlns:wpg="http://schemas.microsoft.com/office/word/2010/wordprocessingGroup" xmlns:wpi="http://schemas.microsoft.com/office/word/2010/wordprocessingInk" xmlns:wne="http://schemas.microsoft.com/office/word/2006/wordml" xmlns:wps="http://schemas.microsoft.com/office/word/2010/wordprocessingShape" mc:Ignorable="w14 wp14">
-  <w:docDefaults>
-    <w:rPrDefault>
-      <w:rPr>
-        <w:rFonts w:asciiTheme="minorHAnsi" w:eastAsiaTheme="minorEastAsia" w:hAnsiTheme="minorHAnsi" w:cstheme="minorBidi"/>
-        <w:sz w:val="22"/>
-        <w:szCs w:val="22"/>
-        <w:lang w:val="en-US" w:eastAsia="en-US" w:bidi="ar-SA"/>
-      </w:rPr>
-    </w:rPrDefault>
-    <w:pPrDefault>
-      <w:pPr>
-        <w:spacing w:after="160" w:line="259" w:lineRule="auto"/>
-      </w:pPr>
-    </w:pPrDefault>
-  </w:docDefaults>
-  <w:latentStyles w:defLockedState="0" w:defUIPriority="99" w:defSemiHidden="1" w:defUnhideWhenUsed="1" w:defQFormat="0" w:count="267">
-    <w:lsdException w:name="Normal" w:semiHidden="0" w:uiPriority="0" w:unhideWhenUsed="0" w:qFormat="1"/>
-    <w:lsdException w:name="heading 1" w:semiHidden="0" w:uiPriority="9" w:unhideWhenUsed="0" w:qFormat="1"/>
-    <w:lsdException w:name="heading 2" w:uiPriority="9" w:qFormat="1"/>
-    <w:lsdException w:name="heading 3" w:uiPriority="9" w:qFormat="1"/>
-    <w:lsdException w:name="heading 4" w:uiPriority="9" w:qFormat="1"/>
-    <w:lsdException w:name="heading 5" w:uiPriority="9" w:qFormat="1"/>
-    <w:lsdException w:name="heading 6" w:uiPriority="9" w:qFormat="1"/>
-    <w:lsdException w:name="heading 7" w:uiPriority="9" w:qFormat="1"/>
-    <w:lsdException w:name="heading 8" w:uiPriority="9" w:qFormat="1"/>
-    <w:lsdException w:name="heading 9" w:uiPriority="9" w:qFormat="1"/>
-    <w:lsdException w:name="toc 1" w:uiPriority="39"/>
-    <w:lsdException w:name="toc 2" w:uiPriority="39"/>
-    <w:lsdException w:name="toc 3" w:uiPriority="39"/>
-    <w:lsdException w:name="toc 4" w:uiPriority="39"/>
-    <w:lsdException w:name="toc 5" w:uiPriority="39"/>
-    <w:lsdException w:name="toc 6" w:uiPriority="39"/>
-    <w:lsdException w:name="toc 7" w:uiPriority="39"/>
-    <w:lsdException w:name="toc 8" w:uiPriority="39"/>
-    <w:lsdException w:name="toc 9" w:uiPriority="39"/>
-    <w:lsdException w:name="caption" w:uiPriority="35" w:qFormat="1"/>
-    <w:lsdException w:name="Title" w:semiHidden="0" w:uiPriority="10" w:unhideWhenUsed="0" w:qFormat="1"/>
-    <w:lsdException w:name="Default Paragraph Font" w:uiPriority="1"/>
-    <w:lsdException w:name="Subtitle" w:semiHidden="0" w:uiPriority="11" w:unhideWhenUsed="0" w:qFormat="1"/>
-    <w:lsdException w:name="Strong" w:semiHidden="0" w:uiPriority="22" w:unhideWhenUsed="0" w:qFormat="1"/>
-    <w:lsdException w:name="Emphasis" w:semiHidden="0" w:uiPriority="20" w:unhideWhenUsed="0" w:qFormat="1"/>
-    <w:lsdException w:name="Table Grid" w:semiHidden="0" w:uiPriority="39" w:unhideWhenUsed="0"/>
-    <w:lsdException w:name="Placeholder Text" w:unhideWhenUsed="0"/>
-    <w:lsdException w:name="No Spacing" w:semiHidden="0" w:uiPriority="1" w:unhideWhenUsed="0" w:qFormat="1"/>
-    <w:lsdException w:name="Light Shading" w:semiHidden="0" w:uiPriority="60" w:unhideWhenUsed="0"/>
-    <w:lsdException w:name="Light List" w:semiHidden="0" w:uiPriority="61" w:unhideWhenUsed="0"/>
-    <w:lsdException w:name="Light Grid" w:semiHidden="0" w:uiPriority="62" w:unhideWhenUsed="0"/>
-    <w:lsdException w:name="Medium Shading 1" w:semiHidden="0" w:uiPriority="63" w:unhideWhenUsed="0"/>
-    <w:lsdException w:name="Medium Shading 2" w:semiHidden="0" w:uiPriority="64" w:unhideWhenUsed="0"/>
-    <w:lsdException w:name="Medium List 1" w:semiHidden="0" w:uiPriority="65" w:unhideWhenUsed="0"/>
-    <w:lsdException w:name="Medium List 2" w:semiHidden="0" w:uiPriority="66" w:unhideWhenUsed="0"/>
-    <w:lsdException w:name="Medium Grid 1" w:semiHidden="0" w:uiPriority="67" w:unhideWhenUsed="0"/>
-    <w:lsdException w:name="Medium Grid 2" w:semiHidden="0" w:uiPriority="68" w:unhideWhenUsed="0"/>
-    <w:lsdException w:name="Medium Grid 3" w:semiHidden="0" w:uiPriority="69" w:unhideWhenUsed="0"/>
-    <w:lsdException w:name="Dark List" w:semiHidden="0" w:uiPriority="70" w:unhideWhenUsed="0"/>
-    <w:lsdException w:name="Colorful Shading" w:semiHidden="0" w:uiPriority="71" w:unhideWhenUsed="0"/>
-    <w:lsdException w:name="Colorful List" w:semiHidden="0" w:uiPriority="72" w:unhideWhenUsed="0"/>
-    <w:lsdException w:name="Colorful Grid" w:semiHidden="0" w:uiPriority="73" w:unhideWhenUsed="0"/>
-    <w:lsdException w:name="Light Shading Accent 1" w:semiHidden="0" w:uiPriority="60" w:unhideWhenUsed="0"/>
-    <w:lsdException w:name="Light List Accent 1" w:semiHidden="0" w:uiPriority="61" w:unhideWhenUsed="0"/>
-    <w:lsdException w:name="Light Grid Accent 1" w:semiHidden="0" w:uiPriority="62" w:unhideWhenUsed="0"/>
-    <w:lsdException w:name="Medium Shading 1 Accent 1" w:semiHidden="0" w:uiPriority="63" w:unhideWhenUsed="0"/>
-    <w:lsdException w:name="Medium Shading 2 Accent 1" w:semiHidden="0" w:uiPriority="64" w:unhideWhenUsed="0"/>
-    <w:lsdException w:name="Medium List 1 Accent 1" w:semiHidden="0" w:uiPriority="65" w:unhideWhenUsed="0"/>
-    <w:lsdException w:name="Revision" w:unhideWhenUsed="0"/>
-    <w:lsdException w:name="List Paragraph" w:semiHidden="0" w:uiPriority="34" w:unhideWhenUsed="0" w:qFormat="1"/>
-    <w:lsdException w:name="Quote" w:semiHidden="0" w:uiPriority="29" w:unhideWhenUsed="0" w:qFormat="1"/>
-    <w:lsdException w:name="Intense Quote" w:semiHidden="0" w:uiPriority="30" w:unhideWhenUsed="0" w:qFormat="1"/>
-    <w:lsdException w:name="Medium List 2 Accent 1" w:semiHidden="0" w:uiPriority="66" w:unhideWhenUsed="0"/>
-    <w:lsdException w:name="Medium Grid 1 Accent 1" w:semiHidden="0" w:uiPriority="67" w:unhideWhenUsed="0"/>
-    <w:lsdException w:name="Medium Grid 2 Accent 1" w:semiHidden="0" w:uiPriority="68" w:unhideWhenUsed="0"/>
-    <w:lsdException w:name="Medium Grid 3 Accent 1" w:semiHidden="0" w:uiPriority="69" w:unhideWhenUsed="0"/>
-    <w:lsdException w:name="Dark List Accent 1" w:semiHidden="0" w:uiPriority="70" w:unhideWhenUsed="0"/>
-    <w:lsdException w:name="Colorful Shading Accent 1" w:semiHidden="0" w:uiPriority="71" w:unhideWhenUsed="0"/>
-    <w:lsdException w:name="Colorful List Accent 1" w:semiHidden="0" w:uiPriority="72" w:unhideWhenUsed="0"/>
-    <w:lsdException w:name="Colorful Grid Accent 1" w:semiHidden="0" w:uiPriority="73" w:unhideWhenUsed="0"/>
-    <w:lsdException w:name="Light Shading Accent 2" w:semiHidden="0" w:uiPriority="60" w:unhideWhenUsed="0"/>
-    <w:lsdException w:name="Light List Accent 2" w:semiHidden="0" w:uiPriority="61" w:unhideWhenUsed="0"/>
-    <w:lsdException w:name="Light Grid Accent 2" w:semiHidden="0" w:uiPriority="62" w:unhideWhenUsed="0"/>
-    <w:lsdException w:name="Medium Shading 1 Accent 2" w:semiHidden="0" w:uiPriority="63" w:unhideWhenUsed="0"/>
-    <w:lsdException w:name="Medium Shading 2 Accent 2" w:semiHidden="0" w:uiPriority="64" w:unhideWhenUsed="0"/>
-    <w:lsdException w:name="Medium List 1 Accent 2" w:semiHidden="0" w:uiPriority="65" w:unhideWhenUsed="0"/>
-    <w:lsdException w:name="Medium List 2 Accent 2" w:semiHidden="0" w:uiPriority="66" w:unhideWhenUsed="0"/>
-    <w:lsdException w:name="Medium Grid 1 Accent 2" w:semiHidden="0" w:uiPriority="67" w:unhideWhenUsed="0"/>
-    <w:lsdException w:name="Medium Grid 2 Accent 2" w:semiHidden="0" w:uiPriority="68" w:unhideWhenUsed="0"/>
-    <w:lsdException w:name="Medium Grid 3 Accent 2" w:semiHidden="0" w:uiPriority="69" w:unhideWhenUsed="0"/>
-    <w:lsdException w:name="Dark List Accent 2" w:semiHidden="0" w:uiPriority="70" w:unhideWhenUsed="0"/>
-    <w:lsdException w:name="Colorful Shading Accent 2" w:semiHidden="0" w:uiPriority="71" w:unhideWhenUsed="0"/>
-    <w:lsdException w:name="Colorful List Accent 2" w:semiHidden="0" w:uiPriority="72" w:unhideWhenUsed="0"/>
-    <w:lsdException w:name="Colorful Grid Accent 2" w:semiHidden="0" w:uiPriority="73" w:unhideWhenUsed="0"/>
-    <w:lsdException w:name="Light Shading Accent 3" w:semiHidden="0" w:uiPriority="60" w:unhideWhenUsed="0"/>
-    <w:lsdException w:name="Light List Accent 3" w:semiHidden="0" w:uiPriority="61" w:unhideWhenUsed="0"/>
-    <w:lsdException w:name="Light Grid Accent 3" w:semiHidden="0" w:uiPriority="62" w:unhideWhenUsed="0"/>
-    <w:lsdException w:name="Medium Shading 1 Accent 3" w:semiHidden="0" w:uiPriority="63" w:unhideWhenUsed="0"/>
-    <w:lsdException w:name="Medium Shading 2 Accent 3" w:semiHidden="0" w:uiPriority="64" w:unhideWhenUsed="0"/>
-    <w:lsdException w:name="Medium List 1 Accent 3" w:semiHidden="0" w:uiPriority="65" w:unhideWhenUsed="0"/>
-    <w:lsdException w:name="Medium List 2 Accent 3" w:semiHidden="0" w:uiPriority="66" w:unhideWhenUsed="0"/>
-    <w:lsdException w:name="Medium Grid 1 Accent 3" w:semiHidden="0" w:uiPriority="67" w:unhideWhenUsed="0"/>
-    <w:lsdException w:name="Medium Grid 2 Accent 3" w:semiHidden="0" w:uiPriority="68" w:unhideWhenUsed="0"/>
-    <w:lsdException w:name="Medium Grid 3 Accent 3" w:semiHidden="0" w:uiPriority="69" w:unhideWhenUsed="0"/>
-    <w:lsdException w:name="Dark List Accent 3" w:semiHidden="0" w:uiPriority="70" w:unhideWhenUsed="0"/>
-    <w:lsdException w:name="Colorful Shading Accent 3" w:semiHidden="0" w:uiPriority="71" w:unhideWhenUsed="0"/>
-    <w:lsdException w:name="Colorful List Accent 3" w:semiHidden="0" w:uiPriority="72" w:unhideWhenUsed="0"/>
-    <w:lsdException w:name="Colorful Grid Accent 3" w:semiHidden="0" w:uiPriority="73" w:unhideWhenUsed="0"/>
-    <w:lsdException w:name="Light Shading Accent 4" w:semiHidden="0" w:uiPriority="60" w:unhideWhenUsed="0"/>
-    <w:lsdException w:name="Light List Accent 4" w:semiHidden="0" w:uiPriority="61" w:unhideWhenUsed="0"/>
-    <w:lsdException w:name="Light Grid Accent 4" w:semiHidden="0" w:uiPriority="62" w:unhideWhenUsed="0"/>
-    <w:lsdException w:name="Medium Shading 1 Accent 4" w:semiHidden="0" w:uiPriority="63" w:unhideWhenUsed="0"/>
-    <w:lsdException w:name="Medium Shading 2 Accent 4" w:semiHidden="0" w:uiPriority="64" w:unhideWhenUsed="0"/>
-    <w:lsdException w:name="Medium List 1 Accent 4" w:semiHidden="0" w:uiPriority="65" w:unhideWhenUsed="0"/>
-    <w:lsdException w:name="Medium List 2 Accent 4" w:semiHidden="0" w:uiPriority="66" w:unhideWhenUsed="0"/>
-    <w:lsdException w:name="Medium Grid 1 Accent 4" w:semiHidden="0" w:uiPriority="67" w:unhideWhenUsed="0"/>
-    <w:lsdException w:name="Medium Grid 2 Accent 4" w:semiHidden="0" w:uiPriority="68" w:unhideWhenUsed="0"/>
-    <w:lsdException w:name="Medium Grid 3 Accent 4" w:semiHidden="0" w:uiPriority="69" w:unhideWhenUsed="0"/>
-    <w:lsdException w:name="Dark List Accent 4" w:semiHidden="0" w:uiPriority="70" w:unhideWhenUsed="0"/>
-    <w:lsdException w:name="Colorful Shading Accent 4" w:semiHidden="0" w:uiPriority="71" w:unhideWhenUsed="0"/>
-    <w:lsdException w:name="Colorful List Accent 4" w:semiHidden="0" w:uiPriority="72" w:unhideWhenUsed="0"/>
-    <w:lsdException w:name="Colorful Grid Accent 4" w:semiHidden="0" w:uiPriority="73" w:unhideWhenUsed="0"/>
-    <w:lsdException w:name="Light Shading Accent 5" w:semiHidden="0" w:uiPriority="60" w:unhideWhenUsed="0"/>
-    <w:lsdException w:name="Light List Accent 5" w:semiHidden="0" w:uiPriority="61" w:unhideWhenUsed="0"/>
-    <w:lsdException w:name="Light Grid Accent 5" w:semiHidden="0" w:uiPriority="62" w:unhideWhenUsed="0"/>
-    <w:lsdException w:name="Medium Shading 1 Accent 5" w:semiHidden="0" w:uiPriority="63" w:unhideWhenUsed="0"/>
-    <w:lsdException w:name="Medium Shading 2 Accent 5" w:semiHidden="0" w:uiPriority="64" w:unhideWhenUsed="0"/>
-    <w:lsdException w:name="Medium List 1 Accent 5" w:semiHidden="0" w:uiPriority="65" w:unhideWhenUsed="0"/>
-    <w:lsdException w:name="Medium List 2 Accent 5" w:semiHidden="0" w:uiPriority="66" w:unhideWhenUsed="0"/>
-    <w:lsdException w:name="Medium Grid 1 Accent 5" w:semiHidden="0" w:uiPriority="67" w:unhideWhenUsed="0"/>
-    <w:lsdException w:name="Medium Grid 2 Accent 5" w:semiHidden="0" w:uiPriority="68" w:unhideWhenUsed="0"/>
-    <w:lsdException w:name="Medium Grid 3 Accent 5" w:semiHidden="0" w:uiPriority="69" w:unhideWhenUsed="0"/>
-    <w:lsdException w:name="Dark List Accent 5" w:semiHidden="0" w:uiPriority="70" w:unhideWhenUsed="0"/>
-    <w:lsdException w:name="Colorful Shading Accent 5" w:semiHidden="0" w:uiPriority="71" w:unhideWhenUsed="0"/>
-    <w:lsdException w:name="Colorful List Accent 5" w:semiHidden="0" w:uiPriority="72" w:unhideWhenUsed="0"/>
-    <w:lsdException w:name="Colorful Grid Accent 5" w:semiHidden="0" w:uiPriority="73" w:unhideWhenUsed="0"/>
-    <w:lsdException w:name="Light Shading Accent 6" w:semiHidden="0" w:uiPriority="60" w:unhideWhenUsed="0"/>
-    <w:lsdException w:name="Light List Accent 6" w:semiHidden="0" w:uiPriority="61" w:unhideWhenUsed="0"/>
-    <w:lsdException w:name="Light Grid Accent 6" w:semiHidden="0" w:uiPriority="62" w:unhideWhenUsed="0"/>
-    <w:lsdException w:name="Medium Shading 1 Accent 6" w:semiHidden="0" w:uiPriority="63" w:unhideWhenUsed="0"/>
-    <w:lsdException w:name="Medium Shading 2 Accent 6" w:semiHidden="0" w:uiPriority="64" w:unhideWhenUsed="0"/>
-    <w:lsdException w:name="Medium List 1 Accent 6" w:semiHidden="0" w:uiPriority="65" w:unhideWhenUsed="0"/>
-    <w:lsdException w:name="Medium List 2 Accent 6" w:semiHidden="0" w:uiPriority="66" w:unhideWhenUsed="0"/>
-    <w:lsdException w:name="Medium Grid 1 Accent 6" w:semiHidden="0" w:uiPriority="67" w:unhideWhenUsed="0"/>
-    <w:lsdException w:name="Medium Grid 2 Accent 6" w:semiHidden="0" w:uiPriority="68" w:unhideWhenUsed="0"/>
-    <w:lsdException w:name="Medium Grid 3 Accent 6" w:semiHidden="0" w:uiPriority="69" w:unhideWhenUsed="0"/>
-    <w:lsdException w:name="Dark List Accent 6" w:semiHidden="0" w:uiPriority="70" w:unhideWhenUsed="0"/>
-    <w:lsdException w:name="Colorful Shading Accent 6" w:semiHidden="0" w:uiPriority="71" w:unhideWhenUsed="0"/>
-    <w:lsdException w:name="Colorful List Accent 6" w:semiHidden="0" w:uiPriority="72" w:unhideWhenUsed="0"/>
-    <w:lsdException w:name="Colorful Grid Accent 6" w:semiHidden="0" w:uiPriority="73" w:unhideWhenUsed="0"/>
-    <w:lsdException w:name="Subtle Emphasis" w:semiHidden="0" w:uiPriority="19" w:unhideWhenUsed="0" w:qFormat="1"/>
-    <w:lsdException w:name="Intense Emphasis" w:semiHidden="0" w:uiPriority="21" w:unhideWhenUsed="0" w:qFormat="1"/>
-    <w:lsdException w:name="Subtle Reference" w:semiHidden="0" w:uiPriority="31" w:unhideWhenUsed="0" w:qFormat="1"/>
-    <w:lsdException w:name="Intense Reference" w:semiHidden="0" w:uiPriority="32" w:unhideWhenUsed="0" w:qFormat="1"/>
-    <w:lsdException w:name="Book Title" w:semiHidden="0" w:uiPriority="33" w:unhideWhenUsed="0" w:qFormat="1"/>
-    <w:lsdException w:name="Bibliography" w:uiPriority="37"/>
-    <w:lsdException w:name="TOC Heading" w:uiPriority="39" w:qFormat="1"/>
+  <w:latentStyles w:defLockedState="0" w:defUIPriority="99" w:defSemiHidden="0" w:defUnhideWhenUsed="0" w:defQFormat="0" w:count="371">
+    <w:lsdException w:name="Normal" w:uiPriority="0" w:qFormat="1"/>
+    <w:lsdException w:name="heading 1" w:uiPriority="9" w:qFormat="1"/>
+    <w:lsdException w:name="heading 2" w:semiHidden="1" w:uiPriority="9" w:unhideWhenUsed="1" w:qFormat="1"/>
+    <w:lsdException w:name="heading 3" w:semiHidden="1" w:uiPriority="9" w:unhideWhenUsed="1" w:qFormat="1"/>
+    <w:lsdException w:name="heading 4" w:semiHidden="1" w:uiPriority="9" w:unhideWhenUsed="1" w:qFormat="1"/>
+    <w:lsdException w:name="heading 5" w:semiHidden="1" w:uiPriority="9" w:unhideWhenUsed="1" w:qFormat="1"/>
+    <w:lsdException w:name="heading 6" w:semiHidden="1" w:uiPriority="9" w:unhideWhenUsed="1" w:qFormat="1"/>
+    <w:lsdException w:name="heading 7" w:semiHidden="1" w:uiPriority="9" w:unhideWhenUsed="1" w:qFormat="1"/>
+    <w:lsdException w:name="heading 8" w:semiHidden="1" w:uiPriority="9" w:unhideWhenUsed="1" w:qFormat="1"/>
+    <w:lsdException w:name="heading 9" w:semiHidden="1" w:uiPriority="9" w:unhideWhenUsed="1" w:qFormat="1"/>
+    <w:lsdException w:name="index 1" w:semiHidden="1" w:unhideWhenUsed="1"/>
+    <w:lsdException w:name="index 2" w:semiHidden="1" w:unhideWhenUsed="1"/>
+    <w:lsdException w:name="index 3" w:semiHidden="1" w:unhideWhenUsed="1"/>
+    <w:lsdException w:name="index 4" w:semiHidden="1" w:unhideWhenUsed="1"/>
+    <w:lsdException w:name="index 5" w:semiHidden="1" w:unhideWhenUsed="1"/>
+    <w:lsdException w:name="index 6" w:semiHidden="1" w:unhideWhenUsed="1"/>
+    <w:lsdException w:name="index 7" w:semiHidden="1" w:unhideWhenUsed="1"/>
+    <w:lsdException w:name="index 8" w:semiHidden="1" w:unhideWhenUsed="1"/>
+    <w:lsdException w:name="index 9" w:semiHidden="1" w:unhideWhenUsed="1"/>
+    <w:lsdException w:name="toc 1" w:semiHidden="1" w:uiPriority="39" w:unhideWhenUsed="1"/>
+    <w:lsdException w:name="toc 2" w:semiHidden="1" w:uiPriority="39" w:unhideWhenUsed="1"/>
+    <w:lsdException w:name="toc 3" w:semiHidden="1" w:uiPriority="39" w:unhideWhenUsed="1"/>
+    <w:lsdException w:name="toc 4" w:semiHidden="1" w:uiPriority="39" w:unhideWhenUsed="1"/>
+    <w:lsdException w:name="toc 5" w:semiHidden="1" w:uiPriority="39" w:unhideWhenUsed="1"/>
+    <w:lsdException w:name="toc 6" w:semiHidden="1" w:uiPriority="39" w:unhideWhenUsed="1"/>
+    <w:lsdException w:name="toc 7" w:semiHidden="1" w:uiPriority="39" w:unhideWhenUsed="1"/>
+    <w:lsdException w:name="toc 8" w:semiHidden="1" w:uiPriority="39" w:unhideWhenUsed="1"/>
+    <w:lsdException w:name="toc 9" w:semiHidden="1" w:uiPriority="39" w:unhideWhenUsed="1"/>
+    <w:lsdException w:name="Normal Indent" w:semiHidden="1" w:unhideWhenUsed="1"/>
+    <w:lsdException w:name="footnote text" w:semiHidden="1" w:unhideWhenUsed="1"/>
+    <w:lsdException w:name="annotation text" w:semiHidden="1" w:unhideWhenUsed="1"/>
+    <w:lsdException w:name="header" w:semiHidden="1" w:unhideWhenUsed="1"/>
+    <w:lsdException w:name="footer" w:semiHidden="1" w:unhideWhenUsed="1"/>
+    <w:lsdException w:name="index heading" w:semiHidden="1" w:unhideWhenUsed="1"/>
+    <w:lsdException w:name="caption" w:semiHidden="1" w:uiPriority="35" w:unhideWhenUsed="1" w:qFormat="1"/>
+    <w:lsdException w:name="table of figures" w:semiHidden="1" w:unhideWhenUsed="1"/>
+    <w:lsdException w:name="envelope address" w:semiHidden="1" w:unhideWhenUsed="1"/>
+    <w:lsdException w:name="envelope return" w:semiHidden="1" w:unhideWhenUsed="1"/>
+    <w:lsdException w:name="footnote reference" w:semiHidden="1" w:unhideWhenUsed="1"/>
+    <w:lsdException w:name="annotation reference" w:semiHidden="1" w:unhideWhenUsed="1"/>
+    <w:lsdException w:name="line number" w:semiHidden="1" w:unhideWhenUsed="1"/>
+    <w:lsdException w:name="page number" w:semiHidden="1" w:unhideWhenUsed="1"/>
+    <w:lsdException w:name="endnote reference" w:semiHidden="1" w:unhideWhenUsed="1"/>
+    <w:lsdException w:name="endnote text" w:semiHidden="1" w:unhideWhenUsed="1"/>
+    <w:lsdException w:name="table of authorities" w:semiHidden="1" w:unhideWhenUsed="1"/>
+    <w:lsdException w:name="macro" w:semiHidden="1" w:unhideWhenUsed="1"/>
+    <w:lsdException w:name="toa heading" w:semiHidden="1" w:unhideWhenUsed="1"/>
+    <w:lsdException w:name="List" w:semiHidden="1" w:unhideWhenUsed="1"/>
+    <w:lsdException w:name="List Bullet" w:semiHidden="1" w:unhideWhenUsed="1"/>
+    <w:lsdException w:name="List Number" w:semiHidden="1" w:unhideWhenUsed="1"/>
+    <w:lsdException w:name="List 2" w:semiHidden="1" w:unhideWhenUsed="1"/>
+    <w:lsdException w:name="List 3" w:semiHidden="1" w:unhideWhenUsed="1"/>
+    <w:lsdException w:name="List 4" w:semiHidden="1" w:unhideWhenUsed="1"/>
+    <w:lsdException w:name="List 5" w:semiHidden="1" w:unhideWhenUsed="1"/>
+    <w:lsdException w:name="List Bullet 2" w:semiHidden="1" w:unhideWhenUsed="1"/>
+    <w:lsdException w:name="List Bullet 3" w:semiHidden="1" w:unhideWhenUsed="1"/>
+    <w:lsdException w:name="List Bullet 4" w:semiHidden="1" w:unhideWhenUsed="1"/>
+    <w:lsdException w:name="List Bullet 5" w:semiHidden="1" w:unhideWhenUsed="1"/>
+    <w:lsdException w:name="List Number 2" w:semiHidden="1" w:unhideWhenUsed="1"/>
+    <w:lsdException w:name="List Number 3" w:semiHidden="1" w:unhideWhenUsed="1"/>
+    <w:lsdException w:name="List Number 4" w:semiHidden="1" w:unhideWhenUsed="1"/>
+    <w:lsdException w:name="List Number 5" w:semiHidden="1" w:unhideWhenUsed="1"/>
+    <w:lsdException w:name="Title" w:uiPriority="10" w:qFormat="1"/>
+    <w:lsdException w:name="Closing" w:semiHidden="1" w:unhideWhenUsed="1"/>
+    <w:lsdException w:name="Signature" w:semiHidden="1" w:unhideWhenUsed="1"/>
+    <w:lsdException w:name="Default Paragraph Font" w:semiHidden="1" w:uiPriority="1" w:unhideWhenUsed="1"/>
+    <w:lsdException w:name="Body Text" w:semiHidden="1" w:unhideWhenUsed="1"/>
+    <w:lsdException w:name="Body Text Indent" w:semiHidden="1" w:unhideWhenUsed="1"/>
+    <w:lsdException w:name="List Continue" w:semiHidden="1" w:unhideWhenUsed="1"/>
+    <w:lsdException w:name="List Continue 2" w:semiHidden="1" w:unhideWhenUsed="1"/>
+    <w:lsdException w:name="List Continue 3" w:semiHidden="1" w:unhideWhenUsed="1"/>
+    <w:lsdException w:name="List Continue 4" w:semiHidden="1" w:unhideWhenUsed="1"/>
+    <w:lsdException w:name="List Continue 5" w:semiHidden="1" w:unhideWhenUsed="1"/>
+    <w:lsdException w:name="Message Header" w:semiHidden="1" w:unhideWhenUsed="1"/>
+    <w:lsdException w:name="Subtitle" w:uiPriority="11" w:qFormat="1"/>
+    <w:lsdException w:name="Salutation" w:semiHidden="1" w:unhideWhenUsed="1"/>
+    <w:lsdException w:name="Date" w:semiHidden="1" w:unhideWhenUsed="1"/>
+    <w:lsdException w:name="Body Text First Indent" w:semiHidden="1" w:unhideWhenUsed="1"/>
+    <w:lsdException w:name="Body Text First Indent 2" w:semiHidden="1" w:unhideWhenUsed="1"/>
+    <w:lsdException w:name="Note Heading" w:semiHidden="1" w:unhideWhenUsed="1"/>
+    <w:lsdException w:name="Body Text 2" w:semiHidden="1" w:unhideWhenUsed="1"/>
+    <w:lsdException w:name="Body Text 3" w:semiHidden="1" w:unhideWhenUsed="1"/>
+    <w:lsdException w:name="Body Text Indent 2" w:semiHidden="1" w:unhideWhenUsed="1"/>
+    <w:lsdException w:name="Body Text Indent 3" w:semiHidden="1" w:unhideWhenUsed="1"/>
+    <w:lsdException w:name="Block Text" w:semiHidden="1" w:unhideWhenUsed="1"/>
+    <w:lsdException w:name="Hyperlink" w:semiHidden="1" w:unhideWhenUsed="1"/>
+    <w:lsdException w:name="FollowedHyperlink" w:semiHidden="1" w:unhideWhenUsed="1"/>
+    <w:lsdException w:name="Strong" w:uiPriority="22" w:qFormat="1"/>
+    <w:lsdException w:name="Emphasis" w:uiPriority="20" w:qFormat="1"/>
+    <w:lsdException w:name="Document Map" w:semiHidden="1" w:unhideWhenUsed="1"/>
+    <w:lsdException w:name="Plain Text" w:semiHidden="1" w:unhideWhenUsed="1"/>
+    <w:lsdException w:name="E-mail Signature" w:semiHidden="1" w:unhideWhenUsed="1"/>
+    <w:lsdException w:name="HTML Top of Form" w:semiHidden="1" w:unhideWhenUsed="1"/>
+    <w:lsdException w:name="HTML Bottom of Form" w:semiHidden="1" w:unhideWhenUsed="1"/>
+    <w:lsdException w:name="Normal (Web)" w:semiHidden="1" w:unhideWhenUsed="1"/>
+    <w:lsdException w:name="HTML Acronym" w:semiHidden="1" w:unhideWhenUsed="1"/>
+    <w:lsdException w:name="HTML Address" w:semiHidden="1" w:unhideWhenUsed="1"/>
+    <w:lsdException w:name="HTML Cite" w:semiHidden="1" w:unhideWhenUsed="1"/>
+    <w:lsdException w:name="HTML Code" w:semiHidden="1" w:unhideWhenUsed="1"/>
+    <w:lsdException w:name="HTML Definition" w:semiHidden="1" w:unhideWhenUsed="1"/>
+    <w:lsdException w:name="HTML Keyboard" w:semiHidden="1" w:unhideWhenUsed="1"/>
+    <w:lsdException w:name="HTML Preformatted" w:semiHidden="1" w:unhideWhenUsed="1"/>
+    <w:lsdException w:name="HTML Sample" w:semiHidden="1" w:unhideWhenUsed="1"/>
+    <w:lsdException w:name="HTML Typewriter" w:semiHidden="1" w:unhideWhenUsed="1"/>
+    <w:lsdException w:name="HTML Variable" w:semiHidden="1" w:unhideWhenUsed="1"/>
+    <w:lsdException w:name="Normal Table" w:semiHidden="1" w:unhideWhenUsed="1"/>
+    <w:lsdException w:name="annotation subject" w:semiHidden="1" w:unhideWhenUsed="1"/>
+    <w:lsdException w:name="No List" w:semiHidden="1" w:unhideWhenUsed="1"/>
+    <w:lsdException w:name="Outline List 1" w:semiHidden="1" w:unhideWhenUsed="1"/>
+    <w:lsdException w:name="Outline List 2" w:semiHidden="1" w:unhideWhenUsed="1"/>
+    <w:lsdException w:name="Outline List 3" w:semiHidden="1" w:unhideWhenUsed="1"/>
+    <w:lsdException w:name="Table Simple 1" w:semiHidden="1" w:unhideWhenUsed="1"/>
+    <w:lsdException w:name="Table Simple 2" w:semiHidden="1" w:unhideWhenUsed="1"/>
+    <w:lsdException w:name="Table Simple 3" w:semiHidden="1" w:unhideWhenUsed="1"/>
+    <w:lsdException w:name="Table Classic 1" w:semiHidden="1" w:unhideWhenUsed="1"/>
+    <w:lsdException w:name="Table Classic 2" w:semiHidden="1" w:unhideWhenUsed="1"/>
+    <w:lsdException w:name="Table Classic 3" w:semiHidden="1" w:unhideWhenUsed="1"/>
+    <w:lsdException w:name="Table Classic 4" w:semiHidden="1" w:unhideWhenUsed="1"/>
+    <w:lsdException w:name="Table Colorful 1" w:semiHidden="1" w:unhideWhenUsed="1"/>
+    <w:lsdException w:name="Table Colorful 2" w:semiHidden="1" w:unhideWhenUsed="1"/>
+    <w:lsdException w:name="Table Colorful 3" w:semiHidden="1" w:unhideWhenUsed="1"/>
+    <w:lsdException w:name="Table Columns 1" w:semiHidden="1" w:unhideWhenUsed="1"/>
+    <w:lsdException w:name="Table Columns 2" w:semiHidden="1" w:unhideWhenUsed="1"/>
+    <w:lsdException w:name="Table Columns 3" w:semiHidden="1" w:unhideWhenUsed="1"/>
+    <w:lsdException w:name="Table Columns 4" w:semiHidden="1" w:unhideWhenUsed="1"/>
+    <w:lsdException w:name="Table Columns 5" w:semiHidden="1" w:unhideWhenUsed="1"/>
+    <w:lsdException w:name="Table Grid 1" w:semiHidden="1" w:unhideWhenUsed="1"/>
+    <w:lsdException w:name="Table Grid 2" w:semiHidden="1" w:unhideWhenUsed="1"/>
+    <w:lsdException w:name="Table Grid 3" w:semiHidden="1" w:unhideWhenUsed="1"/>
+    <w:lsdException w:name="Table Grid 4" w:semiHidden="1" w:unhideWhenUsed="1"/>
+    <w:lsdException w:name="Table Grid 5" w:semiHidden="1" w:unhideWhenUsed="1"/>
+    <w:lsdException w:name="Table Grid 6" w:semiHidden="1" w:unhideWhenUsed="1"/>
+    <w:lsdException w:name="Table Grid 7" w:semiHidden="1" w:unhideWhenUsed="1"/>
+    <w:lsdException w:name="Table Grid 8" w:semiHidden="1" w:unhideWhenUsed="1"/>
+    <w:lsdException w:name="Table List 1" w:semiHidden="1" w:unhideWhenUsed="1"/>
+    <w:lsdException w:name="Table List 2" w:semiHidden="1" w:unhideWhenUsed="1"/>
+    <w:lsdException w:name="Table List 3" w:semiHidden="1" w:unhideWhenUsed="1"/>
+    <w:lsdException w:name="Table List 4" w:semiHidden="1" w:unhideWhenUsed="1"/>
+    <w:lsdException w:name="Table List 5" w:semiHidden="1" w:unhideWhenUsed="1"/>
+    <w:lsdException w:name="Table List 6" w:semiHidden="1" w:unhideWhenUsed="1"/>
+    <w:lsdException w:name="Table List 7" w:semiHidden="1" w:unhideWhenUsed="1"/>
+    <w:lsdException w:name="Table List 8" w:semiHidden="1" w:unhideWhenUsed="1"/>
+    <w:lsdException w:name="Table 3D effects 1" w:semiHidden="1" w:unhideWhenUsed="1"/>
+    <w:lsdException w:name="Table 3D effects 2" w:semiHidden="1" w:unhideWhenUsed="1"/>
+    <w:lsdException w:name="Table 3D effects 3" w:semiHidden="1" w:unhideWhenUsed="1"/>
+    <w:lsdException w:name="Table Contemporary" w:semiHidden="1" w:unhideWhenUsed="1"/>
+    <w:lsdException w:name="Table Elegant" w:semiHidden="1" w:unhideWhenUsed="1"/>
+    <w:lsdException w:name="Table Professional" w:semiHidden="1" w:unhideWhenUsed="1"/>
+    <w:lsdException w:name="Table Subtle 1" w:semiHidden="1" w:unhideWhenUsed="1"/>
+    <w:lsdException w:name="Table Subtle 2" w:semiHidden="1" w:unhideWhenUsed="1"/>
+    <w:lsdException w:name="Table Web 1" w:semiHidden="1" w:unhideWhenUsed="1"/>
+    <w:lsdException w:name="Table Web 2" w:semiHidden="1" w:unhideWhenUsed="1"/>
+    <w:lsdException w:name="Table Web 3" w:semiHidden="1" w:unhideWhenUsed="1"/>
+    <w:lsdException w:name="Balloon Text" w:semiHidden="1" w:unhideWhenUsed="1"/>
+    <w:lsdException w:name="Table Grid" w:uiPriority="39"/>
+    <w:lsdException w:name="Table Theme" w:semiHidden="1" w:unhideWhenUsed="1"/>
+    <w:lsdException w:name="Placeholder Text" w:semiHidden="1"/>
+    <w:lsdException w:name="No Spacing" w:uiPriority="1" w:qFormat="1"/>
+    <w:lsdException w:name="Light Shading" w:uiPriority="60"/>
+    <w:lsdException w:name="Light List" w:uiPriority="61"/>
+    <w:lsdException w:name="Light Grid" w:uiPriority="62"/>
+    <w:lsdException w:name="Medium Shading 1" w:uiPriority="63"/>
+    <w:lsdException w:name="Medium Shading 2" w:uiPriority="64"/>
+    <w:lsdException w:name="Medium List 1" w:uiPriority="65"/>
+    <w:lsdException w:name="Medium List 2" w:uiPriority="66"/>
+    <w:lsdException w:name="Medium Grid 1" w:uiPriority="67"/>
+    <w:lsdException w:name="Medium Grid 2" w:uiPriority="68"/>
+    <w:lsdException w:name="Medium Grid 3" w:uiPriority="69"/>
+    <w:lsdException w:name="Dark List" w:uiPriority="70"/>
+    <w:lsdException w:name="Colorful Shading" w:uiPriority="71"/>
+    <w:lsdException w:name="Colorful List" w:uiPriority="72"/>
+    <w:lsdException w:name="Colorful Grid" w:uiPriority="73"/>
+    <w:lsdException w:name="Light Shading Accent 1" w:uiPriority="60"/>
+    <w:lsdException w:name="Light List Accent 1" w:uiPriority="61"/>
+    <w:lsdException w:name="Light Grid Accent 1" w:uiPriority="62"/>
+    <w:lsdException w:name="Medium Shading 1 Accent 1" w:uiPriority="63"/>
+    <w:lsdException w:name="Medium Shading 2 Accent 1" w:uiPriority="64"/>
+    <w:lsdException w:name="Medium List 1 Accent 1" w:uiPriority="65"/>
+    <w:lsdException w:name="Revision" w:semiHidden="1"/>
+    <w:lsdException w:name="List Paragraph" w:uiPriority="34" w:qFormat="1"/>
+    <w:lsdException w:name="Quote" w:uiPriority="29" w:qFormat="1"/>
+    <w:lsdException w:name="Intense Quote" w:uiPriority="30" w:qFormat="1"/>
+    <w:lsdException w:name="Medium List 2 Accent 1" w:uiPriority="66"/>
+    <w:lsdException w:name="Medium Grid 1 Accent 1" w:uiPriority="67"/>
+    <w:lsdException w:name="Medium Grid 2 Accent 1" w:uiPriority="68"/>
+    <w:lsdException w:name="Medium Grid 3 Accent 1" w:uiPriority="69"/>
+    <w:lsdException w:name="Dark List Accent 1" w:uiPriority="70"/>
+    <w:lsdException w:name="Colorful Shading Accent 1" w:uiPriority="71"/>
+    <w:lsdException w:name="Colorful List Accent 1" w:uiPriority="72"/>
+    <w:lsdException w:name="Colorful Grid Accent 1" w:uiPriority="73"/>
+    <w:lsdException w:name="Light Shading Accent 2" w:uiPriority="60"/>
+    <w:lsdException w:name="Light List Accent 2" w:uiPriority="61"/>
+    <w:lsdException w:name="Light Grid Accent 2" w:uiPriority="62"/>
+    <w:lsdException w:name="Medium Shading 1 Accent 2" w:uiPriority="63"/>
+    <w:lsdException w:name="Medium Shading 2 Accent 2" w:uiPriority="64"/>
+    <w:lsdException w:name="Medium List 1 Accent 2" w:uiPriority="65"/>
+    <w:lsdException w:name="Medium List 2 Accent 2" w:uiPriority="66"/>
+    <w:lsdException w:name="Medium Grid 1 Accent 2" w:uiPriority="67"/>
+    <w:lsdException w:name="Medium Grid 2 Accent 2" w:uiPriority="68"/>
+    <w:lsdException w:name="Medium Grid 3 Accent 2" w:uiPriority="69"/>
+    <w:lsdException w:name="Dark List Accent 2" w:uiPriority="70"/>
+    <w:lsdException w:name="Colorful Shading Accent 2" w:uiPriority="71"/>
+    <w:lsdException w:name="Colorful List Accent 2" w:uiPriority="72"/>
+    <w:lsdException w:name="Colorful Grid Accent 2" w:uiPriority="73"/>
+    <w:lsdException w:name="Light Shading Accent 3" w:uiPriority="60"/>
+    <w:lsdException w:name="Light List Accent 3" w:uiPriority="61"/>
+    <w:lsdException w:name="Light Grid Accent 3" w:uiPriority="62"/>
+    <w:lsdException w:name="Medium Shading 1 Accent 3" w:uiPriority="63"/>
+    <w:lsdException w:name="Medium Shading 2 Accent 3" w:uiPriority="64"/>
+    <w:lsdException w:name="Medium List 1 Accent 3" w:uiPriority="65"/>
+    <w:lsdException w:name="Medium List 2 Accent 3" w:uiPriority="66"/>
+    <w:lsdException w:name="Medium Grid 1 Accent 3" w:uiPriority="67"/>
+    <w:lsdException w:name="Medium Grid 2 Accent 3" w:uiPriority="68"/>
+    <w:lsdException w:name="Medium Grid 3 Accent 3" w:uiPriority="69"/>
+    <w:lsdException w:name="Dark List Accent 3" w:uiPriority="70"/>
+    <w:lsdException w:name="Colorful Shading Accent 3" w:uiPriority="71"/>
+    <w:lsdException w:name="Colorful List Accent 3" w:uiPriority="72"/>
+    <w:lsdException w:name="Colorful Grid Accent 3" w:uiPriority="73"/>
+    <w:lsdException w:name="Light Shading Accent 4" w:uiPriority="60"/>
+    <w:lsdException w:name="Light List Accent 4" w:uiPriority="61"/>
+    <w:lsdException w:name="Light Grid Accent 4" w:uiPriority="62"/>
+    <w:lsdException w:name="Medium Shading 1 Accent 4" w:uiPriority="63"/>
+    <w:lsdException w:name="Medium Shading 2 Accent 4" w:uiPriority="64"/>
+    <w:lsdException w:name="Medium List 1 Accent 4" w:uiPriority="65"/>
+    <w:lsdException w:name="Medium List 2 Accent 4" w:uiPriority="66"/>
+    <w:lsdException w:name="Medium Grid 1 Accent 4" w:uiPriority="67"/>
+    <w:lsdException w:name="Medium Grid 2 Accent 4" w:uiPriority="68"/>
+    <w:lsdException w:name="Medium Grid 3 Accent 4" w:uiPriority="69"/>
+    <w:lsdException w:name="Dark List Accent 4" w:uiPriority="70"/>
+    <w:lsdException w:name="Colorful Shading Accent 4" w:uiPriority="71"/>
+    <w:lsdException w:name="Colorful List Accent 4" w:uiPriority="72"/>
+    <w:lsdException w:name="Colorful Grid Accent 4" w:uiPriority="73"/>
+    <w:lsdException w:name="Light Shading Accent 5" w:uiPriority="60"/>
+    <w:lsdException w:name="Light List Accent 5" w:uiPriority="61"/>
+    <w:lsdException w:name="Light Grid Accent 5" w:uiPriority="62"/>
+    <w:lsdException w:name="Medium Shading 1 Accent 5" w:uiPriority="63"/>
+    <w:lsdException w:name="Medium Shading 2 Accent 5" w:uiPriority="64"/>
+    <w:lsdException w:name="Medium List 1 Accent 5" w:uiPriority="65"/>
+    <w:lsdException w:name="Medium List 2 Accent 5" w:uiPriority="66"/>
+    <w:lsdException w:name="Medium Grid 1 Accent 5" w:uiPriority="67"/>
+    <w:lsdException w:name="Medium Grid 2 Accent 5" w:uiPriority="68"/>
+    <w:lsdException w:name="Medium Grid 3 Accent 5" w:uiPriority="69"/>
+    <w:lsdException w:name="Dark List Accent 5" w:uiPriority="70"/>
+    <w:lsdException w:name="Colorful Shading Accent 5" w:uiPriority="71"/>
+    <w:lsdException w:name="Colorful List Accent 5" w:uiPriority="72"/>
+    <w:lsdException w:name="Colorful Grid Accent 5" w:uiPriority="73"/>
+    <w:lsdException w:name="Light Shading Accent 6" w:uiPriority="60"/>
+    <w:lsdException w:name="Light List Accent 6" w:uiPriority="61"/>
+    <w:lsdException w:name="Light Grid Accent 6" w:uiPriority="62"/>
+    <w:lsdException w:name="Medium Shading 1 Accent 6" w:uiPriority="63"/>
+    <w:lsdException w:name="Medium Shading 2 Accent 6" w:uiPriority="64"/>
+    <w:lsdException w:name="Medium List 1 Accent 6" w:uiPriority="65"/>
+    <w:lsdException w:name="Medium List 2 Accent 6" w:uiPriority="66"/>
+    <w:lsdException w:name="Medium Grid 1 Accent 6" w:uiPriority="67"/>
+    <w:lsdException w:name="Medium Grid 2 Accent 6" w:uiPriority="68"/>
+    <w:lsdException w:name="Medium Grid 3 Accent 6" w:uiPriority="69"/>
+    <w:lsdException w:name="Dark List Accent 6" w:uiPriority="70"/>
+    <w:lsdException w:name="Colorful Shading Accent 6" w:uiPriority="71"/>
+    <w:lsdException w:name="Colorful List Accent 6" w:uiPriority="72"/>
+    <w:lsdException w:name="Colorful Grid Accent 6" w:uiPriority="73"/>
+    <w:lsdException w:name="Subtle Emphasis" w:uiPriority="19" w:qFormat="1"/>
+    <w:lsdException w:name="Intense Emphasis" w:uiPriority="21" w:qFormat="1"/>
+    <w:lsdException w:name="Subtle Reference" w:uiPriority="31" w:qFormat="1"/>
+    <w:lsdException w:name="Intense Reference" w:uiPriority="32" w:qFormat="1"/>
+    <w:lsdException w:name="Book Title" w:uiPriority="33" w:qFormat="1"/>
+    <w:lsdException w:name="Bibliography" w:semiHidden="1" w:uiPriority="37" w:unhideWhenUsed="1"/>
+    <w:lsdException w:name="TOC Heading" w:semiHidden="1" w:uiPriority="39" w:unhideWhenUsed="1" w:qFormat="1"/>
+    <w:lsdException w:name="Plain Table 1" w:uiPriority="41"/>
+    <w:lsdException w:name="Plain Table 2" w:uiPriority="42"/>
+    <w:lsdException w:name="Plain Table 3" w:uiPriority="43"/>
+    <w:lsdException w:name="Plain Table 4" w:uiPriority="44"/>
+    <w:lsdException w:name="Plain Table 5" w:uiPriority="45"/>
+    <w:lsdException w:name="Grid Table Light" w:uiPriority="40"/>
+    <w:lsdException w:name="Grid Table 1 Light" w:uiPriority="46"/>
+    <w:lsdException w:name="Grid Table 2" w:uiPriority="47"/>
+    <w:lsdException w:name="Grid Table 3" w:uiPriority="48"/>
+    <w:lsdException w:name="Grid Table 4" w:uiPriority="49"/>
+    <w:lsdException w:name="Grid Table 5 Dark" w:uiPriority="50"/>
+    <w:lsdException w:name="Grid Table 6 Colorful" w:uiPriority="51"/>
+    <w:lsdException w:name="Grid Table 7 Colorful" w:uiPriority="52"/>
+    <w:lsdException w:name="Grid Table 1 Light Accent 1" w:uiPriority="46"/>
+    <w:lsdException w:name="Grid Table 2 Accent 1" w:uiPriority="47"/>
+    <w:lsdException w:name="Grid Table 3 Accent 1" w:uiPriority="48"/>
+    <w:lsdException w:name="Grid Table 4 Accent 1" w:uiPriority="49"/>
+    <w:lsdException w:name="Grid Table 5 Dark Accent 1" w:uiPriority="50"/>
+    <w:lsdException w:name="Grid Table 6 Colorful Accent 1" w:uiPriority="51"/>
+    <w:lsdException w:name="Grid Table 7 Colorful Accent 1" w:uiPriority="52"/>
+    <w:lsdException w:name="Grid Table 1 Light Accent 2" w:uiPriority="46"/>
+    <w:lsdException w:name="Grid Table 2 Accent 2" w:uiPriority="47"/>
+    <w:lsdException w:name="Grid Table 3 Accent 2" w:uiPriority="48"/>
+    <w:lsdException w:name="Grid Table 4 Accent 2" w:uiPriority="49"/>
+    <w:lsdException w:name="Grid Table 5 Dark Accent 2" w:uiPriority="50"/>
+    <w:lsdException w:name="Grid Table 6 Colorful Accent 2" w:uiPriority="51"/>
+    <w:lsdException w:name="Grid Table 7 Colorful Accent 2" w:uiPriority="52"/>
+    <w:lsdException w:name="Grid Table 1 Light Accent 3" w:uiPriority="46"/>
+    <w:lsdException w:name="Grid Table 2 Accent 3" w:uiPriority="47"/>
+    <w:lsdException w:name="Grid Table 3 Accent 3" w:uiPriority="48"/>
+    <w:lsdException w:name="Grid Table 4 Accent 3" w:uiPriority="49"/>
+    <w:lsdException w:name="Grid Table 5 Dark Accent 3" w:uiPriority="50"/>
+    <w:lsdException w:name="Grid Table 6 Colorful Accent 3" w:uiPriority="51"/>
+    <w:lsdException w:name="Grid Table 7 Colorful Accent 3" w:uiPriority="52"/>
+    <w:lsdException w:name="Grid Table 1 Light Accent 4" w:uiPriority="46"/>
+    <w:lsdException w:name="Grid Table 2 Accent 4" w:uiPriority="47"/>
+    <w:lsdException w:name="Grid Table 3 Accent 4" w:uiPriority="48"/>
+    <w:lsdException w:name="Grid Table 4 Accent 4" w:uiPriority="49"/>
+    <w:lsdException w:name="Grid Table 5 Dark Accent 4" w:uiPriority="50"/>
+    <w:lsdException w:name="Grid Table 6 Colorful Accent 4" w:uiPriority="51"/>
+    <w:lsdException w:name="Grid Table 7 Colorful Accent 4" w:uiPriority="52"/>
+    <w:lsdException w:name="Grid Table 1 Light Accent 5" w:uiPriority="46"/>
+    <w:lsdException w:name="Grid Table 2 Accent 5" w:uiPriority="47"/>
+    <w:lsdException w:name="Grid Table 3 Accent 5" w:uiPriority="48"/>
+    <w:lsdException w:name="Grid Table 4 Accent 5" w:uiPriority="49"/>
+    <w:lsdException w:name="Grid Table 5 Dark Accent 5" w:uiPriority="50"/>
+    <w:lsdException w:name="Grid Table 6 Colorful Accent 5" w:uiPriority="51"/>
+    <w:lsdException w:name="Grid Table 7 Colorful Accent 5" w:uiPriority="52"/>
+    <w:lsdException w:name="Grid Table 1 Light Accent 6" w:uiPriority="46"/>
+    <w:lsdException w:name="Grid Table 2 Accent 6" w:uiPriority="47"/>
+    <w:lsdException w:name="Grid Table 3 Accent 6" w:uiPriority="48"/>
+    <w:lsdException w:name="Grid Table 4 Accent 6" w:uiPriority="49"/>
+    <w:lsdException w:name="Grid Table 5 Dark Accent 6" w:uiPriority="50"/>
+    <w:lsdException w:name="Grid Table 6 Colorful Accent 6" w:uiPriority="51"/>
+    <w:lsdException w:name="Grid Table 7 Colorful Accent 6" w:uiPriority="52"/>
+    <w:lsdException w:name="List Table 1 Light" w:uiPriority="46"/>
+    <w:lsdException w:name="List Table 2" w:uiPriority="47"/>
+    <w:lsdException w:name="List Table 3" w:uiPriority="48"/>
+    <w:lsdException w:name="List Table 4" w:uiPriority="49"/>
+    <w:lsdException w:name="List Table 5 Dark" w:uiPriority="50"/>
+    <w:lsdException w:name="List Table 6 Colorful" w:uiPriority="51"/>
+    <w:lsdException w:name="List Table 7 Colorful" w:uiPriority="52"/>
+    <w:lsdException w:name="List Table 1 Light Accent 1" w:uiPriority="46"/>
+    <w:lsdException w:name="List Table 2 Accent 1" w:uiPriority="47"/>
+    <w:lsdException w:name="List Table 3 Accent 1" w:uiPriority="48"/>
+    <w:lsdException w:name="List Table 4 Accent 1" w:uiPriority="49"/>
+    <w:lsdException w:name="List Table 5 Dark Accent 1" w:uiPriority="50"/>
+    <w:lsdException w:name="List Table 6 Colorful Accent 1" w:uiPriority="51"/>
+    <w:lsdException w:name="List Table 7 Colorful Accent 1" w:uiPriority="52"/>
+    <w:lsdException w:name="List Table 1 Light Accent 2" w:uiPriority="46"/>
+    <w:lsdException w:name="List Table 2 Accent 2" w:uiPriority="47"/>
+    <w:lsdException w:name="List Table 3 Accent 2" w:uiPriority="48"/>
+    <w:lsdException w:name="List Table 4 Accent 2" w:uiPriority="49"/>
+    <w:lsdException w:name="List Table 5 Dark Accent 2" w:uiPriority="50"/>
+    <w:lsdException w:name="List Table 6 Colorful Accent 2" w:uiPriority="51"/>
+    <w:lsdException w:name="List Table 7 Colorful Accent 2" w:uiPriority="52"/>
+    <w:lsdException w:name="List Table 1 Light Accent 3" w:uiPriority="46"/>
+    <w:lsdException w:name="List Table 2 Accent 3" w:uiPriority="47"/>
+    <w:lsdException w:name="List Table 3 Accent 3" w:uiPriority="48"/>
+    <w:lsdException w:name="List Table 4 Accent 3" w:uiPriority="49"/>
+    <w:lsdException w:name="List Table 5 Dark Accent 3" w:uiPriority="50"/>
+    <w:lsdException w:name="List Table 6 Colorful Accent 3" w:uiPriority="51"/>
+    <w:lsdException w:name="List Table 7 Colorful Accent 3" w:uiPriority="52"/>
+    <w:lsdException w:name="List Table 1 Light Accent 4" w:uiPriority="46"/>
+    <w:lsdException w:name="List Table 2 Accent 4" w:uiPriority="47"/>
+    <w:lsdException w:name="List Table 3 Accent 4" w:uiPriority="48"/>
+    <w:lsdException w:name="List Table 4 Accent 4" w:uiPriority="49"/>
+    <w:lsdException w:name="List Table 5 Dark Accent 4" w:uiPriority="50"/>
+    <w:lsdException w:name="List Table 6 Colorful Accent 4" w:uiPriority="51"/>
+    <w:lsdException w:name="List Table 7 Colorful Accent 4" w:uiPriority="52"/>
+    <w:lsdException w:name="List Table 1 Light Accent 5" w:uiPriority="46"/>
+    <w:lsdException w:name="List Table 2 Accent 5" w:uiPriority="47"/>
+    <w:lsdException w:name="List Table 3 Accent 5" w:uiPriority="48"/>
+    <w:lsdException w:name="List Table 4 Accent 5" w:uiPriority="49"/>
+    <w:lsdException w:name="List Table 5 Dark Accent 5" w:uiPriority="50"/>
+    <w:lsdException w:name="List Table 6 Colorful Accent 5" w:uiPriority="51"/>
+    <w:lsdException w:name="List Table 7 Colorful Accent 5" w:uiPriority="52"/>
+    <w:lsdException w:name="List Table 1 Light Accent 6" w:uiPriority="46"/>
+    <w:lsdException w:name="List Table 2 Accent 6" w:uiPriority="47"/>
+    <w:lsdException w:name="List Table 3 Accent 6" w:uiPriority="48"/>
+    <w:lsdException w:name="List Table 4 Accent 6" w:uiPriority="49"/>
+    <w:lsdException w:name="List Table 5 Dark Accent 6" w:uiPriority="50"/>
+    <w:lsdException w:name="List Table 6 Colorful Accent 6" w:uiPriority="51"/>
+    <w:lsdException w:name="List Table 7 Colorful Accent 6" w:uiPriority="52"/>
   </w:latentStyles>
   <w:style w:type="paragraph" w:default="1" w:styleId="Normal">
     <w:name w:val="Normal"/>
@@ -3172,7 +2775,7 @@
 </file>
 
 <file path=word/glossary/webSettings.xml><?xml version="1.0" encoding="utf-8"?>
-<w:webSettings xmlns:mc="http://schemas.openxmlformats.org/markup-compatibility/2006" xmlns:r="http://schemas.openxmlformats.org/officeDocument/2006/relationships" xmlns:w="http://schemas.openxmlformats.org/wordprocessingml/2006/main" xmlns:w14="http://schemas.microsoft.com/office/word/2010/wordml" mc:Ignorable="w14">
+<w:webSettings xmlns:mc="http://schemas.openxmlformats.org/markup-compatibility/2006" xmlns:r="http://schemas.openxmlformats.org/officeDocument/2006/relationships" xmlns:w="http://schemas.openxmlformats.org/wordprocessingml/2006/main" xmlns:w14="http://schemas.microsoft.com/office/word/2010/wordml" xmlns:w15="http://schemas.microsoft.com/office/word/2012/wordml" mc:Ignorable="w14 w15">
   <w:optimizeForBrowser/>
   <w:allowPNG/>
 </w:webSettings>
@@ -3433,7 +3036,7 @@
   <a:extraClrSchemeLst/>
   <a:extLst>
     <a:ext uri="{05A4C25C-085E-4340-85A3-A5531E510DB2}">
-      <thm15:themeFamily xmlns:thm15="http://schemas.microsoft.com/office/thememl/2012/main" xmlns="" name="Office Theme" id="{62F939B6-93AF-4DB8-9C6B-D6C7DFDC589F}" vid="{4A3C46E8-61CC-4603-A589-7422A47A8E4A}"/>
+      <thm15:themeFamily xmlns:thm15="http://schemas.microsoft.com/office/thememl/2012/main" name="Office Theme" id="{62F939B6-93AF-4DB8-9C6B-D6C7DFDC589F}" vid="{4A3C46E8-61CC-4603-A589-7422A47A8E4A}"/>
     </a:ext>
   </a:extLst>
 </a:theme>

</xml_diff>